<commit_message>
Updating GPluins SDK Reference documentation.
</commit_message>
<xml_diff>
--- a/labview/docs/InstrumentStudio Plugin SDK Reference.docx
+++ b/labview/docs/InstrumentStudio Plugin SDK Reference.docx
@@ -1,18 +1,13 @@
 
 <file path=word/document.xml><?xml version="1.0" encoding="utf-8"?>
-<w:document xmlns:wpc="http://schemas.microsoft.com/office/word/2010/wordprocessingCanvas" xmlns:cx="http://schemas.microsoft.com/office/drawing/2014/chartex" xmlns:cx1="http://schemas.microsoft.com/office/drawing/2015/9/8/chartex" xmlns:cx2="http://schemas.microsoft.com/office/drawing/2015/10/21/chartex" xmlns:cx3="http://schemas.microsoft.com/office/drawing/2016/5/9/chartex" xmlns:cx4="http://schemas.microsoft.com/office/drawing/2016/5/10/chartex" xmlns:cx5="http://schemas.microsoft.com/office/drawing/2016/5/11/chartex" xmlns:cx6="http://schemas.microsoft.com/office/drawing/2016/5/12/chartex" xmlns:cx7="http://schemas.microsoft.com/office/drawing/2016/5/13/chartex" xmlns:cx8="http://schemas.microsoft.com/office/drawing/2016/5/14/chartex" xmlns:mc="http://schemas.openxmlformats.org/markup-compatibility/2006" xmlns:aink="http://schemas.microsoft.com/office/drawing/2016/ink" xmlns:am3d="http://schemas.microsoft.com/office/drawing/2017/model3d" xmlns:o="urn:schemas-microsoft-com:office:office" xmlns:r="http://schemas.openxmlformats.org/officeDocument/2006/relationships" xmlns:m="http://schemas.openxmlformats.org/officeDocument/2006/math" xmlns:v="urn:schemas-microsoft-com:vml" xmlns:wp14="http://schemas.microsoft.com/office/word/2010/wordprocessingDrawing" xmlns:wp="http://schemas.openxmlformats.org/drawingml/2006/wordprocessingDrawing" xmlns:w10="urn:schemas-microsoft-com:office:word" xmlns:w="http://schemas.openxmlformats.org/wordprocessingml/2006/main" xmlns:w14="http://schemas.microsoft.com/office/word/2010/wordml" xmlns:w15="http://schemas.microsoft.com/office/word/2012/wordml" xmlns:w16cex="http://schemas.microsoft.com/office/word/2018/wordml/cex" xmlns:w16cid="http://schemas.microsoft.com/office/word/2016/wordml/cid" xmlns:w16="http://schemas.microsoft.com/office/word/2018/wordml" xmlns:w16sdtdh="http://schemas.microsoft.com/office/word/2020/wordml/sdtdatahash" xmlns:w16se="http://schemas.microsoft.com/office/word/2015/wordml/symex" xmlns:wpg="http://schemas.microsoft.com/office/word/2010/wordprocessingGroup" xmlns:wpi="http://schemas.microsoft.com/office/word/2010/wordprocessingInk" xmlns:wne="http://schemas.microsoft.com/office/word/2006/wordml" xmlns:wps="http://schemas.microsoft.com/office/word/2010/wordprocessingShape" mc:Ignorable="w14 w15 w16se w16cid w16 w16cex w16sdtdh wp14">
+<w:document xmlns:wpc="http://schemas.microsoft.com/office/word/2010/wordprocessingCanvas" xmlns:cx="http://schemas.microsoft.com/office/drawing/2014/chartex" xmlns:cx1="http://schemas.microsoft.com/office/drawing/2015/9/8/chartex" xmlns:cx2="http://schemas.microsoft.com/office/drawing/2015/10/21/chartex" xmlns:cx3="http://schemas.microsoft.com/office/drawing/2016/5/9/chartex" xmlns:cx4="http://schemas.microsoft.com/office/drawing/2016/5/10/chartex" xmlns:cx5="http://schemas.microsoft.com/office/drawing/2016/5/11/chartex" xmlns:cx6="http://schemas.microsoft.com/office/drawing/2016/5/12/chartex" xmlns:cx7="http://schemas.microsoft.com/office/drawing/2016/5/13/chartex" xmlns:cx8="http://schemas.microsoft.com/office/drawing/2016/5/14/chartex" xmlns:mc="http://schemas.openxmlformats.org/markup-compatibility/2006" xmlns:aink="http://schemas.microsoft.com/office/drawing/2016/ink" xmlns:am3d="http://schemas.microsoft.com/office/drawing/2017/model3d" xmlns:o="urn:schemas-microsoft-com:office:office" xmlns:oel="http://schemas.microsoft.com/office/2019/extlst" xmlns:r="http://schemas.openxmlformats.org/officeDocument/2006/relationships" xmlns:m="http://schemas.openxmlformats.org/officeDocument/2006/math" xmlns:v="urn:schemas-microsoft-com:vml" xmlns:wp14="http://schemas.microsoft.com/office/word/2010/wordprocessingDrawing" xmlns:wp="http://schemas.openxmlformats.org/drawingml/2006/wordprocessingDrawing" xmlns:w10="urn:schemas-microsoft-com:office:word" xmlns:w="http://schemas.openxmlformats.org/wordprocessingml/2006/main" xmlns:w14="http://schemas.microsoft.com/office/word/2010/wordml" xmlns:w15="http://schemas.microsoft.com/office/word/2012/wordml" xmlns:w16cex="http://schemas.microsoft.com/office/word/2018/wordml/cex" xmlns:w16cid="http://schemas.microsoft.com/office/word/2016/wordml/cid" xmlns:w16="http://schemas.microsoft.com/office/word/2018/wordml" xmlns:w16sdtdh="http://schemas.microsoft.com/office/word/2020/wordml/sdtdatahash" xmlns:w16se="http://schemas.microsoft.com/office/word/2015/wordml/symex" xmlns:wpg="http://schemas.microsoft.com/office/word/2010/wordprocessingGroup" xmlns:wpi="http://schemas.microsoft.com/office/word/2010/wordprocessingInk" xmlns:wne="http://schemas.microsoft.com/office/word/2006/wordml" xmlns:wps="http://schemas.microsoft.com/office/word/2010/wordprocessingShape" mc:Ignorable="w14 w15 w16se w16cid w16 w16cex w16sdtdh wp14">
   <w:body>
     <w:p>
       <w:pPr>
         <w:pStyle w:val="Title"/>
       </w:pPr>
-      <w:proofErr w:type="spellStart"/>
-      <w:r>
-        <w:t>InstrumentStudio</w:t>
-      </w:r>
-      <w:proofErr w:type="spellEnd"/>
-      <w:r>
-        <w:t xml:space="preserve"> LV Plugin SDK Reference</w:t>
+      <w:r>
+        <w:t>InstrumentStudio LV Plugin SDK Reference</w:t>
       </w:r>
     </w:p>
     <w:sdt>
@@ -54,6 +49,8 @@
             <w:rPr>
               <w:rFonts w:eastAsiaTheme="minorEastAsia"/>
               <w:noProof/>
+              <w:kern w:val="2"/>
+              <w14:ligatures w14:val="standardContextual"/>
             </w:rPr>
           </w:pPr>
           <w:r>
@@ -65,7 +62,7 @@
           <w:r>
             <w:fldChar w:fldCharType="separate"/>
           </w:r>
-          <w:hyperlink w:anchor="_Toc67648913" w:history="1">
+          <w:hyperlink w:anchor="_Toc158034912" w:history="1">
             <w:r>
               <w:rPr>
                 <w:rStyle w:val="Hyperlink"/>
@@ -92,7 +89,7 @@
                 <w:noProof/>
                 <w:webHidden/>
               </w:rPr>
-              <w:instrText xml:space="preserve"> PAGEREF _Toc67648913 \h </w:instrText>
+              <w:instrText xml:space="preserve"> PAGEREF _Toc158034912 \h </w:instrText>
             </w:r>
             <w:r>
               <w:rPr>
@@ -132,9 +129,11 @@
             <w:rPr>
               <w:rFonts w:eastAsiaTheme="minorEastAsia"/>
               <w:noProof/>
+              <w:kern w:val="2"/>
+              <w14:ligatures w14:val="standardContextual"/>
             </w:rPr>
           </w:pPr>
-          <w:hyperlink w:anchor="_Toc67648914" w:history="1">
+          <w:hyperlink w:anchor="_Toc158034913" w:history="1">
             <w:r>
               <w:rPr>
                 <w:rStyle w:val="Hyperlink"/>
@@ -161,7 +160,7 @@
                 <w:noProof/>
                 <w:webHidden/>
               </w:rPr>
-              <w:instrText xml:space="preserve"> PAGEREF _Toc67648914 \h </w:instrText>
+              <w:instrText xml:space="preserve"> PAGEREF _Toc158034913 \h </w:instrText>
             </w:r>
             <w:r>
               <w:rPr>
@@ -201,9 +200,11 @@
             <w:rPr>
               <w:rFonts w:eastAsiaTheme="minorEastAsia"/>
               <w:noProof/>
+              <w:kern w:val="2"/>
+              <w14:ligatures w14:val="standardContextual"/>
             </w:rPr>
           </w:pPr>
-          <w:hyperlink w:anchor="_Toc67648915" w:history="1">
+          <w:hyperlink w:anchor="_Toc158034914" w:history="1">
             <w:r>
               <w:rPr>
                 <w:rStyle w:val="Hyperlink"/>
@@ -230,7 +231,7 @@
                 <w:noProof/>
                 <w:webHidden/>
               </w:rPr>
-              <w:instrText xml:space="preserve"> PAGEREF _Toc67648915 \h </w:instrText>
+              <w:instrText xml:space="preserve"> PAGEREF _Toc158034914 \h </w:instrText>
             </w:r>
             <w:r>
               <w:rPr>
@@ -270,15 +271,17 @@
             <w:rPr>
               <w:rFonts w:eastAsiaTheme="minorEastAsia"/>
               <w:noProof/>
+              <w:kern w:val="2"/>
+              <w14:ligatures w14:val="standardContextual"/>
             </w:rPr>
           </w:pPr>
-          <w:hyperlink w:anchor="_Toc67648916" w:history="1">
+          <w:hyperlink w:anchor="_Toc158034915" w:history="1">
             <w:r>
               <w:rPr>
                 <w:rStyle w:val="Hyperlink"/>
                 <w:noProof/>
               </w:rPr>
-              <w:t>Get Edit Time Configuration.vi</w:t>
+              <w:t>Read Edit Time Configuration.vi</w:t>
             </w:r>
             <w:r>
               <w:rPr>
@@ -299,7 +302,7 @@
                 <w:noProof/>
                 <w:webHidden/>
               </w:rPr>
-              <w:instrText xml:space="preserve"> PAGEREF _Toc67648916 \h </w:instrText>
+              <w:instrText xml:space="preserve"> PAGEREF _Toc158034915 \h </w:instrText>
             </w:r>
             <w:r>
               <w:rPr>
@@ -319,7 +322,7 @@
                 <w:noProof/>
                 <w:webHidden/>
               </w:rPr>
-              <w:t>2</w:t>
+              <w:t>3</w:t>
             </w:r>
             <w:r>
               <w:rPr>
@@ -339,9 +342,11 @@
             <w:rPr>
               <w:rFonts w:eastAsiaTheme="minorEastAsia"/>
               <w:noProof/>
+              <w:kern w:val="2"/>
+              <w14:ligatures w14:val="standardContextual"/>
             </w:rPr>
           </w:pPr>
-          <w:hyperlink w:anchor="_Toc67648917" w:history="1">
+          <w:hyperlink w:anchor="_Toc158034916" w:history="1">
             <w:r>
               <w:rPr>
                 <w:rStyle w:val="Hyperlink"/>
@@ -368,7 +373,7 @@
                 <w:noProof/>
                 <w:webHidden/>
               </w:rPr>
-              <w:instrText xml:space="preserve"> PAGEREF _Toc67648917 \h </w:instrText>
+              <w:instrText xml:space="preserve"> PAGEREF _Toc158034916 \h </w:instrText>
             </w:r>
             <w:r>
               <w:rPr>
@@ -408,9 +413,11 @@
             <w:rPr>
               <w:rFonts w:eastAsiaTheme="minorEastAsia"/>
               <w:noProof/>
+              <w:kern w:val="2"/>
+              <w14:ligatures w14:val="standardContextual"/>
             </w:rPr>
           </w:pPr>
-          <w:hyperlink w:anchor="_Toc67648918" w:history="1">
+          <w:hyperlink w:anchor="_Toc158034917" w:history="1">
             <w:r>
               <w:rPr>
                 <w:rStyle w:val="Hyperlink"/>
@@ -437,7 +444,7 @@
                 <w:noProof/>
                 <w:webHidden/>
               </w:rPr>
-              <w:instrText xml:space="preserve"> PAGEREF _Toc67648918 \h </w:instrText>
+              <w:instrText xml:space="preserve"> PAGEREF _Toc158034917 \h </w:instrText>
             </w:r>
             <w:r>
               <w:rPr>
@@ -477,15 +484,17 @@
             <w:rPr>
               <w:rFonts w:eastAsiaTheme="minorEastAsia"/>
               <w:noProof/>
+              <w:kern w:val="2"/>
+              <w14:ligatures w14:val="standardContextual"/>
             </w:rPr>
           </w:pPr>
-          <w:hyperlink w:anchor="_Toc67648919" w:history="1">
+          <w:hyperlink w:anchor="_Toc158034918" w:history="1">
             <w:r>
               <w:rPr>
                 <w:rStyle w:val="Hyperlink"/>
                 <w:noProof/>
               </w:rPr>
-              <w:t>Get Run Time Configuration.vi</w:t>
+              <w:t>Read Run Time Configuration.vi</w:t>
             </w:r>
             <w:r>
               <w:rPr>
@@ -506,7 +515,7 @@
                 <w:noProof/>
                 <w:webHidden/>
               </w:rPr>
-              <w:instrText xml:space="preserve"> PAGEREF _Toc67648919 \h </w:instrText>
+              <w:instrText xml:space="preserve"> PAGEREF _Toc158034918 \h </w:instrText>
             </w:r>
             <w:r>
               <w:rPr>
@@ -546,9 +555,11 @@
             <w:rPr>
               <w:rFonts w:eastAsiaTheme="minorEastAsia"/>
               <w:noProof/>
+              <w:kern w:val="2"/>
+              <w14:ligatures w14:val="standardContextual"/>
             </w:rPr>
           </w:pPr>
-          <w:hyperlink w:anchor="_Toc67648920" w:history="1">
+          <w:hyperlink w:anchor="_Toc158034919" w:history="1">
             <w:r>
               <w:rPr>
                 <w:rStyle w:val="Hyperlink"/>
@@ -575,7 +586,7 @@
                 <w:noProof/>
                 <w:webHidden/>
               </w:rPr>
-              <w:instrText xml:space="preserve"> PAGEREF _Toc67648920 \h </w:instrText>
+              <w:instrText xml:space="preserve"> PAGEREF _Toc158034919 \h </w:instrText>
             </w:r>
             <w:r>
               <w:rPr>
@@ -615,9 +626,11 @@
             <w:rPr>
               <w:rFonts w:eastAsiaTheme="minorEastAsia"/>
               <w:noProof/>
+              <w:kern w:val="2"/>
+              <w14:ligatures w14:val="standardContextual"/>
             </w:rPr>
           </w:pPr>
-          <w:hyperlink w:anchor="_Toc67648921" w:history="1">
+          <w:hyperlink w:anchor="_Toc158034920" w:history="1">
             <w:r>
               <w:rPr>
                 <w:rStyle w:val="Hyperlink"/>
@@ -644,7 +657,7 @@
                 <w:noProof/>
                 <w:webHidden/>
               </w:rPr>
-              <w:instrText xml:space="preserve"> PAGEREF _Toc67648921 \h </w:instrText>
+              <w:instrText xml:space="preserve"> PAGEREF _Toc158034920 \h </w:instrText>
             </w:r>
             <w:r>
               <w:rPr>
@@ -684,15 +697,17 @@
             <w:rPr>
               <w:rFonts w:eastAsiaTheme="minorEastAsia"/>
               <w:noProof/>
+              <w:kern w:val="2"/>
+              <w14:ligatures w14:val="standardContextual"/>
             </w:rPr>
           </w:pPr>
-          <w:hyperlink w:anchor="_Toc67648922" w:history="1">
+          <w:hyperlink w:anchor="_Toc158034921" w:history="1">
             <w:r>
               <w:rPr>
                 <w:rStyle w:val="Hyperlink"/>
                 <w:noProof/>
               </w:rPr>
-              <w:t>Set Edit Time Configuration.vi</w:t>
+              <w:t>Write Edit Time Configuration.vi</w:t>
             </w:r>
             <w:r>
               <w:rPr>
@@ -713,7 +728,7 @@
                 <w:noProof/>
                 <w:webHidden/>
               </w:rPr>
-              <w:instrText xml:space="preserve"> PAGEREF _Toc67648922 \h </w:instrText>
+              <w:instrText xml:space="preserve"> PAGEREF _Toc158034921 \h </w:instrText>
             </w:r>
             <w:r>
               <w:rPr>
@@ -753,9 +768,11 @@
             <w:rPr>
               <w:rFonts w:eastAsiaTheme="minorEastAsia"/>
               <w:noProof/>
+              <w:kern w:val="2"/>
+              <w14:ligatures w14:val="standardContextual"/>
             </w:rPr>
           </w:pPr>
-          <w:hyperlink w:anchor="_Toc67648923" w:history="1">
+          <w:hyperlink w:anchor="_Toc158034922" w:history="1">
             <w:r>
               <w:rPr>
                 <w:rStyle w:val="Hyperlink"/>
@@ -782,7 +799,7 @@
                 <w:noProof/>
                 <w:webHidden/>
               </w:rPr>
-              <w:instrText xml:space="preserve"> PAGEREF _Toc67648923 \h </w:instrText>
+              <w:instrText xml:space="preserve"> PAGEREF _Toc158034922 \h </w:instrText>
             </w:r>
             <w:r>
               <w:rPr>
@@ -802,7 +819,7 @@
                 <w:noProof/>
                 <w:webHidden/>
               </w:rPr>
-              <w:t>3</w:t>
+              <w:t>4</w:t>
             </w:r>
             <w:r>
               <w:rPr>
@@ -822,9 +839,11 @@
             <w:rPr>
               <w:rFonts w:eastAsiaTheme="minorEastAsia"/>
               <w:noProof/>
+              <w:kern w:val="2"/>
+              <w14:ligatures w14:val="standardContextual"/>
             </w:rPr>
           </w:pPr>
-          <w:hyperlink w:anchor="_Toc67648924" w:history="1">
+          <w:hyperlink w:anchor="_Toc158034923" w:history="1">
             <w:r>
               <w:rPr>
                 <w:rStyle w:val="Hyperlink"/>
@@ -851,7 +870,7 @@
                 <w:noProof/>
                 <w:webHidden/>
               </w:rPr>
-              <w:instrText xml:space="preserve"> PAGEREF _Toc67648924 \h </w:instrText>
+              <w:instrText xml:space="preserve"> PAGEREF _Toc158034923 \h </w:instrText>
             </w:r>
             <w:r>
               <w:rPr>
@@ -871,7 +890,7 @@
                 <w:noProof/>
                 <w:webHidden/>
               </w:rPr>
-              <w:t>3</w:t>
+              <w:t>4</w:t>
             </w:r>
             <w:r>
               <w:rPr>
@@ -891,15 +910,17 @@
             <w:rPr>
               <w:rFonts w:eastAsiaTheme="minorEastAsia"/>
               <w:noProof/>
+              <w:kern w:val="2"/>
+              <w14:ligatures w14:val="standardContextual"/>
             </w:rPr>
           </w:pPr>
-          <w:hyperlink w:anchor="_Toc67648925" w:history="1">
+          <w:hyperlink w:anchor="_Toc158034924" w:history="1">
             <w:r>
               <w:rPr>
                 <w:rStyle w:val="Hyperlink"/>
                 <w:noProof/>
               </w:rPr>
-              <w:t>Set Run Time Configuration.vi</w:t>
+              <w:t>Write Run Time Configuration.vi</w:t>
             </w:r>
             <w:r>
               <w:rPr>
@@ -920,7 +941,7 @@
                 <w:noProof/>
                 <w:webHidden/>
               </w:rPr>
-              <w:instrText xml:space="preserve"> PAGEREF _Toc67648925 \h </w:instrText>
+              <w:instrText xml:space="preserve"> PAGEREF _Toc158034924 \h </w:instrText>
             </w:r>
             <w:r>
               <w:rPr>
@@ -960,9 +981,11 @@
             <w:rPr>
               <w:rFonts w:eastAsiaTheme="minorEastAsia"/>
               <w:noProof/>
+              <w:kern w:val="2"/>
+              <w14:ligatures w14:val="standardContextual"/>
             </w:rPr>
           </w:pPr>
-          <w:hyperlink w:anchor="_Toc67648926" w:history="1">
+          <w:hyperlink w:anchor="_Toc158034925" w:history="1">
             <w:r>
               <w:rPr>
                 <w:rStyle w:val="Hyperlink"/>
@@ -989,7 +1012,7 @@
                 <w:noProof/>
                 <w:webHidden/>
               </w:rPr>
-              <w:instrText xml:space="preserve"> PAGEREF _Toc67648926 \h </w:instrText>
+              <w:instrText xml:space="preserve"> PAGEREF _Toc158034925 \h </w:instrText>
             </w:r>
             <w:r>
               <w:rPr>
@@ -1029,9 +1052,11 @@
             <w:rPr>
               <w:rFonts w:eastAsiaTheme="minorEastAsia"/>
               <w:noProof/>
+              <w:kern w:val="2"/>
+              <w14:ligatures w14:val="standardContextual"/>
             </w:rPr>
           </w:pPr>
-          <w:hyperlink w:anchor="_Toc67648927" w:history="1">
+          <w:hyperlink w:anchor="_Toc158034926" w:history="1">
             <w:r>
               <w:rPr>
                 <w:rStyle w:val="Hyperlink"/>
@@ -1058,7 +1083,7 @@
                 <w:noProof/>
                 <w:webHidden/>
               </w:rPr>
-              <w:instrText xml:space="preserve"> PAGEREF _Toc67648927 \h </w:instrText>
+              <w:instrText xml:space="preserve"> PAGEREF _Toc158034926 \h </w:instrText>
             </w:r>
             <w:r>
               <w:rPr>
@@ -1098,9 +1123,11 @@
             <w:rPr>
               <w:rFonts w:eastAsiaTheme="minorEastAsia"/>
               <w:noProof/>
+              <w:kern w:val="2"/>
+              <w14:ligatures w14:val="standardContextual"/>
             </w:rPr>
           </w:pPr>
-          <w:hyperlink w:anchor="_Toc67648928" w:history="1">
+          <w:hyperlink w:anchor="_Toc158034927" w:history="1">
             <w:r>
               <w:rPr>
                 <w:rStyle w:val="Hyperlink"/>
@@ -1127,7 +1154,7 @@
                 <w:noProof/>
                 <w:webHidden/>
               </w:rPr>
-              <w:instrText xml:space="preserve"> PAGEREF _Toc67648928 \h </w:instrText>
+              <w:instrText xml:space="preserve"> PAGEREF _Toc158034927 \h </w:instrText>
             </w:r>
             <w:r>
               <w:rPr>
@@ -1167,9 +1194,11 @@
             <w:rPr>
               <w:rFonts w:eastAsiaTheme="minorEastAsia"/>
               <w:noProof/>
+              <w:kern w:val="2"/>
+              <w14:ligatures w14:val="standardContextual"/>
             </w:rPr>
           </w:pPr>
-          <w:hyperlink w:anchor="_Toc67648929" w:history="1">
+          <w:hyperlink w:anchor="_Toc158034928" w:history="1">
             <w:r>
               <w:rPr>
                 <w:rStyle w:val="Hyperlink"/>
@@ -1196,7 +1225,7 @@
                 <w:noProof/>
                 <w:webHidden/>
               </w:rPr>
-              <w:instrText xml:space="preserve"> PAGEREF _Toc67648929 \h </w:instrText>
+              <w:instrText xml:space="preserve"> PAGEREF _Toc158034928 \h </w:instrText>
             </w:r>
             <w:r>
               <w:rPr>
@@ -1236,9 +1265,11 @@
             <w:rPr>
               <w:rFonts w:eastAsiaTheme="minorEastAsia"/>
               <w:noProof/>
+              <w:kern w:val="2"/>
+              <w14:ligatures w14:val="standardContextual"/>
             </w:rPr>
           </w:pPr>
-          <w:hyperlink w:anchor="_Toc67648930" w:history="1">
+          <w:hyperlink w:anchor="_Toc158034929" w:history="1">
             <w:r>
               <w:rPr>
                 <w:rStyle w:val="Hyperlink"/>
@@ -1265,7 +1296,7 @@
                 <w:noProof/>
                 <w:webHidden/>
               </w:rPr>
-              <w:instrText xml:space="preserve"> PAGEREF _Toc67648930 \h </w:instrText>
+              <w:instrText xml:space="preserve"> PAGEREF _Toc158034929 \h </w:instrText>
             </w:r>
             <w:r>
               <w:rPr>
@@ -1305,15 +1336,17 @@
             <w:rPr>
               <w:rFonts w:eastAsiaTheme="minorEastAsia"/>
               <w:noProof/>
+              <w:kern w:val="2"/>
+              <w14:ligatures w14:val="standardContextual"/>
             </w:rPr>
           </w:pPr>
-          <w:hyperlink w:anchor="_Toc67648931" w:history="1">
+          <w:hyperlink w:anchor="_Toc158034930" w:history="1">
             <w:r>
               <w:rPr>
                 <w:rStyle w:val="Hyperlink"/>
                 <w:noProof/>
               </w:rPr>
-              <w:t>Notify Project Saved Event Complete.vi</w:t>
+              <w:t>Notify Event Complete.vi</w:t>
             </w:r>
             <w:r>
               <w:rPr>
@@ -1334,7 +1367,7 @@
                 <w:noProof/>
                 <w:webHidden/>
               </w:rPr>
-              <w:instrText xml:space="preserve"> PAGEREF _Toc67648931 \h </w:instrText>
+              <w:instrText xml:space="preserve"> PAGEREF _Toc158034930 \h </w:instrText>
             </w:r>
             <w:r>
               <w:rPr>
@@ -1354,7 +1387,7 @@
                 <w:noProof/>
                 <w:webHidden/>
               </w:rPr>
-              <w:t>5</w:t>
+              <w:t>6</w:t>
             </w:r>
             <w:r>
               <w:rPr>
@@ -1374,9 +1407,11 @@
             <w:rPr>
               <w:rFonts w:eastAsiaTheme="minorEastAsia"/>
               <w:noProof/>
+              <w:kern w:val="2"/>
+              <w14:ligatures w14:val="standardContextual"/>
             </w:rPr>
           </w:pPr>
-          <w:hyperlink w:anchor="_Toc67648932" w:history="1">
+          <w:hyperlink w:anchor="_Toc158034931" w:history="1">
             <w:r>
               <w:rPr>
                 <w:rStyle w:val="Hyperlink"/>
@@ -1403,7 +1438,7 @@
                 <w:noProof/>
                 <w:webHidden/>
               </w:rPr>
-              <w:instrText xml:space="preserve"> PAGEREF _Toc67648932 \h </w:instrText>
+              <w:instrText xml:space="preserve"> PAGEREF _Toc158034931 \h </w:instrText>
             </w:r>
             <w:r>
               <w:rPr>
@@ -1443,9 +1478,11 @@
             <w:rPr>
               <w:rFonts w:eastAsiaTheme="minorEastAsia"/>
               <w:noProof/>
+              <w:kern w:val="2"/>
+              <w14:ligatures w14:val="standardContextual"/>
             </w:rPr>
           </w:pPr>
-          <w:hyperlink w:anchor="_Toc67648933" w:history="1">
+          <w:hyperlink w:anchor="_Toc158034932" w:history="1">
             <w:r>
               <w:rPr>
                 <w:rStyle w:val="Hyperlink"/>
@@ -1472,7 +1509,7 @@
                 <w:noProof/>
                 <w:webHidden/>
               </w:rPr>
-              <w:instrText xml:space="preserve"> PAGEREF _Toc67648933 \h </w:instrText>
+              <w:instrText xml:space="preserve"> PAGEREF _Toc158034932 \h </w:instrText>
             </w:r>
             <w:r>
               <w:rPr>
@@ -1512,15 +1549,17 @@
             <w:rPr>
               <w:rFonts w:eastAsiaTheme="minorEastAsia"/>
               <w:noProof/>
+              <w:kern w:val="2"/>
+              <w14:ligatures w14:val="standardContextual"/>
             </w:rPr>
           </w:pPr>
-          <w:hyperlink w:anchor="_Toc67648934" w:history="1">
+          <w:hyperlink w:anchor="_Toc158034933" w:history="1">
             <w:r>
               <w:rPr>
                 <w:rStyle w:val="Hyperlink"/>
                 <w:noProof/>
               </w:rPr>
-              <w:t>Get Project Path.vi</w:t>
+              <w:t>Read Project Path.vi</w:t>
             </w:r>
             <w:r>
               <w:rPr>
@@ -1541,7 +1580,7 @@
                 <w:noProof/>
                 <w:webHidden/>
               </w:rPr>
-              <w:instrText xml:space="preserve"> PAGEREF _Toc67648934 \h </w:instrText>
+              <w:instrText xml:space="preserve"> PAGEREF _Toc158034933 \h </w:instrText>
             </w:r>
             <w:r>
               <w:rPr>
@@ -1581,9 +1620,11 @@
             <w:rPr>
               <w:rFonts w:eastAsiaTheme="minorEastAsia"/>
               <w:noProof/>
+              <w:kern w:val="2"/>
+              <w14:ligatures w14:val="standardContextual"/>
             </w:rPr>
           </w:pPr>
-          <w:hyperlink w:anchor="_Toc67648935" w:history="1">
+          <w:hyperlink w:anchor="_Toc158034934" w:history="1">
             <w:r>
               <w:rPr>
                 <w:rStyle w:val="Hyperlink"/>
@@ -1610,7 +1651,7 @@
                 <w:noProof/>
                 <w:webHidden/>
               </w:rPr>
-              <w:instrText xml:space="preserve"> PAGEREF _Toc67648935 \h </w:instrText>
+              <w:instrText xml:space="preserve"> PAGEREF _Toc158034934 \h </w:instrText>
             </w:r>
             <w:r>
               <w:rPr>
@@ -1650,9 +1691,11 @@
             <w:rPr>
               <w:rFonts w:eastAsiaTheme="minorEastAsia"/>
               <w:noProof/>
+              <w:kern w:val="2"/>
+              <w14:ligatures w14:val="standardContextual"/>
             </w:rPr>
           </w:pPr>
-          <w:hyperlink w:anchor="_Toc67648936" w:history="1">
+          <w:hyperlink w:anchor="_Toc158034935" w:history="1">
             <w:r>
               <w:rPr>
                 <w:rStyle w:val="Hyperlink"/>
@@ -1679,7 +1722,7 @@
                 <w:noProof/>
                 <w:webHidden/>
               </w:rPr>
-              <w:instrText xml:space="preserve"> PAGEREF _Toc67648936 \h </w:instrText>
+              <w:instrText xml:space="preserve"> PAGEREF _Toc158034935 \h </w:instrText>
             </w:r>
             <w:r>
               <w:rPr>
@@ -1699,7 +1742,788 @@
                 <w:noProof/>
                 <w:webHidden/>
               </w:rPr>
-              <w:t>6</w:t>
+              <w:t>7</w:t>
+            </w:r>
+            <w:r>
+              <w:rPr>
+                <w:noProof/>
+                <w:webHidden/>
+              </w:rPr>
+              <w:fldChar w:fldCharType="end"/>
+            </w:r>
+          </w:hyperlink>
+        </w:p>
+        <w:p>
+          <w:pPr>
+            <w:pStyle w:val="TOC1"/>
+            <w:tabs>
+              <w:tab w:val="right" w:leader="dot" w:pos="9350"/>
+            </w:tabs>
+            <w:rPr>
+              <w:rFonts w:eastAsiaTheme="minorEastAsia"/>
+              <w:noProof/>
+              <w:kern w:val="2"/>
+              <w14:ligatures w14:val="standardContextual"/>
+            </w:rPr>
+          </w:pPr>
+          <w:hyperlink w:anchor="_Toc158034936" w:history="1">
+            <w:r>
+              <w:rPr>
+                <w:rStyle w:val="Hyperlink"/>
+                <w:noProof/>
+              </w:rPr>
+              <w:t>Update Running State.vi</w:t>
+            </w:r>
+            <w:r>
+              <w:rPr>
+                <w:noProof/>
+                <w:webHidden/>
+              </w:rPr>
+              <w:tab/>
+            </w:r>
+            <w:r>
+              <w:rPr>
+                <w:noProof/>
+                <w:webHidden/>
+              </w:rPr>
+              <w:fldChar w:fldCharType="begin"/>
+            </w:r>
+            <w:r>
+              <w:rPr>
+                <w:noProof/>
+                <w:webHidden/>
+              </w:rPr>
+              <w:instrText xml:space="preserve"> PAGEREF _Toc158034936 \h </w:instrText>
+            </w:r>
+            <w:r>
+              <w:rPr>
+                <w:noProof/>
+                <w:webHidden/>
+              </w:rPr>
+            </w:r>
+            <w:r>
+              <w:rPr>
+                <w:noProof/>
+                <w:webHidden/>
+              </w:rPr>
+              <w:fldChar w:fldCharType="separate"/>
+            </w:r>
+            <w:r>
+              <w:rPr>
+                <w:noProof/>
+                <w:webHidden/>
+              </w:rPr>
+              <w:t>7</w:t>
+            </w:r>
+            <w:r>
+              <w:rPr>
+                <w:noProof/>
+                <w:webHidden/>
+              </w:rPr>
+              <w:fldChar w:fldCharType="end"/>
+            </w:r>
+          </w:hyperlink>
+        </w:p>
+        <w:p>
+          <w:pPr>
+            <w:pStyle w:val="TOC2"/>
+            <w:tabs>
+              <w:tab w:val="right" w:leader="dot" w:pos="9350"/>
+            </w:tabs>
+            <w:rPr>
+              <w:rFonts w:eastAsiaTheme="minorEastAsia"/>
+              <w:noProof/>
+              <w:kern w:val="2"/>
+              <w14:ligatures w14:val="standardContextual"/>
+            </w:rPr>
+          </w:pPr>
+          <w:hyperlink w:anchor="_Toc158034937" w:history="1">
+            <w:r>
+              <w:rPr>
+                <w:rStyle w:val="Hyperlink"/>
+                <w:noProof/>
+              </w:rPr>
+              <w:t>Inputs</w:t>
+            </w:r>
+            <w:r>
+              <w:rPr>
+                <w:noProof/>
+                <w:webHidden/>
+              </w:rPr>
+              <w:tab/>
+            </w:r>
+            <w:r>
+              <w:rPr>
+                <w:noProof/>
+                <w:webHidden/>
+              </w:rPr>
+              <w:fldChar w:fldCharType="begin"/>
+            </w:r>
+            <w:r>
+              <w:rPr>
+                <w:noProof/>
+                <w:webHidden/>
+              </w:rPr>
+              <w:instrText xml:space="preserve"> PAGEREF _Toc158034937 \h </w:instrText>
+            </w:r>
+            <w:r>
+              <w:rPr>
+                <w:noProof/>
+                <w:webHidden/>
+              </w:rPr>
+            </w:r>
+            <w:r>
+              <w:rPr>
+                <w:noProof/>
+                <w:webHidden/>
+              </w:rPr>
+              <w:fldChar w:fldCharType="separate"/>
+            </w:r>
+            <w:r>
+              <w:rPr>
+                <w:noProof/>
+                <w:webHidden/>
+              </w:rPr>
+              <w:t>7</w:t>
+            </w:r>
+            <w:r>
+              <w:rPr>
+                <w:noProof/>
+                <w:webHidden/>
+              </w:rPr>
+              <w:fldChar w:fldCharType="end"/>
+            </w:r>
+          </w:hyperlink>
+        </w:p>
+        <w:p>
+          <w:pPr>
+            <w:pStyle w:val="TOC2"/>
+            <w:tabs>
+              <w:tab w:val="right" w:leader="dot" w:pos="9350"/>
+            </w:tabs>
+            <w:rPr>
+              <w:rFonts w:eastAsiaTheme="minorEastAsia"/>
+              <w:noProof/>
+              <w:kern w:val="2"/>
+              <w14:ligatures w14:val="standardContextual"/>
+            </w:rPr>
+          </w:pPr>
+          <w:hyperlink w:anchor="_Toc158034938" w:history="1">
+            <w:r>
+              <w:rPr>
+                <w:rStyle w:val="Hyperlink"/>
+                <w:noProof/>
+              </w:rPr>
+              <w:t>Outputs</w:t>
+            </w:r>
+            <w:r>
+              <w:rPr>
+                <w:noProof/>
+                <w:webHidden/>
+              </w:rPr>
+              <w:tab/>
+            </w:r>
+            <w:r>
+              <w:rPr>
+                <w:noProof/>
+                <w:webHidden/>
+              </w:rPr>
+              <w:fldChar w:fldCharType="begin"/>
+            </w:r>
+            <w:r>
+              <w:rPr>
+                <w:noProof/>
+                <w:webHidden/>
+              </w:rPr>
+              <w:instrText xml:space="preserve"> PAGEREF _Toc158034938 \h </w:instrText>
+            </w:r>
+            <w:r>
+              <w:rPr>
+                <w:noProof/>
+                <w:webHidden/>
+              </w:rPr>
+            </w:r>
+            <w:r>
+              <w:rPr>
+                <w:noProof/>
+                <w:webHidden/>
+              </w:rPr>
+              <w:fldChar w:fldCharType="separate"/>
+            </w:r>
+            <w:r>
+              <w:rPr>
+                <w:noProof/>
+                <w:webHidden/>
+              </w:rPr>
+              <w:t>7</w:t>
+            </w:r>
+            <w:r>
+              <w:rPr>
+                <w:noProof/>
+                <w:webHidden/>
+              </w:rPr>
+              <w:fldChar w:fldCharType="end"/>
+            </w:r>
+          </w:hyperlink>
+        </w:p>
+        <w:p>
+          <w:pPr>
+            <w:pStyle w:val="TOC1"/>
+            <w:tabs>
+              <w:tab w:val="right" w:leader="dot" w:pos="9350"/>
+            </w:tabs>
+            <w:rPr>
+              <w:rFonts w:eastAsiaTheme="minorEastAsia"/>
+              <w:noProof/>
+              <w:kern w:val="2"/>
+              <w14:ligatures w14:val="standardContextual"/>
+            </w:rPr>
+          </w:pPr>
+          <w:hyperlink w:anchor="_Toc158034939" w:history="1">
+            <w:r>
+              <w:rPr>
+                <w:rStyle w:val="Hyperlink"/>
+                <w:noProof/>
+              </w:rPr>
+              <w:t>Close Session.vi</w:t>
+            </w:r>
+            <w:r>
+              <w:rPr>
+                <w:noProof/>
+                <w:webHidden/>
+              </w:rPr>
+              <w:tab/>
+            </w:r>
+            <w:r>
+              <w:rPr>
+                <w:noProof/>
+                <w:webHidden/>
+              </w:rPr>
+              <w:fldChar w:fldCharType="begin"/>
+            </w:r>
+            <w:r>
+              <w:rPr>
+                <w:noProof/>
+                <w:webHidden/>
+              </w:rPr>
+              <w:instrText xml:space="preserve"> PAGEREF _Toc158034939 \h </w:instrText>
+            </w:r>
+            <w:r>
+              <w:rPr>
+                <w:noProof/>
+                <w:webHidden/>
+              </w:rPr>
+            </w:r>
+            <w:r>
+              <w:rPr>
+                <w:noProof/>
+                <w:webHidden/>
+              </w:rPr>
+              <w:fldChar w:fldCharType="separate"/>
+            </w:r>
+            <w:r>
+              <w:rPr>
+                <w:noProof/>
+                <w:webHidden/>
+              </w:rPr>
+              <w:t>7</w:t>
+            </w:r>
+            <w:r>
+              <w:rPr>
+                <w:noProof/>
+                <w:webHidden/>
+              </w:rPr>
+              <w:fldChar w:fldCharType="end"/>
+            </w:r>
+          </w:hyperlink>
+        </w:p>
+        <w:p>
+          <w:pPr>
+            <w:pStyle w:val="TOC2"/>
+            <w:tabs>
+              <w:tab w:val="right" w:leader="dot" w:pos="9350"/>
+            </w:tabs>
+            <w:rPr>
+              <w:rFonts w:eastAsiaTheme="minorEastAsia"/>
+              <w:noProof/>
+              <w:kern w:val="2"/>
+              <w14:ligatures w14:val="standardContextual"/>
+            </w:rPr>
+          </w:pPr>
+          <w:hyperlink w:anchor="_Toc158034940" w:history="1">
+            <w:r>
+              <w:rPr>
+                <w:rStyle w:val="Hyperlink"/>
+                <w:noProof/>
+              </w:rPr>
+              <w:t>Inputs</w:t>
+            </w:r>
+            <w:r>
+              <w:rPr>
+                <w:noProof/>
+                <w:webHidden/>
+              </w:rPr>
+              <w:tab/>
+            </w:r>
+            <w:r>
+              <w:rPr>
+                <w:noProof/>
+                <w:webHidden/>
+              </w:rPr>
+              <w:fldChar w:fldCharType="begin"/>
+            </w:r>
+            <w:r>
+              <w:rPr>
+                <w:noProof/>
+                <w:webHidden/>
+              </w:rPr>
+              <w:instrText xml:space="preserve"> PAGEREF _Toc158034940 \h </w:instrText>
+            </w:r>
+            <w:r>
+              <w:rPr>
+                <w:noProof/>
+                <w:webHidden/>
+              </w:rPr>
+            </w:r>
+            <w:r>
+              <w:rPr>
+                <w:noProof/>
+                <w:webHidden/>
+              </w:rPr>
+              <w:fldChar w:fldCharType="separate"/>
+            </w:r>
+            <w:r>
+              <w:rPr>
+                <w:noProof/>
+                <w:webHidden/>
+              </w:rPr>
+              <w:t>7</w:t>
+            </w:r>
+            <w:r>
+              <w:rPr>
+                <w:noProof/>
+                <w:webHidden/>
+              </w:rPr>
+              <w:fldChar w:fldCharType="end"/>
+            </w:r>
+          </w:hyperlink>
+        </w:p>
+        <w:p>
+          <w:pPr>
+            <w:pStyle w:val="TOC1"/>
+            <w:tabs>
+              <w:tab w:val="right" w:leader="dot" w:pos="9350"/>
+            </w:tabs>
+            <w:rPr>
+              <w:rFonts w:eastAsiaTheme="minorEastAsia"/>
+              <w:noProof/>
+              <w:kern w:val="2"/>
+              <w14:ligatures w14:val="standardContextual"/>
+            </w:rPr>
+          </w:pPr>
+          <w:hyperlink w:anchor="_Toc158034941" w:history="1">
+            <w:r>
+              <w:rPr>
+                <w:rStyle w:val="Hyperlink"/>
+                <w:noProof/>
+              </w:rPr>
+              <w:t>Get Active Pin Map Path.vi</w:t>
+            </w:r>
+            <w:r>
+              <w:rPr>
+                <w:noProof/>
+                <w:webHidden/>
+              </w:rPr>
+              <w:tab/>
+            </w:r>
+            <w:r>
+              <w:rPr>
+                <w:noProof/>
+                <w:webHidden/>
+              </w:rPr>
+              <w:fldChar w:fldCharType="begin"/>
+            </w:r>
+            <w:r>
+              <w:rPr>
+                <w:noProof/>
+                <w:webHidden/>
+              </w:rPr>
+              <w:instrText xml:space="preserve"> PAGEREF _Toc158034941 \h </w:instrText>
+            </w:r>
+            <w:r>
+              <w:rPr>
+                <w:noProof/>
+                <w:webHidden/>
+              </w:rPr>
+            </w:r>
+            <w:r>
+              <w:rPr>
+                <w:noProof/>
+                <w:webHidden/>
+              </w:rPr>
+              <w:fldChar w:fldCharType="separate"/>
+            </w:r>
+            <w:r>
+              <w:rPr>
+                <w:noProof/>
+                <w:webHidden/>
+              </w:rPr>
+              <w:t>7</w:t>
+            </w:r>
+            <w:r>
+              <w:rPr>
+                <w:noProof/>
+                <w:webHidden/>
+              </w:rPr>
+              <w:fldChar w:fldCharType="end"/>
+            </w:r>
+          </w:hyperlink>
+        </w:p>
+        <w:p>
+          <w:pPr>
+            <w:pStyle w:val="TOC2"/>
+            <w:tabs>
+              <w:tab w:val="right" w:leader="dot" w:pos="9350"/>
+            </w:tabs>
+            <w:rPr>
+              <w:rFonts w:eastAsiaTheme="minorEastAsia"/>
+              <w:noProof/>
+              <w:kern w:val="2"/>
+              <w14:ligatures w14:val="standardContextual"/>
+            </w:rPr>
+          </w:pPr>
+          <w:hyperlink w:anchor="_Toc158034942" w:history="1">
+            <w:r>
+              <w:rPr>
+                <w:rStyle w:val="Hyperlink"/>
+                <w:noProof/>
+              </w:rPr>
+              <w:t>Inputs</w:t>
+            </w:r>
+            <w:r>
+              <w:rPr>
+                <w:noProof/>
+                <w:webHidden/>
+              </w:rPr>
+              <w:tab/>
+            </w:r>
+            <w:r>
+              <w:rPr>
+                <w:noProof/>
+                <w:webHidden/>
+              </w:rPr>
+              <w:fldChar w:fldCharType="begin"/>
+            </w:r>
+            <w:r>
+              <w:rPr>
+                <w:noProof/>
+                <w:webHidden/>
+              </w:rPr>
+              <w:instrText xml:space="preserve"> PAGEREF _Toc158034942 \h </w:instrText>
+            </w:r>
+            <w:r>
+              <w:rPr>
+                <w:noProof/>
+                <w:webHidden/>
+              </w:rPr>
+            </w:r>
+            <w:r>
+              <w:rPr>
+                <w:noProof/>
+                <w:webHidden/>
+              </w:rPr>
+              <w:fldChar w:fldCharType="separate"/>
+            </w:r>
+            <w:r>
+              <w:rPr>
+                <w:noProof/>
+                <w:webHidden/>
+              </w:rPr>
+              <w:t>8</w:t>
+            </w:r>
+            <w:r>
+              <w:rPr>
+                <w:noProof/>
+                <w:webHidden/>
+              </w:rPr>
+              <w:fldChar w:fldCharType="end"/>
+            </w:r>
+          </w:hyperlink>
+        </w:p>
+        <w:p>
+          <w:pPr>
+            <w:pStyle w:val="TOC2"/>
+            <w:tabs>
+              <w:tab w:val="right" w:leader="dot" w:pos="9350"/>
+            </w:tabs>
+            <w:rPr>
+              <w:rFonts w:eastAsiaTheme="minorEastAsia"/>
+              <w:noProof/>
+              <w:kern w:val="2"/>
+              <w14:ligatures w14:val="standardContextual"/>
+            </w:rPr>
+          </w:pPr>
+          <w:hyperlink w:anchor="_Toc158034943" w:history="1">
+            <w:r>
+              <w:rPr>
+                <w:rStyle w:val="Hyperlink"/>
+                <w:noProof/>
+              </w:rPr>
+              <w:t>Outputs</w:t>
+            </w:r>
+            <w:r>
+              <w:rPr>
+                <w:noProof/>
+                <w:webHidden/>
+              </w:rPr>
+              <w:tab/>
+            </w:r>
+            <w:r>
+              <w:rPr>
+                <w:noProof/>
+                <w:webHidden/>
+              </w:rPr>
+              <w:fldChar w:fldCharType="begin"/>
+            </w:r>
+            <w:r>
+              <w:rPr>
+                <w:noProof/>
+                <w:webHidden/>
+              </w:rPr>
+              <w:instrText xml:space="preserve"> PAGEREF _Toc158034943 \h </w:instrText>
+            </w:r>
+            <w:r>
+              <w:rPr>
+                <w:noProof/>
+                <w:webHidden/>
+              </w:rPr>
+            </w:r>
+            <w:r>
+              <w:rPr>
+                <w:noProof/>
+                <w:webHidden/>
+              </w:rPr>
+              <w:fldChar w:fldCharType="separate"/>
+            </w:r>
+            <w:r>
+              <w:rPr>
+                <w:noProof/>
+                <w:webHidden/>
+              </w:rPr>
+              <w:t>8</w:t>
+            </w:r>
+            <w:r>
+              <w:rPr>
+                <w:noProof/>
+                <w:webHidden/>
+              </w:rPr>
+              <w:fldChar w:fldCharType="end"/>
+            </w:r>
+          </w:hyperlink>
+        </w:p>
+        <w:p>
+          <w:pPr>
+            <w:pStyle w:val="TOC1"/>
+            <w:tabs>
+              <w:tab w:val="right" w:leader="dot" w:pos="9350"/>
+            </w:tabs>
+            <w:rPr>
+              <w:rFonts w:eastAsiaTheme="minorEastAsia"/>
+              <w:noProof/>
+              <w:kern w:val="2"/>
+              <w14:ligatures w14:val="standardContextual"/>
+            </w:rPr>
+          </w:pPr>
+          <w:hyperlink w:anchor="_Toc158034944" w:history="1">
+            <w:r>
+              <w:rPr>
+                <w:rStyle w:val="Hyperlink"/>
+                <w:noProof/>
+              </w:rPr>
+              <w:t>Get Selected Sites.vi</w:t>
+            </w:r>
+            <w:r>
+              <w:rPr>
+                <w:noProof/>
+                <w:webHidden/>
+              </w:rPr>
+              <w:tab/>
+            </w:r>
+            <w:r>
+              <w:rPr>
+                <w:noProof/>
+                <w:webHidden/>
+              </w:rPr>
+              <w:fldChar w:fldCharType="begin"/>
+            </w:r>
+            <w:r>
+              <w:rPr>
+                <w:noProof/>
+                <w:webHidden/>
+              </w:rPr>
+              <w:instrText xml:space="preserve"> PAGEREF _Toc158034944 \h </w:instrText>
+            </w:r>
+            <w:r>
+              <w:rPr>
+                <w:noProof/>
+                <w:webHidden/>
+              </w:rPr>
+            </w:r>
+            <w:r>
+              <w:rPr>
+                <w:noProof/>
+                <w:webHidden/>
+              </w:rPr>
+              <w:fldChar w:fldCharType="separate"/>
+            </w:r>
+            <w:r>
+              <w:rPr>
+                <w:noProof/>
+                <w:webHidden/>
+              </w:rPr>
+              <w:t>8</w:t>
+            </w:r>
+            <w:r>
+              <w:rPr>
+                <w:noProof/>
+                <w:webHidden/>
+              </w:rPr>
+              <w:fldChar w:fldCharType="end"/>
+            </w:r>
+          </w:hyperlink>
+        </w:p>
+        <w:p>
+          <w:pPr>
+            <w:pStyle w:val="TOC2"/>
+            <w:tabs>
+              <w:tab w:val="right" w:leader="dot" w:pos="9350"/>
+            </w:tabs>
+            <w:rPr>
+              <w:rFonts w:eastAsiaTheme="minorEastAsia"/>
+              <w:noProof/>
+              <w:kern w:val="2"/>
+              <w14:ligatures w14:val="standardContextual"/>
+            </w:rPr>
+          </w:pPr>
+          <w:hyperlink w:anchor="_Toc158034945" w:history="1">
+            <w:r>
+              <w:rPr>
+                <w:rStyle w:val="Hyperlink"/>
+                <w:noProof/>
+              </w:rPr>
+              <w:t>Inputs</w:t>
+            </w:r>
+            <w:r>
+              <w:rPr>
+                <w:noProof/>
+                <w:webHidden/>
+              </w:rPr>
+              <w:tab/>
+            </w:r>
+            <w:r>
+              <w:rPr>
+                <w:noProof/>
+                <w:webHidden/>
+              </w:rPr>
+              <w:fldChar w:fldCharType="begin"/>
+            </w:r>
+            <w:r>
+              <w:rPr>
+                <w:noProof/>
+                <w:webHidden/>
+              </w:rPr>
+              <w:instrText xml:space="preserve"> PAGEREF _Toc158034945 \h </w:instrText>
+            </w:r>
+            <w:r>
+              <w:rPr>
+                <w:noProof/>
+                <w:webHidden/>
+              </w:rPr>
+            </w:r>
+            <w:r>
+              <w:rPr>
+                <w:noProof/>
+                <w:webHidden/>
+              </w:rPr>
+              <w:fldChar w:fldCharType="separate"/>
+            </w:r>
+            <w:r>
+              <w:rPr>
+                <w:noProof/>
+                <w:webHidden/>
+              </w:rPr>
+              <w:t>8</w:t>
+            </w:r>
+            <w:r>
+              <w:rPr>
+                <w:noProof/>
+                <w:webHidden/>
+              </w:rPr>
+              <w:fldChar w:fldCharType="end"/>
+            </w:r>
+          </w:hyperlink>
+        </w:p>
+        <w:p>
+          <w:pPr>
+            <w:pStyle w:val="TOC2"/>
+            <w:tabs>
+              <w:tab w:val="right" w:leader="dot" w:pos="9350"/>
+            </w:tabs>
+            <w:rPr>
+              <w:rFonts w:eastAsiaTheme="minorEastAsia"/>
+              <w:noProof/>
+              <w:kern w:val="2"/>
+              <w14:ligatures w14:val="standardContextual"/>
+            </w:rPr>
+          </w:pPr>
+          <w:hyperlink w:anchor="_Toc158034946" w:history="1">
+            <w:r>
+              <w:rPr>
+                <w:rStyle w:val="Hyperlink"/>
+                <w:noProof/>
+              </w:rPr>
+              <w:t>Outputs</w:t>
+            </w:r>
+            <w:r>
+              <w:rPr>
+                <w:noProof/>
+                <w:webHidden/>
+              </w:rPr>
+              <w:tab/>
+            </w:r>
+            <w:r>
+              <w:rPr>
+                <w:noProof/>
+                <w:webHidden/>
+              </w:rPr>
+              <w:fldChar w:fldCharType="begin"/>
+            </w:r>
+            <w:r>
+              <w:rPr>
+                <w:noProof/>
+                <w:webHidden/>
+              </w:rPr>
+              <w:instrText xml:space="preserve"> PAGEREF _Toc158034946 \h </w:instrText>
+            </w:r>
+            <w:r>
+              <w:rPr>
+                <w:noProof/>
+                <w:webHidden/>
+              </w:rPr>
+            </w:r>
+            <w:r>
+              <w:rPr>
+                <w:noProof/>
+                <w:webHidden/>
+              </w:rPr>
+              <w:fldChar w:fldCharType="separate"/>
+            </w:r>
+            <w:r>
+              <w:rPr>
+                <w:noProof/>
+                <w:webHidden/>
+              </w:rPr>
+              <w:t>8</w:t>
             </w:r>
             <w:r>
               <w:rPr>
@@ -1727,9 +2551,8 @@
       <w:pPr>
         <w:pStyle w:val="Heading1"/>
       </w:pPr>
-      <w:bookmarkStart w:id="0" w:name="_Toc67648913"/>
-      <w:r>
-        <w:lastRenderedPageBreak/>
+      <w:bookmarkStart w:id="0" w:name="_Toc158034912"/>
+      <w:r>
         <w:t>Create Session</w:t>
       </w:r>
       <w:r>
@@ -1760,7 +2583,7 @@
                     </pic:cNvPicPr>
                   </pic:nvPicPr>
                   <pic:blipFill>
-                    <a:blip r:embed="rId6">
+                    <a:blip r:embed="rId8">
                       <a:extLst>
                         <a:ext uri="{28A0092B-C50C-407E-A947-70E740481C1C}">
                           <a14:useLocalDpi xmlns:a14="http://schemas.microsoft.com/office/drawing/2010/main" val="0"/>
@@ -1902,7 +2725,7 @@
       <w:pPr>
         <w:pStyle w:val="Heading2"/>
       </w:pPr>
-      <w:bookmarkStart w:id="1" w:name="_Toc67648914"/>
+      <w:bookmarkStart w:id="1" w:name="_Toc158034913"/>
       <w:r>
         <w:t>Inputs</w:t>
       </w:r>
@@ -1929,11 +2752,16 @@
         <w:t xml:space="preserve">– the </w:t>
       </w:r>
       <w:r>
-        <w:t>Session Id from the plugin panel’s front panel. This is filled in by the framework when the</w:t>
+        <w:t xml:space="preserve">Session Id from the plugin panel’s front panel. This is filled in by the framework when </w:t>
+      </w:r>
+      <w:proofErr w:type="gramStart"/>
+      <w:r>
+        <w:t>the</w:t>
       </w:r>
       <w:r>
         <w:t xml:space="preserve"> plugin</w:t>
       </w:r>
+      <w:proofErr w:type="gramEnd"/>
       <w:r>
         <w:t xml:space="preserve"> VI is run.</w:t>
       </w:r>
@@ -1947,14 +2775,19 @@
         <w:t>Session Id</w:t>
       </w:r>
       <w:r>
-        <w:t>’ control on the front panel which should be wired into this input</w:t>
-      </w:r>
+        <w:t xml:space="preserve">’ control on the front panel which should be wired into this </w:t>
+      </w:r>
+      <w:proofErr w:type="gramStart"/>
+      <w:r>
+        <w:t>input</w:t>
+      </w:r>
+      <w:proofErr w:type="gramEnd"/>
     </w:p>
     <w:p>
       <w:pPr>
         <w:pStyle w:val="Heading2"/>
       </w:pPr>
-      <w:bookmarkStart w:id="2" w:name="_Toc67648915"/>
+      <w:bookmarkStart w:id="2" w:name="_Toc158034914"/>
       <w:r>
         <w:t>Outputs</w:t>
       </w:r>
@@ -1969,9 +2802,6 @@
         </w:numPr>
       </w:pPr>
       <w:r>
-        <w:t xml:space="preserve">Plugin </w:t>
-      </w:r>
-      <w:r>
         <w:t xml:space="preserve">Session </w:t>
       </w:r>
       <w:r>
@@ -2034,7 +2864,15 @@
         </w:numPr>
       </w:pPr>
       <w:r>
-        <w:t>Panel Size – the size for the plugin panel selected by the user. This is either ‘Large’ or ‘Small’</w:t>
+        <w:t>Panel Size – the size for the plugin panel selected by the user. This is either ‘Large’ or ‘</w:t>
+      </w:r>
+      <w:proofErr w:type="gramStart"/>
+      <w:r>
+        <w:t>Small</w:t>
+      </w:r>
+      <w:proofErr w:type="gramEnd"/>
+      <w:r>
+        <w:t>’</w:t>
       </w:r>
     </w:p>
     <w:p/>
@@ -2042,7 +2880,7 @@
       <w:pPr>
         <w:pStyle w:val="Heading1"/>
       </w:pPr>
-      <w:bookmarkStart w:id="3" w:name="_Toc67648916"/>
+      <w:bookmarkStart w:id="3" w:name="_Toc158034915"/>
       <w:r>
         <w:t xml:space="preserve">Read </w:t>
       </w:r>
@@ -2086,7 +2924,7 @@
                     </pic:cNvPicPr>
                   </pic:nvPicPr>
                   <pic:blipFill>
-                    <a:blip r:embed="rId7">
+                    <a:blip r:embed="rId9">
                       <a:extLst>
                         <a:ext uri="{28A0092B-C50C-407E-A947-70E740481C1C}">
                           <a14:useLocalDpi xmlns:a14="http://schemas.microsoft.com/office/drawing/2010/main" val="0"/>
@@ -2125,7 +2963,6 @@
         </w:rPr>
       </w:pPr>
       <w:r>
-        <w:lastRenderedPageBreak/>
         <w:t>Call this VI to read the edit-time configuration string for your plugin panel.</w:t>
       </w:r>
     </w:p>
@@ -2133,7 +2970,7 @@
       <w:pPr>
         <w:pStyle w:val="Heading2"/>
       </w:pPr>
-      <w:bookmarkStart w:id="4" w:name="_Toc67648917"/>
+      <w:bookmarkStart w:id="4" w:name="_Toc158034916"/>
       <w:r>
         <w:t>Inputs</w:t>
       </w:r>
@@ -2148,14 +2985,14 @@
         </w:numPr>
       </w:pPr>
       <w:r>
-        <w:t>Plugin Session in (required) – the plugin session instance for the plugin panel.</w:t>
+        <w:t>Session in (required) – the plugin session instance for the plugin panel.</w:t>
       </w:r>
     </w:p>
     <w:p>
       <w:pPr>
         <w:pStyle w:val="Heading2"/>
       </w:pPr>
-      <w:bookmarkStart w:id="5" w:name="_Toc67648918"/>
+      <w:bookmarkStart w:id="5" w:name="_Toc158034917"/>
       <w:r>
         <w:t>Outputs</w:t>
       </w:r>
@@ -2170,7 +3007,7 @@
         </w:numPr>
       </w:pPr>
       <w:r>
-        <w:t xml:space="preserve">Plugin Session out – the duplicated plugin session instance to be used when calling </w:t>
+        <w:t xml:space="preserve">Session out – the duplicated plugin session instance to be used when calling </w:t>
       </w:r>
       <w:proofErr w:type="gramStart"/>
       <w:r>
@@ -2190,14 +3027,19 @@
         </w:numPr>
       </w:pPr>
       <w:r>
-        <w:t>Edit Time Configuration – the current value of the edit-time configuration for the plugin panel</w:t>
-      </w:r>
+        <w:t xml:space="preserve">Edit Time Configuration – the current value of the edit-time configuration for the plugin </w:t>
+      </w:r>
+      <w:proofErr w:type="gramStart"/>
+      <w:r>
+        <w:t>panel</w:t>
+      </w:r>
+      <w:proofErr w:type="gramEnd"/>
     </w:p>
     <w:p>
       <w:pPr>
         <w:pStyle w:val="Heading1"/>
       </w:pPr>
-      <w:bookmarkStart w:id="6" w:name="_Toc67648919"/>
+      <w:bookmarkStart w:id="6" w:name="_Toc158034918"/>
       <w:r>
         <w:t>Read</w:t>
       </w:r>
@@ -2244,7 +3086,7 @@
                     </pic:cNvPicPr>
                   </pic:nvPicPr>
                   <pic:blipFill>
-                    <a:blip r:embed="rId8">
+                    <a:blip r:embed="rId10">
                       <a:extLst>
                         <a:ext uri="{28A0092B-C50C-407E-A947-70E740481C1C}">
                           <a14:useLocalDpi xmlns:a14="http://schemas.microsoft.com/office/drawing/2010/main" val="0"/>
@@ -2285,7 +3127,7 @@
       <w:pPr>
         <w:pStyle w:val="Heading2"/>
       </w:pPr>
-      <w:bookmarkStart w:id="7" w:name="_Toc67648920"/>
+      <w:bookmarkStart w:id="7" w:name="_Toc158034919"/>
       <w:r>
         <w:t>Inputs</w:t>
       </w:r>
@@ -2300,14 +3142,14 @@
         </w:numPr>
       </w:pPr>
       <w:r>
-        <w:t>Plugin Session in (required) – the plugin session instance for the plugin panel.</w:t>
+        <w:t>Session in (required) – the plugin session instance for the plugin panel.</w:t>
       </w:r>
     </w:p>
     <w:p>
       <w:pPr>
         <w:pStyle w:val="Heading2"/>
       </w:pPr>
-      <w:bookmarkStart w:id="8" w:name="_Toc67648921"/>
+      <w:bookmarkStart w:id="8" w:name="_Toc158034920"/>
       <w:r>
         <w:t>Outputs</w:t>
       </w:r>
@@ -2322,7 +3164,7 @@
         </w:numPr>
       </w:pPr>
       <w:r>
-        <w:t xml:space="preserve">Plugin Session out – the duplicated plugin session instance to be used when calling </w:t>
+        <w:t xml:space="preserve">Session out – the duplicated plugin session instance to be used when calling </w:t>
       </w:r>
       <w:proofErr w:type="gramStart"/>
       <w:r>
@@ -2342,14 +3184,19 @@
         </w:numPr>
       </w:pPr>
       <w:r>
-        <w:t>Run Time Configuration – the current value of the run-time configuration for the plugin panel</w:t>
-      </w:r>
+        <w:t xml:space="preserve">Run Time Configuration – the current value of the run-time configuration for the plugin </w:t>
+      </w:r>
+      <w:proofErr w:type="gramStart"/>
+      <w:r>
+        <w:t>panel</w:t>
+      </w:r>
+      <w:proofErr w:type="gramEnd"/>
     </w:p>
     <w:p>
       <w:pPr>
         <w:pStyle w:val="Heading1"/>
       </w:pPr>
-      <w:bookmarkStart w:id="9" w:name="_Toc67648922"/>
+      <w:bookmarkStart w:id="9" w:name="_Toc158034921"/>
       <w:r>
         <w:t>Write</w:t>
       </w:r>
@@ -2396,7 +3243,7 @@
                     </pic:cNvPicPr>
                   </pic:nvPicPr>
                   <pic:blipFill>
-                    <a:blip r:embed="rId9">
+                    <a:blip r:embed="rId11">
                       <a:extLst>
                         <a:ext uri="{28A0092B-C50C-407E-A947-70E740481C1C}">
                           <a14:useLocalDpi xmlns:a14="http://schemas.microsoft.com/office/drawing/2010/main" val="0"/>
@@ -2437,8 +3284,9 @@
       <w:pPr>
         <w:pStyle w:val="Heading2"/>
       </w:pPr>
-      <w:bookmarkStart w:id="10" w:name="_Toc67648923"/>
-      <w:r>
+      <w:bookmarkStart w:id="10" w:name="_Toc158034922"/>
+      <w:r>
+        <w:lastRenderedPageBreak/>
         <w:t>Inputs</w:t>
       </w:r>
       <w:bookmarkEnd w:id="10"/>
@@ -2452,7 +3300,7 @@
         </w:numPr>
       </w:pPr>
       <w:r>
-        <w:t>Plugin Session in (required) – the plugin session instance for the plugin panel.</w:t>
+        <w:t>Session in (required) – the plugin session instance for the plugin panel.</w:t>
       </w:r>
     </w:p>
     <w:p>
@@ -2464,14 +3312,19 @@
         </w:numPr>
       </w:pPr>
       <w:r>
-        <w:t>Edit Time Configuration – the new value for the edit-time configuration for the plugin panel</w:t>
-      </w:r>
+        <w:t xml:space="preserve">Edit Time Configuration – the new value for the edit-time configuration for the plugin </w:t>
+      </w:r>
+      <w:proofErr w:type="gramStart"/>
+      <w:r>
+        <w:t>panel</w:t>
+      </w:r>
+      <w:proofErr w:type="gramEnd"/>
     </w:p>
     <w:p>
       <w:pPr>
         <w:pStyle w:val="Heading2"/>
       </w:pPr>
-      <w:bookmarkStart w:id="11" w:name="_Toc67648924"/>
+      <w:bookmarkStart w:id="11" w:name="_Toc158034923"/>
       <w:r>
         <w:t>Outputs</w:t>
       </w:r>
@@ -2486,7 +3339,7 @@
         </w:numPr>
       </w:pPr>
       <w:r>
-        <w:t xml:space="preserve">Plugin Session out – the duplicated plugin session instance to be used when calling </w:t>
+        <w:t xml:space="preserve">Session out – the duplicated plugin session instance to be used when calling </w:t>
       </w:r>
       <w:proofErr w:type="gramStart"/>
       <w:r>
@@ -2501,9 +3354,8 @@
       <w:pPr>
         <w:pStyle w:val="Heading1"/>
       </w:pPr>
-      <w:bookmarkStart w:id="12" w:name="_Toc67648925"/>
-      <w:r>
-        <w:lastRenderedPageBreak/>
+      <w:bookmarkStart w:id="12" w:name="_Toc158034924"/>
+      <w:r>
         <w:t>Write</w:t>
       </w:r>
       <w:r>
@@ -2549,7 +3401,7 @@
                     </pic:cNvPicPr>
                   </pic:nvPicPr>
                   <pic:blipFill>
-                    <a:blip r:embed="rId10">
+                    <a:blip r:embed="rId12">
                       <a:extLst>
                         <a:ext uri="{28A0092B-C50C-407E-A947-70E740481C1C}">
                           <a14:useLocalDpi xmlns:a14="http://schemas.microsoft.com/office/drawing/2010/main" val="0"/>
@@ -2595,7 +3447,7 @@
       <w:pPr>
         <w:pStyle w:val="Heading2"/>
       </w:pPr>
-      <w:bookmarkStart w:id="13" w:name="_Toc67648926"/>
+      <w:bookmarkStart w:id="13" w:name="_Toc158034925"/>
       <w:r>
         <w:t>Inputs</w:t>
       </w:r>
@@ -2610,7 +3462,7 @@
         </w:numPr>
       </w:pPr>
       <w:r>
-        <w:t>Plugin Session in (required) – the plugin session instance for the plugin panel.</w:t>
+        <w:t>Session in (required) – the plugin session instance for the plugin panel.</w:t>
       </w:r>
     </w:p>
     <w:p>
@@ -2622,14 +3474,19 @@
         </w:numPr>
       </w:pPr>
       <w:r>
-        <w:t>Run Time Configuration – the new value for the run-time configuration for the plugin panel</w:t>
-      </w:r>
+        <w:t xml:space="preserve">Run Time Configuration – the new value for the run-time configuration for the plugin </w:t>
+      </w:r>
+      <w:proofErr w:type="gramStart"/>
+      <w:r>
+        <w:t>panel</w:t>
+      </w:r>
+      <w:proofErr w:type="gramEnd"/>
     </w:p>
     <w:p>
       <w:pPr>
         <w:pStyle w:val="Heading2"/>
       </w:pPr>
-      <w:bookmarkStart w:id="14" w:name="_Toc67648927"/>
+      <w:bookmarkStart w:id="14" w:name="_Toc158034926"/>
       <w:r>
         <w:t>Outputs</w:t>
       </w:r>
@@ -2644,7 +3501,7 @@
         </w:numPr>
       </w:pPr>
       <w:r>
-        <w:t xml:space="preserve">Plugin Session out – the duplicated plugin session instance to be used when calling </w:t>
+        <w:t xml:space="preserve">Session out – the duplicated plugin session instance to be used when calling </w:t>
       </w:r>
       <w:proofErr w:type="gramStart"/>
       <w:r>
@@ -2659,17 +3516,12 @@
       <w:pPr>
         <w:pStyle w:val="Heading1"/>
       </w:pPr>
-      <w:bookmarkStart w:id="15" w:name="_Toc67648928"/>
+      <w:bookmarkStart w:id="15" w:name="_Toc158034927"/>
       <w:r>
         <w:t xml:space="preserve">Register </w:t>
       </w:r>
-      <w:proofErr w:type="gramStart"/>
-      <w:r>
-        <w:t>For</w:t>
-      </w:r>
-      <w:proofErr w:type="gramEnd"/>
-      <w:r>
-        <w:t xml:space="preserve"> Events</w:t>
+      <w:r>
+        <w:t>For Events</w:t>
       </w:r>
       <w:r>
         <w:t>.vi</w:t>
@@ -2682,10 +3534,10 @@
           <w:noProof/>
         </w:rPr>
         <w:drawing>
-          <wp:inline distT="0" distB="0" distL="0" distR="0" wp14:anchorId="6633C8CC" wp14:editId="6BAB2CAC">
-            <wp:extent cx="3262630" cy="914400"/>
+          <wp:inline distT="0" distB="0" distL="0" distR="0" wp14:anchorId="639DD0CA" wp14:editId="44A83647">
+            <wp:extent cx="3009900" cy="819150"/>
             <wp:effectExtent l="0" t="0" r="0" b="0"/>
-            <wp:docPr id="12" name="Picture 12"/>
+            <wp:docPr id="1031230405" name="Picture 1"/>
             <wp:cNvGraphicFramePr>
               <a:graphicFrameLocks xmlns:a="http://schemas.openxmlformats.org/drawingml/2006/main" noChangeAspect="1"/>
             </wp:cNvGraphicFramePr>
@@ -2693,13 +3545,13 @@
               <a:graphicData uri="http://schemas.openxmlformats.org/drawingml/2006/picture">
                 <pic:pic xmlns:pic="http://schemas.openxmlformats.org/drawingml/2006/picture">
                   <pic:nvPicPr>
-                    <pic:cNvPr id="0" name="Picture 3"/>
+                    <pic:cNvPr id="0" name="Picture 1"/>
                     <pic:cNvPicPr>
                       <a:picLocks noChangeAspect="1" noChangeArrowheads="1"/>
                     </pic:cNvPicPr>
                   </pic:nvPicPr>
                   <pic:blipFill>
-                    <a:blip r:embed="rId11">
+                    <a:blip r:embed="rId13">
                       <a:extLst>
                         <a:ext uri="{28A0092B-C50C-407E-A947-70E740481C1C}">
                           <a14:useLocalDpi xmlns:a14="http://schemas.microsoft.com/office/drawing/2010/main" val="0"/>
@@ -2714,7 +3566,7 @@
                   <pic:spPr bwMode="auto">
                     <a:xfrm>
                       <a:off x="0" y="0"/>
-                      <a:ext cx="3262630" cy="914400"/>
+                      <a:ext cx="3009900" cy="819150"/>
                     </a:xfrm>
                     <a:prstGeom prst="rect">
                       <a:avLst/>
@@ -2733,7 +3585,15 @@
     </w:p>
     <w:p>
       <w:r>
-        <w:t xml:space="preserve">Call this VI to let the framework know which events you want to get notifications for. Only pass in events that you are going to handle in your event structure. </w:t>
+        <w:t xml:space="preserve">Call this VI to let the framework know which events you want to get notifications for. Only pass </w:t>
+      </w:r>
+      <w:proofErr w:type="gramStart"/>
+      <w:r>
+        <w:t>in</w:t>
+      </w:r>
+      <w:proofErr w:type="gramEnd"/>
+      <w:r>
+        <w:t xml:space="preserve"> events that you are going to handle in your event structure. </w:t>
       </w:r>
       <w:r>
         <w:t>The following events are available</w:t>
@@ -2790,23 +3650,77 @@
         <w:t>The Shutdown event is fired when the document containing the plugin is closed, the project containing the plugin is closed, or the plugin panel is removed from the document using the Edit Layout dialog.</w:t>
       </w:r>
       <w:r>
-        <w:t xml:space="preserve">  </w:t>
-      </w:r>
-      <w:r>
-        <w:lastRenderedPageBreak/>
-        <w:t>Failure to stop execution of the plugin in response to this event will prevent the project from closing or a force abort of the plugin.  Plugins should always register for this event.</w:t>
-      </w:r>
-    </w:p>
-    <w:p>
-      <w:r>
-        <w:t>All events except the Shutdown event pass a Completion ID as part of the event data.  You must call Notify Event Complete with this Completion Id to let the framework know when processing of the event is complete. Failure to do this may result in a UI hang or freeze.</w:t>
+        <w:t xml:space="preserve">  Failure to stop execution of the plugin in response to this event will prevent the project from closing or a force abort of the plugin.  Plugins should always register for this event.</w:t>
+      </w:r>
+    </w:p>
+    <w:p/>
+    <w:p>
+      <w:r>
+        <w:t>Active Pin Map Changed</w:t>
+      </w:r>
+    </w:p>
+    <w:p>
+      <w:r>
+        <w:t>The Active Pin Map Changed event is fired when the active pin map in InstrumentStudio changes</w:t>
+      </w:r>
+      <w:r>
+        <w:t xml:space="preserve">. It notifies the plugin that it should update any pin-centric </w:t>
+      </w:r>
+      <w:r>
+        <w:t>elements</w:t>
+      </w:r>
+      <w:r>
+        <w:t xml:space="preserve"> to reflect the new active pin map.</w:t>
+      </w:r>
+    </w:p>
+    <w:p/>
+    <w:p>
+      <w:r>
+        <w:t>Selected Sites Changed</w:t>
+      </w:r>
+    </w:p>
+    <w:p>
+      <w:r>
+        <w:t>The Selected Sites Changed event is fired when the selected sites in InstrumentStudio change</w:t>
+      </w:r>
+      <w:r>
+        <w:t>s</w:t>
+      </w:r>
+      <w:r>
+        <w:t>.</w:t>
+      </w:r>
+      <w:r>
+        <w:t xml:space="preserve"> It notifies the plugin that it should </w:t>
+      </w:r>
+      <w:r>
+        <w:t xml:space="preserve">update </w:t>
+      </w:r>
+      <w:r>
+        <w:t xml:space="preserve">any </w:t>
+      </w:r>
+      <w:r>
+        <w:t>pin-centric elements to reflect the new set of selected sites.</w:t>
+      </w:r>
+    </w:p>
+    <w:p/>
+    <w:p>
+      <w:r>
+        <w:t xml:space="preserve">All events except the Shutdown event pass a Completion ID as part of the event data.  You must call Notify Event Complete with this Completion Id to let the framework know when processing of the event is complete. Failure to do this may result in a UI </w:t>
+      </w:r>
+      <w:proofErr w:type="gramStart"/>
+      <w:r>
+        <w:t>hang</w:t>
+      </w:r>
+      <w:proofErr w:type="gramEnd"/>
+      <w:r>
+        <w:t xml:space="preserve"> or freeze.</w:t>
       </w:r>
     </w:p>
     <w:p>
       <w:pPr>
         <w:pStyle w:val="Heading2"/>
       </w:pPr>
-      <w:bookmarkStart w:id="16" w:name="_Toc67648929"/>
+      <w:bookmarkStart w:id="16" w:name="_Toc158034928"/>
       <w:r>
         <w:t>Inputs</w:t>
       </w:r>
@@ -2821,7 +3735,7 @@
         </w:numPr>
       </w:pPr>
       <w:r>
-        <w:t>Plugin Session in (required) – the plugin session instance for the plugin panel.</w:t>
+        <w:t>Session in (required) – the plugin session instance for the plugin panel.</w:t>
       </w:r>
     </w:p>
     <w:p>
@@ -2833,15 +3747,15 @@
         </w:numPr>
       </w:pPr>
       <w:r>
-        <w:t xml:space="preserve">Events </w:t>
+        <w:t xml:space="preserve">Events To Register (required) – an array of events which will be </w:t>
       </w:r>
       <w:proofErr w:type="gramStart"/>
       <w:r>
-        <w:t>To</w:t>
+        <w:t>registered</w:t>
       </w:r>
       <w:proofErr w:type="gramEnd"/>
       <w:r>
-        <w:t xml:space="preserve"> Register (required) – an array of events which will be registered and which will fire events to the event structure. Pass one array element for each event you wish to </w:t>
+        <w:t xml:space="preserve"> and which will fire events to the event structure. Pass one array element for each event you wish to </w:t>
       </w:r>
       <w:r>
         <w:t>observe</w:t>
@@ -2854,7 +3768,7 @@
       <w:pPr>
         <w:pStyle w:val="Heading2"/>
       </w:pPr>
-      <w:bookmarkStart w:id="17" w:name="_Toc67648930"/>
+      <w:bookmarkStart w:id="17" w:name="_Toc158034929"/>
       <w:r>
         <w:t>Outputs</w:t>
       </w:r>
@@ -2869,7 +3783,7 @@
         </w:numPr>
       </w:pPr>
       <w:r>
-        <w:t xml:space="preserve">Plugin Session out – the duplicated plugin session instance to be used when calling </w:t>
+        <w:t xml:space="preserve">Session out – the duplicated plugin session instance to be used when calling </w:t>
       </w:r>
       <w:proofErr w:type="gramStart"/>
       <w:r>
@@ -2906,8 +3820,13 @@
         <w:t xml:space="preserve">within the </w:t>
       </w:r>
       <w:r>
-        <w:t>event structure</w:t>
-      </w:r>
+        <w:t xml:space="preserve">event </w:t>
+      </w:r>
+      <w:proofErr w:type="gramStart"/>
+      <w:r>
+        <w:t>structure</w:t>
+      </w:r>
+      <w:proofErr w:type="gramEnd"/>
     </w:p>
     <w:p>
       <w:pPr>
@@ -2966,6 +3885,7 @@
         <w:rPr>
           <w:noProof/>
         </w:rPr>
+        <w:lastRenderedPageBreak/>
         <w:drawing>
           <wp:inline distT="0" distB="0" distL="0" distR="0" wp14:anchorId="580AB698" wp14:editId="00E276BA">
             <wp:extent cx="5941060" cy="2463165"/>
@@ -2984,7 +3904,7 @@
                     </pic:cNvPicPr>
                   </pic:nvPicPr>
                   <pic:blipFill>
-                    <a:blip r:embed="rId12">
+                    <a:blip r:embed="rId14">
                       <a:extLst>
                         <a:ext uri="{28A0092B-C50C-407E-A947-70E740481C1C}">
                           <a14:useLocalDpi xmlns:a14="http://schemas.microsoft.com/office/drawing/2010/main" val="0"/>
@@ -3020,7 +3940,7 @@
       <w:pPr>
         <w:pStyle w:val="Heading1"/>
       </w:pPr>
-      <w:bookmarkStart w:id="18" w:name="_Toc67648931"/>
+      <w:bookmarkStart w:id="18" w:name="_Toc158034930"/>
       <w:r>
         <w:t xml:space="preserve">Notify </w:t>
       </w:r>
@@ -3055,7 +3975,7 @@
                     </pic:cNvPicPr>
                   </pic:nvPicPr>
                   <pic:blipFill>
-                    <a:blip r:embed="rId13">
+                    <a:blip r:embed="rId15">
                       <a:extLst>
                         <a:ext uri="{28A0092B-C50C-407E-A947-70E740481C1C}">
                           <a14:useLocalDpi xmlns:a14="http://schemas.microsoft.com/office/drawing/2010/main" val="0"/>
@@ -3108,9 +4028,8 @@
       <w:pPr>
         <w:pStyle w:val="Heading2"/>
       </w:pPr>
-      <w:bookmarkStart w:id="19" w:name="_Toc67648932"/>
-      <w:r>
-        <w:lastRenderedPageBreak/>
+      <w:bookmarkStart w:id="19" w:name="_Toc158034931"/>
+      <w:r>
         <w:t>Inputs</w:t>
       </w:r>
       <w:bookmarkEnd w:id="19"/>
@@ -3124,7 +4043,7 @@
         </w:numPr>
       </w:pPr>
       <w:r>
-        <w:t>Plugin Session in (required) – the plugin session instance for the plugin panel.</w:t>
+        <w:t>Session in (required) – the plugin session instance for the plugin panel.</w:t>
       </w:r>
     </w:p>
     <w:p>
@@ -3154,7 +4073,7 @@
       <w:pPr>
         <w:pStyle w:val="Heading2"/>
       </w:pPr>
-      <w:bookmarkStart w:id="20" w:name="_Toc67648933"/>
+      <w:bookmarkStart w:id="20" w:name="_Toc158034932"/>
       <w:r>
         <w:t>Outputs</w:t>
       </w:r>
@@ -3169,7 +4088,7 @@
         </w:numPr>
       </w:pPr>
       <w:r>
-        <w:t xml:space="preserve">Plugin Session out – the duplicated plugin session instance to be used when calling </w:t>
+        <w:t xml:space="preserve">Session out – the duplicated plugin session instance to be used when calling </w:t>
       </w:r>
       <w:proofErr w:type="gramStart"/>
       <w:r>
@@ -3184,7 +4103,7 @@
       <w:pPr>
         <w:pStyle w:val="Heading1"/>
       </w:pPr>
-      <w:bookmarkStart w:id="21" w:name="_Toc67648934"/>
+      <w:bookmarkStart w:id="21" w:name="_Toc158034933"/>
       <w:r>
         <w:t>Read</w:t>
       </w:r>
@@ -3216,7 +4135,7 @@
                     </pic:cNvPicPr>
                   </pic:nvPicPr>
                   <pic:blipFill>
-                    <a:blip r:embed="rId14">
+                    <a:blip r:embed="rId16">
                       <a:extLst>
                         <a:ext uri="{28A0092B-C50C-407E-A947-70E740481C1C}">
                           <a14:useLocalDpi xmlns:a14="http://schemas.microsoft.com/office/drawing/2010/main" val="0"/>
@@ -3250,15 +4169,7 @@
     </w:p>
     <w:p>
       <w:r>
-        <w:t xml:space="preserve">Call this VI to retrieve the absolute path of the </w:t>
-      </w:r>
-      <w:proofErr w:type="spellStart"/>
-      <w:r>
-        <w:t>InstrumentStudio</w:t>
-      </w:r>
-      <w:proofErr w:type="spellEnd"/>
-      <w:r>
-        <w:t xml:space="preserve"> project file on disk</w:t>
+        <w:t>Call this VI to retrieve the absolute path of the InstrumentStudio project file on disk</w:t>
       </w:r>
       <w:r>
         <w:t>.</w:t>
@@ -3268,7 +4179,7 @@
       <w:pPr>
         <w:pStyle w:val="Heading2"/>
       </w:pPr>
-      <w:bookmarkStart w:id="22" w:name="_Toc67648935"/>
+      <w:bookmarkStart w:id="22" w:name="_Toc158034934"/>
       <w:r>
         <w:t>Inputs</w:t>
       </w:r>
@@ -3283,15 +4194,16 @@
         </w:numPr>
       </w:pPr>
       <w:r>
-        <w:t>Plugin Session in (required) – the plugin session instance for the plugin panel.</w:t>
+        <w:t>Session in (required) – the plugin session instance for the plugin panel.</w:t>
       </w:r>
     </w:p>
     <w:p>
       <w:pPr>
         <w:pStyle w:val="Heading2"/>
       </w:pPr>
-      <w:bookmarkStart w:id="23" w:name="_Toc67648936"/>
-      <w:r>
+      <w:bookmarkStart w:id="23" w:name="_Toc158034935"/>
+      <w:r>
+        <w:lastRenderedPageBreak/>
         <w:t>Outputs</w:t>
       </w:r>
       <w:bookmarkEnd w:id="23"/>
@@ -3305,7 +4217,7 @@
         </w:numPr>
       </w:pPr>
       <w:r>
-        <w:t xml:space="preserve">Plugin Session out – the duplicated plugin session instance to be used when calling </w:t>
+        <w:t xml:space="preserve">Session out – the duplicated plugin session instance to be used when calling </w:t>
       </w:r>
       <w:proofErr w:type="gramStart"/>
       <w:r>
@@ -3345,6 +4257,7 @@
       <w:pPr>
         <w:pStyle w:val="Heading1"/>
       </w:pPr>
+      <w:bookmarkStart w:id="24" w:name="_Toc158034936"/>
       <w:r>
         <w:t>Update Running Stat</w:t>
       </w:r>
@@ -3354,6 +4267,7 @@
       <w:r>
         <w:t>.vi</w:t>
       </w:r>
+      <w:bookmarkEnd w:id="24"/>
     </w:p>
     <w:p>
       <w:r>
@@ -3378,7 +4292,7 @@
                     </pic:cNvPicPr>
                   </pic:nvPicPr>
                   <pic:blipFill>
-                    <a:blip r:embed="rId15">
+                    <a:blip r:embed="rId17">
                       <a:extLst>
                         <a:ext uri="{28A0092B-C50C-407E-A947-70E740481C1C}">
                           <a14:useLocalDpi xmlns:a14="http://schemas.microsoft.com/office/drawing/2010/main" val="0"/>
@@ -3419,9 +4333,11 @@
       <w:pPr>
         <w:pStyle w:val="Heading2"/>
       </w:pPr>
+      <w:bookmarkStart w:id="25" w:name="_Toc158034937"/>
       <w:r>
         <w:t>Inputs</w:t>
       </w:r>
+      <w:bookmarkEnd w:id="25"/>
     </w:p>
     <w:p>
       <w:pPr>
@@ -3432,8 +4348,13 @@
         </w:numPr>
       </w:pPr>
       <w:r>
-        <w:t>Plugin Session in (required) – the plugin session instance for the plugin panel</w:t>
-      </w:r>
+        <w:t xml:space="preserve">Plugin Session in (required) – the plugin session instance for the plugin </w:t>
+      </w:r>
+      <w:proofErr w:type="gramStart"/>
+      <w:r>
+        <w:t>panel</w:t>
+      </w:r>
+      <w:proofErr w:type="gramEnd"/>
     </w:p>
     <w:p>
       <w:pPr>
@@ -3444,16 +4365,23 @@
         </w:numPr>
       </w:pPr>
       <w:r>
-        <w:t>Is Running – pass true if the plugin panel is currently running or false if it is stopped</w:t>
-      </w:r>
+        <w:t xml:space="preserve">Is Running – pass true if the plugin panel is currently running or false if it is </w:t>
+      </w:r>
+      <w:proofErr w:type="gramStart"/>
+      <w:r>
+        <w:t>stopped</w:t>
+      </w:r>
+      <w:proofErr w:type="gramEnd"/>
     </w:p>
     <w:p>
       <w:pPr>
         <w:pStyle w:val="Heading2"/>
       </w:pPr>
+      <w:bookmarkStart w:id="26" w:name="_Toc158034938"/>
       <w:r>
         <w:t>Outputs</w:t>
       </w:r>
+      <w:bookmarkEnd w:id="26"/>
     </w:p>
     <w:p>
       <w:pPr>
@@ -3479,10 +4407,11 @@
       <w:pPr>
         <w:pStyle w:val="Heading1"/>
       </w:pPr>
-      <w:r>
-        <w:lastRenderedPageBreak/>
+      <w:bookmarkStart w:id="27" w:name="_Toc158034939"/>
+      <w:r>
         <w:t>Close Session.vi</w:t>
       </w:r>
+      <w:bookmarkEnd w:id="27"/>
     </w:p>
     <w:p>
       <w:r>
@@ -3507,7 +4436,7 @@
                     </pic:cNvPicPr>
                   </pic:nvPicPr>
                   <pic:blipFill>
-                    <a:blip r:embed="rId16">
+                    <a:blip r:embed="rId18">
                       <a:extLst>
                         <a:ext uri="{28A0092B-C50C-407E-A947-70E740481C1C}">
                           <a14:useLocalDpi xmlns:a14="http://schemas.microsoft.com/office/drawing/2010/main" val="0"/>
@@ -3559,9 +4488,11 @@
       <w:pPr>
         <w:pStyle w:val="Heading2"/>
       </w:pPr>
+      <w:bookmarkStart w:id="28" w:name="_Toc158034940"/>
       <w:r>
         <w:t>Inputs</w:t>
       </w:r>
+      <w:bookmarkEnd w:id="28"/>
     </w:p>
     <w:p>
       <w:pPr>
@@ -3572,10 +4503,363 @@
         </w:numPr>
       </w:pPr>
       <w:r>
-        <w:t>Plugin Session in (required) – the plugin session instance for the plugin panel which is being close.</w:t>
+        <w:t xml:space="preserve">Session in (required) – the plugin session instance for the plugin panel which is being </w:t>
+      </w:r>
+      <w:proofErr w:type="gramStart"/>
+      <w:r>
+        <w:t>close</w:t>
+      </w:r>
+      <w:proofErr w:type="gramEnd"/>
+      <w:r>
+        <w:t>.</w:t>
+      </w:r>
+    </w:p>
+    <w:p>
+      <w:pPr>
+        <w:pStyle w:val="Heading1"/>
+      </w:pPr>
+      <w:bookmarkStart w:id="29" w:name="_Toc158034941"/>
+      <w:r>
+        <w:t>Get Active Pin Map Path.vi</w:t>
+      </w:r>
+      <w:bookmarkEnd w:id="29"/>
+    </w:p>
+    <w:p>
+      <w:r>
+        <w:rPr>
+          <w:noProof/>
+        </w:rPr>
+        <w:drawing>
+          <wp:inline distT="0" distB="0" distL="0" distR="0" wp14:anchorId="49252729" wp14:editId="723FEAAF">
+            <wp:extent cx="3228975" cy="762000"/>
+            <wp:effectExtent l="0" t="0" r="9525" b="0"/>
+            <wp:docPr id="87013940" name="Picture 3"/>
+            <wp:cNvGraphicFramePr>
+              <a:graphicFrameLocks xmlns:a="http://schemas.openxmlformats.org/drawingml/2006/main" noChangeAspect="1"/>
+            </wp:cNvGraphicFramePr>
+            <a:graphic xmlns:a="http://schemas.openxmlformats.org/drawingml/2006/main">
+              <a:graphicData uri="http://schemas.openxmlformats.org/drawingml/2006/picture">
+                <pic:pic xmlns:pic="http://schemas.openxmlformats.org/drawingml/2006/picture">
+                  <pic:nvPicPr>
+                    <pic:cNvPr id="0" name="Picture 3"/>
+                    <pic:cNvPicPr>
+                      <a:picLocks noChangeAspect="1" noChangeArrowheads="1"/>
+                    </pic:cNvPicPr>
+                  </pic:nvPicPr>
+                  <pic:blipFill>
+                    <a:blip r:embed="rId19">
+                      <a:extLst>
+                        <a:ext uri="{28A0092B-C50C-407E-A947-70E740481C1C}">
+                          <a14:useLocalDpi xmlns:a14="http://schemas.microsoft.com/office/drawing/2010/main" val="0"/>
+                        </a:ext>
+                      </a:extLst>
+                    </a:blip>
+                    <a:srcRect/>
+                    <a:stretch>
+                      <a:fillRect/>
+                    </a:stretch>
+                  </pic:blipFill>
+                  <pic:spPr bwMode="auto">
+                    <a:xfrm>
+                      <a:off x="0" y="0"/>
+                      <a:ext cx="3228975" cy="762000"/>
+                    </a:xfrm>
+                    <a:prstGeom prst="rect">
+                      <a:avLst/>
+                    </a:prstGeom>
+                    <a:noFill/>
+                    <a:ln>
+                      <a:noFill/>
+                    </a:ln>
+                  </pic:spPr>
+                </pic:pic>
+              </a:graphicData>
+            </a:graphic>
+          </wp:inline>
+        </w:drawing>
+      </w:r>
+    </w:p>
+    <w:p>
+      <w:r>
+        <w:lastRenderedPageBreak/>
+        <w:t xml:space="preserve">Call this VI to read the active pin map path in InstrumentStudio. If the active pin map does not exist or is invalid, an empty </w:t>
+      </w:r>
+      <w:r>
+        <w:t>path</w:t>
+      </w:r>
+      <w:r>
+        <w:t xml:space="preserve"> will be returned</w:t>
+      </w:r>
+      <w:r>
+        <w:t>.</w:t>
+      </w:r>
+    </w:p>
+    <w:p>
+      <w:pPr>
+        <w:pStyle w:val="Heading2"/>
+      </w:pPr>
+      <w:bookmarkStart w:id="30" w:name="_Toc158034942"/>
+      <w:r>
+        <w:t>Inputs</w:t>
+      </w:r>
+      <w:bookmarkEnd w:id="30"/>
+    </w:p>
+    <w:p>
+      <w:pPr>
+        <w:pStyle w:val="ListParagraph"/>
+        <w:numPr>
+          <w:ilvl w:val="0"/>
+          <w:numId w:val="1"/>
+        </w:numPr>
+      </w:pPr>
+      <w:r>
+        <w:t>Session in (required) – the plugin session instance for the plugin panel.</w:t>
+      </w:r>
+    </w:p>
+    <w:p>
+      <w:pPr>
+        <w:pStyle w:val="Heading2"/>
+      </w:pPr>
+      <w:bookmarkStart w:id="31" w:name="_Toc158034943"/>
+      <w:r>
+        <w:t>Outputs</w:t>
+      </w:r>
+      <w:bookmarkEnd w:id="31"/>
+    </w:p>
+    <w:p>
+      <w:pPr>
+        <w:pStyle w:val="ListParagraph"/>
+        <w:numPr>
+          <w:ilvl w:val="0"/>
+          <w:numId w:val="1"/>
+        </w:numPr>
+      </w:pPr>
+      <w:r>
+        <w:t xml:space="preserve">Session out – the duplicated plugin session instance to be used when calling </w:t>
+      </w:r>
+      <w:proofErr w:type="gramStart"/>
+      <w:r>
+        <w:t>other</w:t>
+      </w:r>
+      <w:proofErr w:type="gramEnd"/>
+      <w:r>
+        <w:t xml:space="preserve"> downstream SDK VIs</w:t>
+      </w:r>
+    </w:p>
+    <w:p>
+      <w:pPr>
+        <w:pStyle w:val="ListParagraph"/>
+        <w:numPr>
+          <w:ilvl w:val="0"/>
+          <w:numId w:val="1"/>
+        </w:numPr>
+      </w:pPr>
+      <w:r>
+        <w:t>Active Pin Map</w:t>
+      </w:r>
+      <w:r>
+        <w:t xml:space="preserve"> Path – the absolute path to </w:t>
+      </w:r>
+      <w:r>
+        <w:t xml:space="preserve">the </w:t>
+      </w:r>
+      <w:r>
+        <w:t>active pin map</w:t>
+      </w:r>
+      <w:r>
+        <w:t xml:space="preserve"> </w:t>
+      </w:r>
+      <w:r>
+        <w:t xml:space="preserve">file from </w:t>
+      </w:r>
+      <w:r>
+        <w:t>InstrumentStudio</w:t>
+      </w:r>
+      <w:r>
+        <w:t xml:space="preserve"> </w:t>
+      </w:r>
+      <w:r>
+        <w:t xml:space="preserve">on </w:t>
+      </w:r>
+      <w:r>
+        <w:t xml:space="preserve">disk. Returns an empty </w:t>
+      </w:r>
+      <w:r>
+        <w:t>path</w:t>
+      </w:r>
+      <w:r>
+        <w:t xml:space="preserve"> if </w:t>
+      </w:r>
+      <w:r>
+        <w:t>there is no active pin map or the active pin map is invalid</w:t>
+      </w:r>
+      <w:r>
+        <w:t>.</w:t>
+      </w:r>
+    </w:p>
+    <w:p/>
+    <w:p>
+      <w:pPr>
+        <w:pStyle w:val="Heading1"/>
+      </w:pPr>
+      <w:bookmarkStart w:id="32" w:name="_Toc158034944"/>
+      <w:r>
+        <w:t>Get Selected Sites.vi</w:t>
+      </w:r>
+      <w:bookmarkEnd w:id="32"/>
+    </w:p>
+    <w:p>
+      <w:r>
+        <w:rPr>
+          <w:noProof/>
+        </w:rPr>
+        <w:drawing>
+          <wp:inline distT="0" distB="0" distL="0" distR="0" wp14:anchorId="346E32FA" wp14:editId="78B7F890">
+            <wp:extent cx="2867025" cy="819150"/>
+            <wp:effectExtent l="0" t="0" r="9525" b="0"/>
+            <wp:docPr id="1545802026" name="Picture 2"/>
+            <wp:cNvGraphicFramePr>
+              <a:graphicFrameLocks xmlns:a="http://schemas.openxmlformats.org/drawingml/2006/main" noChangeAspect="1"/>
+            </wp:cNvGraphicFramePr>
+            <a:graphic xmlns:a="http://schemas.openxmlformats.org/drawingml/2006/main">
+              <a:graphicData uri="http://schemas.openxmlformats.org/drawingml/2006/picture">
+                <pic:pic xmlns:pic="http://schemas.openxmlformats.org/drawingml/2006/picture">
+                  <pic:nvPicPr>
+                    <pic:cNvPr id="0" name="Picture 2"/>
+                    <pic:cNvPicPr>
+                      <a:picLocks noChangeAspect="1" noChangeArrowheads="1"/>
+                    </pic:cNvPicPr>
+                  </pic:nvPicPr>
+                  <pic:blipFill>
+                    <a:blip r:embed="rId20">
+                      <a:extLst>
+                        <a:ext uri="{28A0092B-C50C-407E-A947-70E740481C1C}">
+                          <a14:useLocalDpi xmlns:a14="http://schemas.microsoft.com/office/drawing/2010/main" val="0"/>
+                        </a:ext>
+                      </a:extLst>
+                    </a:blip>
+                    <a:srcRect/>
+                    <a:stretch>
+                      <a:fillRect/>
+                    </a:stretch>
+                  </pic:blipFill>
+                  <pic:spPr bwMode="auto">
+                    <a:xfrm>
+                      <a:off x="0" y="0"/>
+                      <a:ext cx="2867025" cy="819150"/>
+                    </a:xfrm>
+                    <a:prstGeom prst="rect">
+                      <a:avLst/>
+                    </a:prstGeom>
+                    <a:noFill/>
+                    <a:ln>
+                      <a:noFill/>
+                    </a:ln>
+                  </pic:spPr>
+                </pic:pic>
+              </a:graphicData>
+            </a:graphic>
+          </wp:inline>
+        </w:drawing>
+      </w:r>
+    </w:p>
+    <w:p>
+      <w:r>
+        <w:t>Call this VI to read the list of selected sites being displayed within InstrumentStudio. If the active pin map does not exist or is invalid, an empty list will be returned</w:t>
+      </w:r>
+      <w:r>
+        <w:t>.</w:t>
+      </w:r>
+    </w:p>
+    <w:p>
+      <w:pPr>
+        <w:pStyle w:val="Heading2"/>
+      </w:pPr>
+      <w:bookmarkStart w:id="33" w:name="_Toc158034945"/>
+      <w:r>
+        <w:t>Inputs</w:t>
+      </w:r>
+      <w:bookmarkEnd w:id="33"/>
+    </w:p>
+    <w:p>
+      <w:pPr>
+        <w:pStyle w:val="ListParagraph"/>
+        <w:numPr>
+          <w:ilvl w:val="0"/>
+          <w:numId w:val="1"/>
+        </w:numPr>
+      </w:pPr>
+      <w:r>
+        <w:t>Session in (required) – the plugin session instance for the plugin panel.</w:t>
+      </w:r>
+    </w:p>
+    <w:p>
+      <w:pPr>
+        <w:pStyle w:val="Heading2"/>
+      </w:pPr>
+      <w:bookmarkStart w:id="34" w:name="_Toc158034946"/>
+      <w:r>
+        <w:t>Outputs</w:t>
+      </w:r>
+      <w:bookmarkEnd w:id="34"/>
+    </w:p>
+    <w:p>
+      <w:pPr>
+        <w:pStyle w:val="ListParagraph"/>
+        <w:numPr>
+          <w:ilvl w:val="0"/>
+          <w:numId w:val="1"/>
+        </w:numPr>
+      </w:pPr>
+      <w:r>
+        <w:t xml:space="preserve">Session out – the duplicated plugin session instance to be used when calling </w:t>
+      </w:r>
+      <w:proofErr w:type="gramStart"/>
+      <w:r>
+        <w:t>other</w:t>
+      </w:r>
+      <w:proofErr w:type="gramEnd"/>
+      <w:r>
+        <w:t xml:space="preserve"> downstream SDK VIs</w:t>
+      </w:r>
+    </w:p>
+    <w:p>
+      <w:pPr>
+        <w:pStyle w:val="ListParagraph"/>
+        <w:numPr>
+          <w:ilvl w:val="0"/>
+          <w:numId w:val="1"/>
+        </w:numPr>
+      </w:pPr>
+      <w:r>
+        <w:t>Selected Sites</w:t>
+      </w:r>
+      <w:r>
+        <w:t xml:space="preserve"> – </w:t>
+      </w:r>
+      <w:r>
+        <w:t>the</w:t>
+      </w:r>
+      <w:r>
+        <w:t xml:space="preserve"> array of selected sites.</w:t>
+      </w:r>
+      <w:r>
+        <w:t xml:space="preserve"> Returns an empty </w:t>
+      </w:r>
+      <w:r>
+        <w:t xml:space="preserve">list if the active </w:t>
+      </w:r>
+      <w:r>
+        <w:t>pin</w:t>
+      </w:r>
+      <w:r>
+        <w:t xml:space="preserve"> map does not exist or is invalid.</w:t>
       </w:r>
     </w:p>
     <w:sectPr>
+      <w:footerReference w:type="even" r:id="rId21"/>
+      <w:footerReference w:type="default" r:id="rId22"/>
+      <w:footerReference w:type="first" r:id="rId23"/>
       <w:pgSz w:w="12240" w:h="15840"/>
       <w:pgMar w:top="1440" w:right="1440" w:bottom="1440" w:left="1440" w:header="720" w:footer="720" w:gutter="0"/>
       <w:cols w:space="720"/>
@@ -3585,8 +4869,448 @@
 </w:document>
 </file>
 
+<file path=word/endnotes.xml><?xml version="1.0" encoding="utf-8"?>
+<w:endnotes xmlns:wpc="http://schemas.microsoft.com/office/word/2010/wordprocessingCanvas" xmlns:cx="http://schemas.microsoft.com/office/drawing/2014/chartex" xmlns:cx1="http://schemas.microsoft.com/office/drawing/2015/9/8/chartex" xmlns:cx2="http://schemas.microsoft.com/office/drawing/2015/10/21/chartex" xmlns:cx3="http://schemas.microsoft.com/office/drawing/2016/5/9/chartex" xmlns:cx4="http://schemas.microsoft.com/office/drawing/2016/5/10/chartex" xmlns:cx5="http://schemas.microsoft.com/office/drawing/2016/5/11/chartex" xmlns:cx6="http://schemas.microsoft.com/office/drawing/2016/5/12/chartex" xmlns:cx7="http://schemas.microsoft.com/office/drawing/2016/5/13/chartex" xmlns:cx8="http://schemas.microsoft.com/office/drawing/2016/5/14/chartex" xmlns:mc="http://schemas.openxmlformats.org/markup-compatibility/2006" xmlns:aink="http://schemas.microsoft.com/office/drawing/2016/ink" xmlns:am3d="http://schemas.microsoft.com/office/drawing/2017/model3d" xmlns:o="urn:schemas-microsoft-com:office:office" xmlns:oel="http://schemas.microsoft.com/office/2019/extlst" xmlns:r="http://schemas.openxmlformats.org/officeDocument/2006/relationships" xmlns:m="http://schemas.openxmlformats.org/officeDocument/2006/math" xmlns:v="urn:schemas-microsoft-com:vml" xmlns:wp14="http://schemas.microsoft.com/office/word/2010/wordprocessingDrawing" xmlns:wp="http://schemas.openxmlformats.org/drawingml/2006/wordprocessingDrawing" xmlns:w10="urn:schemas-microsoft-com:office:word" xmlns:w="http://schemas.openxmlformats.org/wordprocessingml/2006/main" xmlns:w14="http://schemas.microsoft.com/office/word/2010/wordml" xmlns:w15="http://schemas.microsoft.com/office/word/2012/wordml" xmlns:w16cex="http://schemas.microsoft.com/office/word/2018/wordml/cex" xmlns:w16cid="http://schemas.microsoft.com/office/word/2016/wordml/cid" xmlns:w16="http://schemas.microsoft.com/office/word/2018/wordml" xmlns:w16sdtdh="http://schemas.microsoft.com/office/word/2020/wordml/sdtdatahash" xmlns:w16se="http://schemas.microsoft.com/office/word/2015/wordml/symex" xmlns:wpg="http://schemas.microsoft.com/office/word/2010/wordprocessingGroup" xmlns:wpi="http://schemas.microsoft.com/office/word/2010/wordprocessingInk" xmlns:wne="http://schemas.microsoft.com/office/word/2006/wordml" xmlns:wps="http://schemas.microsoft.com/office/word/2010/wordprocessingShape" mc:Ignorable="w14 w15 w16se w16cid w16 w16cex w16sdtdh wp14">
+  <w:endnote w:type="separator" w:id="-1">
+    <w:p>
+      <w:pPr>
+        <w:spacing w:after="0" w:line="240" w:lineRule="auto"/>
+      </w:pPr>
+      <w:r>
+        <w:separator/>
+      </w:r>
+    </w:p>
+  </w:endnote>
+  <w:endnote w:type="continuationSeparator" w:id="0">
+    <w:p>
+      <w:pPr>
+        <w:spacing w:after="0" w:line="240" w:lineRule="auto"/>
+      </w:pPr>
+      <w:r>
+        <w:continuationSeparator/>
+      </w:r>
+    </w:p>
+  </w:endnote>
+</w:endnotes>
+</file>
+
+<file path=word/footer1.xml><?xml version="1.0" encoding="utf-8"?>
+<w:ftr xmlns:wpc="http://schemas.microsoft.com/office/word/2010/wordprocessingCanvas" xmlns:cx="http://schemas.microsoft.com/office/drawing/2014/chartex" xmlns:cx1="http://schemas.microsoft.com/office/drawing/2015/9/8/chartex" xmlns:cx2="http://schemas.microsoft.com/office/drawing/2015/10/21/chartex" xmlns:cx3="http://schemas.microsoft.com/office/drawing/2016/5/9/chartex" xmlns:cx4="http://schemas.microsoft.com/office/drawing/2016/5/10/chartex" xmlns:cx5="http://schemas.microsoft.com/office/drawing/2016/5/11/chartex" xmlns:cx6="http://schemas.microsoft.com/office/drawing/2016/5/12/chartex" xmlns:cx7="http://schemas.microsoft.com/office/drawing/2016/5/13/chartex" xmlns:cx8="http://schemas.microsoft.com/office/drawing/2016/5/14/chartex" xmlns:mc="http://schemas.openxmlformats.org/markup-compatibility/2006" xmlns:aink="http://schemas.microsoft.com/office/drawing/2016/ink" xmlns:am3d="http://schemas.microsoft.com/office/drawing/2017/model3d" xmlns:o="urn:schemas-microsoft-com:office:office" xmlns:oel="http://schemas.microsoft.com/office/2019/extlst" xmlns:r="http://schemas.openxmlformats.org/officeDocument/2006/relationships" xmlns:m="http://schemas.openxmlformats.org/officeDocument/2006/math" xmlns:v="urn:schemas-microsoft-com:vml" xmlns:wp14="http://schemas.microsoft.com/office/word/2010/wordprocessingDrawing" xmlns:wp="http://schemas.openxmlformats.org/drawingml/2006/wordprocessingDrawing" xmlns:w10="urn:schemas-microsoft-com:office:word" xmlns:w="http://schemas.openxmlformats.org/wordprocessingml/2006/main" xmlns:w14="http://schemas.microsoft.com/office/word/2010/wordml" xmlns:w15="http://schemas.microsoft.com/office/word/2012/wordml" xmlns:w16cex="http://schemas.microsoft.com/office/word/2018/wordml/cex" xmlns:w16cid="http://schemas.microsoft.com/office/word/2016/wordml/cid" xmlns:w16="http://schemas.microsoft.com/office/word/2018/wordml" xmlns:w16sdtdh="http://schemas.microsoft.com/office/word/2020/wordml/sdtdatahash" xmlns:w16se="http://schemas.microsoft.com/office/word/2015/wordml/symex" xmlns:wpg="http://schemas.microsoft.com/office/word/2010/wordprocessingGroup" xmlns:wpi="http://schemas.microsoft.com/office/word/2010/wordprocessingInk" xmlns:wne="http://schemas.microsoft.com/office/word/2006/wordml" xmlns:wps="http://schemas.microsoft.com/office/word/2010/wordprocessingShape" mc:Ignorable="w14 w15 w16se w16cid w16 w16cex w16sdtdh wp14">
+  <w:p>
+    <w:pPr>
+      <w:pStyle w:val="Footer"/>
+    </w:pPr>
+    <w:r>
+      <w:rPr>
+        <w:noProof/>
+      </w:rPr>
+      <mc:AlternateContent>
+        <mc:Choice Requires="wps">
+          <w:drawing>
+            <wp:anchor distT="0" distB="0" distL="0" distR="0" simplePos="0" relativeHeight="251659264" behindDoc="0" locked="0" layoutInCell="1" allowOverlap="1" wp14:anchorId="6E14182E" wp14:editId="04EBD924">
+              <wp:simplePos x="635" y="635"/>
+              <wp:positionH relativeFrom="page">
+                <wp:align>left</wp:align>
+              </wp:positionH>
+              <wp:positionV relativeFrom="page">
+                <wp:align>bottom</wp:align>
+              </wp:positionV>
+              <wp:extent cx="443865" cy="443865"/>
+              <wp:effectExtent l="0" t="0" r="14605" b="0"/>
+              <wp:wrapNone/>
+              <wp:docPr id="233175824" name="Text Box 5" descr="INTERNAL - NI CONFIDENTIAL">
+                <a:extLst xmlns:a="http://schemas.openxmlformats.org/drawingml/2006/main">
+                  <a:ext uri="{5AE41FA2-C0FF-4470-9BD4-5FADCA87CBE2}">
+                    <aclsh:classification xmlns:aclsh="http://schemas.microsoft.com/office/drawing/2020/classificationShape" classificationOutcomeType="ftr"/>
+                  </a:ext>
+                </a:extLst>
+              </wp:docPr>
+              <wp:cNvGraphicFramePr/>
+              <a:graphic xmlns:a="http://schemas.openxmlformats.org/drawingml/2006/main">
+                <a:graphicData uri="http://schemas.microsoft.com/office/word/2010/wordprocessingShape">
+                  <wps:wsp>
+                    <wps:cNvSpPr txBox="1"/>
+                    <wps:spPr>
+                      <a:xfrm>
+                        <a:off x="0" y="0"/>
+                        <a:ext cx="443865" cy="443865"/>
+                      </a:xfrm>
+                      <a:prstGeom prst="rect">
+                        <a:avLst/>
+                      </a:prstGeom>
+                      <a:noFill/>
+                      <a:ln>
+                        <a:noFill/>
+                      </a:ln>
+                    </wps:spPr>
+                    <wps:txbx>
+                      <w:txbxContent>
+                        <w:p>
+                          <w:pPr>
+                            <w:spacing w:after="0"/>
+                            <w:rPr>
+                              <w:rFonts w:ascii="Calibri" w:eastAsia="Calibri" w:hAnsi="Calibri" w:cs="Calibri"/>
+                              <w:noProof/>
+                              <w:color w:val="000000"/>
+                              <w:sz w:val="20"/>
+                              <w:szCs w:val="20"/>
+                            </w:rPr>
+                          </w:pPr>
+                          <w:r>
+                            <w:rPr>
+                              <w:rFonts w:ascii="Calibri" w:eastAsia="Calibri" w:hAnsi="Calibri" w:cs="Calibri"/>
+                              <w:noProof/>
+                              <w:color w:val="000000"/>
+                              <w:sz w:val="20"/>
+                              <w:szCs w:val="20"/>
+                            </w:rPr>
+                            <w:t>INTERNAL - NI CONFIDENTIAL</w:t>
+                          </w:r>
+                        </w:p>
+                      </w:txbxContent>
+                    </wps:txbx>
+                    <wps:bodyPr rot="0" spcFirstLastPara="0" vertOverflow="overflow" horzOverflow="overflow" vert="horz" wrap="none" lIns="254000" tIns="0" rIns="0" bIns="190500" numCol="1" spcCol="0" rtlCol="0" fromWordArt="0" anchor="b" anchorCtr="0" forceAA="0" compatLnSpc="1">
+                      <a:prstTxWarp prst="textNoShape">
+                        <a:avLst/>
+                      </a:prstTxWarp>
+                      <a:spAutoFit/>
+                    </wps:bodyPr>
+                  </wps:wsp>
+                </a:graphicData>
+              </a:graphic>
+            </wp:anchor>
+          </w:drawing>
+        </mc:Choice>
+        <mc:Fallback>
+          <w:pict>
+            <v:shapetype w14:anchorId="6E14182E" id="_x0000_t202" coordsize="21600,21600" o:spt="202" path="m,l,21600r21600,l21600,xe">
+              <v:stroke joinstyle="miter"/>
+              <v:path gradientshapeok="t" o:connecttype="rect"/>
+            </v:shapetype>
+            <v:shape id="Text Box 5" o:spid="_x0000_s1026" type="#_x0000_t202" alt="INTERNAL - NI CONFIDENTIAL" style="position:absolute;margin-left:0;margin-top:0;width:34.95pt;height:34.95pt;z-index:251659264;visibility:visible;mso-wrap-style:none;mso-wrap-distance-left:0;mso-wrap-distance-top:0;mso-wrap-distance-right:0;mso-wrap-distance-bottom:0;mso-position-horizontal:left;mso-position-horizontal-relative:page;mso-position-vertical:bottom;mso-position-vertical-relative:page;v-text-anchor:bottom" o:gfxdata="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" filled="f" stroked="f">
+              <v:textbox style="mso-fit-shape-to-text:t" inset="20pt,0,0,15pt">
+                <w:txbxContent>
+                  <w:p>
+                    <w:pPr>
+                      <w:spacing w:after="0"/>
+                      <w:rPr>
+                        <w:rFonts w:ascii="Calibri" w:eastAsia="Calibri" w:hAnsi="Calibri" w:cs="Calibri"/>
+                        <w:noProof/>
+                        <w:color w:val="000000"/>
+                        <w:sz w:val="20"/>
+                        <w:szCs w:val="20"/>
+                      </w:rPr>
+                    </w:pPr>
+                    <w:r>
+                      <w:rPr>
+                        <w:rFonts w:ascii="Calibri" w:eastAsia="Calibri" w:hAnsi="Calibri" w:cs="Calibri"/>
+                        <w:noProof/>
+                        <w:color w:val="000000"/>
+                        <w:sz w:val="20"/>
+                        <w:szCs w:val="20"/>
+                      </w:rPr>
+                      <w:t>INTERNAL - NI CONFIDENTIAL</w:t>
+                    </w:r>
+                  </w:p>
+                </w:txbxContent>
+              </v:textbox>
+              <w10:wrap anchorx="page" anchory="page"/>
+            </v:shape>
+          </w:pict>
+        </mc:Fallback>
+      </mc:AlternateContent>
+    </w:r>
+  </w:p>
+</w:ftr>
+</file>
+
+<file path=word/footer2.xml><?xml version="1.0" encoding="utf-8"?>
+<w:ftr xmlns:wpc="http://schemas.microsoft.com/office/word/2010/wordprocessingCanvas" xmlns:cx="http://schemas.microsoft.com/office/drawing/2014/chartex" xmlns:cx1="http://schemas.microsoft.com/office/drawing/2015/9/8/chartex" xmlns:cx2="http://schemas.microsoft.com/office/drawing/2015/10/21/chartex" xmlns:cx3="http://schemas.microsoft.com/office/drawing/2016/5/9/chartex" xmlns:cx4="http://schemas.microsoft.com/office/drawing/2016/5/10/chartex" xmlns:cx5="http://schemas.microsoft.com/office/drawing/2016/5/11/chartex" xmlns:cx6="http://schemas.microsoft.com/office/drawing/2016/5/12/chartex" xmlns:cx7="http://schemas.microsoft.com/office/drawing/2016/5/13/chartex" xmlns:cx8="http://schemas.microsoft.com/office/drawing/2016/5/14/chartex" xmlns:mc="http://schemas.openxmlformats.org/markup-compatibility/2006" xmlns:aink="http://schemas.microsoft.com/office/drawing/2016/ink" xmlns:am3d="http://schemas.microsoft.com/office/drawing/2017/model3d" xmlns:o="urn:schemas-microsoft-com:office:office" xmlns:oel="http://schemas.microsoft.com/office/2019/extlst" xmlns:r="http://schemas.openxmlformats.org/officeDocument/2006/relationships" xmlns:m="http://schemas.openxmlformats.org/officeDocument/2006/math" xmlns:v="urn:schemas-microsoft-com:vml" xmlns:wp14="http://schemas.microsoft.com/office/word/2010/wordprocessingDrawing" xmlns:wp="http://schemas.openxmlformats.org/drawingml/2006/wordprocessingDrawing" xmlns:w10="urn:schemas-microsoft-com:office:word" xmlns:w="http://schemas.openxmlformats.org/wordprocessingml/2006/main" xmlns:w14="http://schemas.microsoft.com/office/word/2010/wordml" xmlns:w15="http://schemas.microsoft.com/office/word/2012/wordml" xmlns:w16cex="http://schemas.microsoft.com/office/word/2018/wordml/cex" xmlns:w16cid="http://schemas.microsoft.com/office/word/2016/wordml/cid" xmlns:w16="http://schemas.microsoft.com/office/word/2018/wordml" xmlns:w16sdtdh="http://schemas.microsoft.com/office/word/2020/wordml/sdtdatahash" xmlns:w16se="http://schemas.microsoft.com/office/word/2015/wordml/symex" xmlns:wpg="http://schemas.microsoft.com/office/word/2010/wordprocessingGroup" xmlns:wpi="http://schemas.microsoft.com/office/word/2010/wordprocessingInk" xmlns:wne="http://schemas.microsoft.com/office/word/2006/wordml" xmlns:wps="http://schemas.microsoft.com/office/word/2010/wordprocessingShape" mc:Ignorable="w14 w15 w16se w16cid w16 w16cex w16sdtdh wp14">
+  <w:p>
+    <w:pPr>
+      <w:pStyle w:val="Footer"/>
+    </w:pPr>
+    <w:r>
+      <w:rPr>
+        <w:noProof/>
+      </w:rPr>
+      <mc:AlternateContent>
+        <mc:Choice Requires="wps">
+          <w:drawing>
+            <wp:anchor distT="0" distB="0" distL="0" distR="0" simplePos="0" relativeHeight="251660288" behindDoc="0" locked="0" layoutInCell="1" allowOverlap="1" wp14:anchorId="71BDFEAC" wp14:editId="46E56926">
+              <wp:simplePos x="914400" y="9429750"/>
+              <wp:positionH relativeFrom="page">
+                <wp:align>left</wp:align>
+              </wp:positionH>
+              <wp:positionV relativeFrom="page">
+                <wp:align>bottom</wp:align>
+              </wp:positionV>
+              <wp:extent cx="443865" cy="443865"/>
+              <wp:effectExtent l="0" t="0" r="14605" b="0"/>
+              <wp:wrapNone/>
+              <wp:docPr id="530794529" name="Text Box 6" descr="INTERNAL - NI CONFIDENTIAL">
+                <a:extLst xmlns:a="http://schemas.openxmlformats.org/drawingml/2006/main">
+                  <a:ext uri="{5AE41FA2-C0FF-4470-9BD4-5FADCA87CBE2}">
+                    <aclsh:classification xmlns:aclsh="http://schemas.microsoft.com/office/drawing/2020/classificationShape" classificationOutcomeType="ftr"/>
+                  </a:ext>
+                </a:extLst>
+              </wp:docPr>
+              <wp:cNvGraphicFramePr/>
+              <a:graphic xmlns:a="http://schemas.openxmlformats.org/drawingml/2006/main">
+                <a:graphicData uri="http://schemas.microsoft.com/office/word/2010/wordprocessingShape">
+                  <wps:wsp>
+                    <wps:cNvSpPr txBox="1"/>
+                    <wps:spPr>
+                      <a:xfrm>
+                        <a:off x="0" y="0"/>
+                        <a:ext cx="443865" cy="443865"/>
+                      </a:xfrm>
+                      <a:prstGeom prst="rect">
+                        <a:avLst/>
+                      </a:prstGeom>
+                      <a:noFill/>
+                      <a:ln>
+                        <a:noFill/>
+                      </a:ln>
+                    </wps:spPr>
+                    <wps:txbx>
+                      <w:txbxContent>
+                        <w:p>
+                          <w:pPr>
+                            <w:spacing w:after="0"/>
+                            <w:rPr>
+                              <w:rFonts w:ascii="Calibri" w:eastAsia="Calibri" w:hAnsi="Calibri" w:cs="Calibri"/>
+                              <w:noProof/>
+                              <w:color w:val="000000"/>
+                              <w:sz w:val="20"/>
+                              <w:szCs w:val="20"/>
+                            </w:rPr>
+                          </w:pPr>
+                          <w:r>
+                            <w:rPr>
+                              <w:rFonts w:ascii="Calibri" w:eastAsia="Calibri" w:hAnsi="Calibri" w:cs="Calibri"/>
+                              <w:noProof/>
+                              <w:color w:val="000000"/>
+                              <w:sz w:val="20"/>
+                              <w:szCs w:val="20"/>
+                            </w:rPr>
+                            <w:t>INTERNAL - NI CONFIDENTIAL</w:t>
+                          </w:r>
+                        </w:p>
+                      </w:txbxContent>
+                    </wps:txbx>
+                    <wps:bodyPr rot="0" spcFirstLastPara="0" vertOverflow="overflow" horzOverflow="overflow" vert="horz" wrap="none" lIns="254000" tIns="0" rIns="0" bIns="190500" numCol="1" spcCol="0" rtlCol="0" fromWordArt="0" anchor="b" anchorCtr="0" forceAA="0" compatLnSpc="1">
+                      <a:prstTxWarp prst="textNoShape">
+                        <a:avLst/>
+                      </a:prstTxWarp>
+                      <a:spAutoFit/>
+                    </wps:bodyPr>
+                  </wps:wsp>
+                </a:graphicData>
+              </a:graphic>
+            </wp:anchor>
+          </w:drawing>
+        </mc:Choice>
+        <mc:Fallback>
+          <w:pict>
+            <v:shapetype w14:anchorId="71BDFEAC" id="_x0000_t202" coordsize="21600,21600" o:spt="202" path="m,l,21600r21600,l21600,xe">
+              <v:stroke joinstyle="miter"/>
+              <v:path gradientshapeok="t" o:connecttype="rect"/>
+            </v:shapetype>
+            <v:shape id="Text Box 6" o:spid="_x0000_s1027" type="#_x0000_t202" alt="INTERNAL - NI CONFIDENTIAL" style="position:absolute;margin-left:0;margin-top:0;width:34.95pt;height:34.95pt;z-index:251660288;visibility:visible;mso-wrap-style:none;mso-wrap-distance-left:0;mso-wrap-distance-top:0;mso-wrap-distance-right:0;mso-wrap-distance-bottom:0;mso-position-horizontal:left;mso-position-horizontal-relative:page;mso-position-vertical:bottom;mso-position-vertical-relative:page;v-text-anchor:bottom" o:gfxdata="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" filled="f" stroked="f">
+              <v:textbox style="mso-fit-shape-to-text:t" inset="20pt,0,0,15pt">
+                <w:txbxContent>
+                  <w:p>
+                    <w:pPr>
+                      <w:spacing w:after="0"/>
+                      <w:rPr>
+                        <w:rFonts w:ascii="Calibri" w:eastAsia="Calibri" w:hAnsi="Calibri" w:cs="Calibri"/>
+                        <w:noProof/>
+                        <w:color w:val="000000"/>
+                        <w:sz w:val="20"/>
+                        <w:szCs w:val="20"/>
+                      </w:rPr>
+                    </w:pPr>
+                    <w:r>
+                      <w:rPr>
+                        <w:rFonts w:ascii="Calibri" w:eastAsia="Calibri" w:hAnsi="Calibri" w:cs="Calibri"/>
+                        <w:noProof/>
+                        <w:color w:val="000000"/>
+                        <w:sz w:val="20"/>
+                        <w:szCs w:val="20"/>
+                      </w:rPr>
+                      <w:t>INTERNAL - NI CONFIDENTIAL</w:t>
+                    </w:r>
+                  </w:p>
+                </w:txbxContent>
+              </v:textbox>
+              <w10:wrap anchorx="page" anchory="page"/>
+            </v:shape>
+          </w:pict>
+        </mc:Fallback>
+      </mc:AlternateContent>
+    </w:r>
+  </w:p>
+</w:ftr>
+</file>
+
+<file path=word/footer3.xml><?xml version="1.0" encoding="utf-8"?>
+<w:ftr xmlns:wpc="http://schemas.microsoft.com/office/word/2010/wordprocessingCanvas" xmlns:cx="http://schemas.microsoft.com/office/drawing/2014/chartex" xmlns:cx1="http://schemas.microsoft.com/office/drawing/2015/9/8/chartex" xmlns:cx2="http://schemas.microsoft.com/office/drawing/2015/10/21/chartex" xmlns:cx3="http://schemas.microsoft.com/office/drawing/2016/5/9/chartex" xmlns:cx4="http://schemas.microsoft.com/office/drawing/2016/5/10/chartex" xmlns:cx5="http://schemas.microsoft.com/office/drawing/2016/5/11/chartex" xmlns:cx6="http://schemas.microsoft.com/office/drawing/2016/5/12/chartex" xmlns:cx7="http://schemas.microsoft.com/office/drawing/2016/5/13/chartex" xmlns:cx8="http://schemas.microsoft.com/office/drawing/2016/5/14/chartex" xmlns:mc="http://schemas.openxmlformats.org/markup-compatibility/2006" xmlns:aink="http://schemas.microsoft.com/office/drawing/2016/ink" xmlns:am3d="http://schemas.microsoft.com/office/drawing/2017/model3d" xmlns:o="urn:schemas-microsoft-com:office:office" xmlns:oel="http://schemas.microsoft.com/office/2019/extlst" xmlns:r="http://schemas.openxmlformats.org/officeDocument/2006/relationships" xmlns:m="http://schemas.openxmlformats.org/officeDocument/2006/math" xmlns:v="urn:schemas-microsoft-com:vml" xmlns:wp14="http://schemas.microsoft.com/office/word/2010/wordprocessingDrawing" xmlns:wp="http://schemas.openxmlformats.org/drawingml/2006/wordprocessingDrawing" xmlns:w10="urn:schemas-microsoft-com:office:word" xmlns:w="http://schemas.openxmlformats.org/wordprocessingml/2006/main" xmlns:w14="http://schemas.microsoft.com/office/word/2010/wordml" xmlns:w15="http://schemas.microsoft.com/office/word/2012/wordml" xmlns:w16cex="http://schemas.microsoft.com/office/word/2018/wordml/cex" xmlns:w16cid="http://schemas.microsoft.com/office/word/2016/wordml/cid" xmlns:w16="http://schemas.microsoft.com/office/word/2018/wordml" xmlns:w16sdtdh="http://schemas.microsoft.com/office/word/2020/wordml/sdtdatahash" xmlns:w16se="http://schemas.microsoft.com/office/word/2015/wordml/symex" xmlns:wpg="http://schemas.microsoft.com/office/word/2010/wordprocessingGroup" xmlns:wpi="http://schemas.microsoft.com/office/word/2010/wordprocessingInk" xmlns:wne="http://schemas.microsoft.com/office/word/2006/wordml" xmlns:wps="http://schemas.microsoft.com/office/word/2010/wordprocessingShape" mc:Ignorable="w14 w15 w16se w16cid w16 w16cex w16sdtdh wp14">
+  <w:p>
+    <w:pPr>
+      <w:pStyle w:val="Footer"/>
+    </w:pPr>
+    <w:r>
+      <w:rPr>
+        <w:noProof/>
+      </w:rPr>
+      <mc:AlternateContent>
+        <mc:Choice Requires="wps">
+          <w:drawing>
+            <wp:anchor distT="0" distB="0" distL="0" distR="0" simplePos="0" relativeHeight="251658240" behindDoc="0" locked="0" layoutInCell="1" allowOverlap="1" wp14:anchorId="532CA4DA" wp14:editId="43A2BDFE">
+              <wp:simplePos x="635" y="635"/>
+              <wp:positionH relativeFrom="page">
+                <wp:align>left</wp:align>
+              </wp:positionH>
+              <wp:positionV relativeFrom="page">
+                <wp:align>bottom</wp:align>
+              </wp:positionV>
+              <wp:extent cx="443865" cy="443865"/>
+              <wp:effectExtent l="0" t="0" r="14605" b="0"/>
+              <wp:wrapNone/>
+              <wp:docPr id="1277584772" name="Text Box 4" descr="INTERNAL - NI CONFIDENTIAL">
+                <a:extLst xmlns:a="http://schemas.openxmlformats.org/drawingml/2006/main">
+                  <a:ext uri="{5AE41FA2-C0FF-4470-9BD4-5FADCA87CBE2}">
+                    <aclsh:classification xmlns:aclsh="http://schemas.microsoft.com/office/drawing/2020/classificationShape" classificationOutcomeType="ftr"/>
+                  </a:ext>
+                </a:extLst>
+              </wp:docPr>
+              <wp:cNvGraphicFramePr/>
+              <a:graphic xmlns:a="http://schemas.openxmlformats.org/drawingml/2006/main">
+                <a:graphicData uri="http://schemas.microsoft.com/office/word/2010/wordprocessingShape">
+                  <wps:wsp>
+                    <wps:cNvSpPr txBox="1"/>
+                    <wps:spPr>
+                      <a:xfrm>
+                        <a:off x="0" y="0"/>
+                        <a:ext cx="443865" cy="443865"/>
+                      </a:xfrm>
+                      <a:prstGeom prst="rect">
+                        <a:avLst/>
+                      </a:prstGeom>
+                      <a:noFill/>
+                      <a:ln>
+                        <a:noFill/>
+                      </a:ln>
+                    </wps:spPr>
+                    <wps:txbx>
+                      <w:txbxContent>
+                        <w:p>
+                          <w:pPr>
+                            <w:spacing w:after="0"/>
+                            <w:rPr>
+                              <w:rFonts w:ascii="Calibri" w:eastAsia="Calibri" w:hAnsi="Calibri" w:cs="Calibri"/>
+                              <w:noProof/>
+                              <w:color w:val="000000"/>
+                              <w:sz w:val="20"/>
+                              <w:szCs w:val="20"/>
+                            </w:rPr>
+                          </w:pPr>
+                          <w:r>
+                            <w:rPr>
+                              <w:rFonts w:ascii="Calibri" w:eastAsia="Calibri" w:hAnsi="Calibri" w:cs="Calibri"/>
+                              <w:noProof/>
+                              <w:color w:val="000000"/>
+                              <w:sz w:val="20"/>
+                              <w:szCs w:val="20"/>
+                            </w:rPr>
+                            <w:t>INTERNAL - NI CONFIDENTIAL</w:t>
+                          </w:r>
+                        </w:p>
+                      </w:txbxContent>
+                    </wps:txbx>
+                    <wps:bodyPr rot="0" spcFirstLastPara="0" vertOverflow="overflow" horzOverflow="overflow" vert="horz" wrap="none" lIns="254000" tIns="0" rIns="0" bIns="190500" numCol="1" spcCol="0" rtlCol="0" fromWordArt="0" anchor="b" anchorCtr="0" forceAA="0" compatLnSpc="1">
+                      <a:prstTxWarp prst="textNoShape">
+                        <a:avLst/>
+                      </a:prstTxWarp>
+                      <a:spAutoFit/>
+                    </wps:bodyPr>
+                  </wps:wsp>
+                </a:graphicData>
+              </a:graphic>
+            </wp:anchor>
+          </w:drawing>
+        </mc:Choice>
+        <mc:Fallback>
+          <w:pict>
+            <v:shapetype w14:anchorId="532CA4DA" id="_x0000_t202" coordsize="21600,21600" o:spt="202" path="m,l,21600r21600,l21600,xe">
+              <v:stroke joinstyle="miter"/>
+              <v:path gradientshapeok="t" o:connecttype="rect"/>
+            </v:shapetype>
+            <v:shape id="Text Box 4" o:spid="_x0000_s1028" type="#_x0000_t202" alt="INTERNAL - NI CONFIDENTIAL" style="position:absolute;margin-left:0;margin-top:0;width:34.95pt;height:34.95pt;z-index:251658240;visibility:visible;mso-wrap-style:none;mso-wrap-distance-left:0;mso-wrap-distance-top:0;mso-wrap-distance-right:0;mso-wrap-distance-bottom:0;mso-position-horizontal:left;mso-position-horizontal-relative:page;mso-position-vertical:bottom;mso-position-vertical-relative:page;v-text-anchor:bottom" o:gfxdata="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" filled="f" stroked="f">
+              <v:textbox style="mso-fit-shape-to-text:t" inset="20pt,0,0,15pt">
+                <w:txbxContent>
+                  <w:p>
+                    <w:pPr>
+                      <w:spacing w:after="0"/>
+                      <w:rPr>
+                        <w:rFonts w:ascii="Calibri" w:eastAsia="Calibri" w:hAnsi="Calibri" w:cs="Calibri"/>
+                        <w:noProof/>
+                        <w:color w:val="000000"/>
+                        <w:sz w:val="20"/>
+                        <w:szCs w:val="20"/>
+                      </w:rPr>
+                    </w:pPr>
+                    <w:r>
+                      <w:rPr>
+                        <w:rFonts w:ascii="Calibri" w:eastAsia="Calibri" w:hAnsi="Calibri" w:cs="Calibri"/>
+                        <w:noProof/>
+                        <w:color w:val="000000"/>
+                        <w:sz w:val="20"/>
+                        <w:szCs w:val="20"/>
+                      </w:rPr>
+                      <w:t>INTERNAL - NI CONFIDENTIAL</w:t>
+                    </w:r>
+                  </w:p>
+                </w:txbxContent>
+              </v:textbox>
+              <w10:wrap anchorx="page" anchory="page"/>
+            </v:shape>
+          </w:pict>
+        </mc:Fallback>
+      </mc:AlternateContent>
+    </w:r>
+  </w:p>
+</w:ftr>
+</file>
+
+<file path=word/footnotes.xml><?xml version="1.0" encoding="utf-8"?>
+<w:footnotes xmlns:wpc="http://schemas.microsoft.com/office/word/2010/wordprocessingCanvas" xmlns:cx="http://schemas.microsoft.com/office/drawing/2014/chartex" xmlns:cx1="http://schemas.microsoft.com/office/drawing/2015/9/8/chartex" xmlns:cx2="http://schemas.microsoft.com/office/drawing/2015/10/21/chartex" xmlns:cx3="http://schemas.microsoft.com/office/drawing/2016/5/9/chartex" xmlns:cx4="http://schemas.microsoft.com/office/drawing/2016/5/10/chartex" xmlns:cx5="http://schemas.microsoft.com/office/drawing/2016/5/11/chartex" xmlns:cx6="http://schemas.microsoft.com/office/drawing/2016/5/12/chartex" xmlns:cx7="http://schemas.microsoft.com/office/drawing/2016/5/13/chartex" xmlns:cx8="http://schemas.microsoft.com/office/drawing/2016/5/14/chartex" xmlns:mc="http://schemas.openxmlformats.org/markup-compatibility/2006" xmlns:aink="http://schemas.microsoft.com/office/drawing/2016/ink" xmlns:am3d="http://schemas.microsoft.com/office/drawing/2017/model3d" xmlns:o="urn:schemas-microsoft-com:office:office" xmlns:oel="http://schemas.microsoft.com/office/2019/extlst" xmlns:r="http://schemas.openxmlformats.org/officeDocument/2006/relationships" xmlns:m="http://schemas.openxmlformats.org/officeDocument/2006/math" xmlns:v="urn:schemas-microsoft-com:vml" xmlns:wp14="http://schemas.microsoft.com/office/word/2010/wordprocessingDrawing" xmlns:wp="http://schemas.openxmlformats.org/drawingml/2006/wordprocessingDrawing" xmlns:w10="urn:schemas-microsoft-com:office:word" xmlns:w="http://schemas.openxmlformats.org/wordprocessingml/2006/main" xmlns:w14="http://schemas.microsoft.com/office/word/2010/wordml" xmlns:w15="http://schemas.microsoft.com/office/word/2012/wordml" xmlns:w16cex="http://schemas.microsoft.com/office/word/2018/wordml/cex" xmlns:w16cid="http://schemas.microsoft.com/office/word/2016/wordml/cid" xmlns:w16="http://schemas.microsoft.com/office/word/2018/wordml" xmlns:w16sdtdh="http://schemas.microsoft.com/office/word/2020/wordml/sdtdatahash" xmlns:w16se="http://schemas.microsoft.com/office/word/2015/wordml/symex" xmlns:wpg="http://schemas.microsoft.com/office/word/2010/wordprocessingGroup" xmlns:wpi="http://schemas.microsoft.com/office/word/2010/wordprocessingInk" xmlns:wne="http://schemas.microsoft.com/office/word/2006/wordml" xmlns:wps="http://schemas.microsoft.com/office/word/2010/wordprocessingShape" mc:Ignorable="w14 w15 w16se w16cid w16 w16cex w16sdtdh wp14">
+  <w:footnote w:type="separator" w:id="-1">
+    <w:p>
+      <w:pPr>
+        <w:spacing w:after="0" w:line="240" w:lineRule="auto"/>
+      </w:pPr>
+      <w:r>
+        <w:separator/>
+      </w:r>
+    </w:p>
+  </w:footnote>
+  <w:footnote w:type="continuationSeparator" w:id="0">
+    <w:p>
+      <w:pPr>
+        <w:spacing w:after="0" w:line="240" w:lineRule="auto"/>
+      </w:pPr>
+      <w:r>
+        <w:continuationSeparator/>
+      </w:r>
+    </w:p>
+  </w:footnote>
+</w:footnotes>
+</file>
+
 <file path=word/numbering.xml><?xml version="1.0" encoding="utf-8"?>
-<w:numbering xmlns:wpc="http://schemas.microsoft.com/office/word/2010/wordprocessingCanvas" xmlns:cx="http://schemas.microsoft.com/office/drawing/2014/chartex" xmlns:cx1="http://schemas.microsoft.com/office/drawing/2015/9/8/chartex" xmlns:cx2="http://schemas.microsoft.com/office/drawing/2015/10/21/chartex" xmlns:cx3="http://schemas.microsoft.com/office/drawing/2016/5/9/chartex" xmlns:cx4="http://schemas.microsoft.com/office/drawing/2016/5/10/chartex" xmlns:cx5="http://schemas.microsoft.com/office/drawing/2016/5/11/chartex" xmlns:cx6="http://schemas.microsoft.com/office/drawing/2016/5/12/chartex" xmlns:cx7="http://schemas.microsoft.com/office/drawing/2016/5/13/chartex" xmlns:cx8="http://schemas.microsoft.com/office/drawing/2016/5/14/chartex" xmlns:mc="http://schemas.openxmlformats.org/markup-compatibility/2006" xmlns:aink="http://schemas.microsoft.com/office/drawing/2016/ink" xmlns:am3d="http://schemas.microsoft.com/office/drawing/2017/model3d" xmlns:o="urn:schemas-microsoft-com:office:office" xmlns:r="http://schemas.openxmlformats.org/officeDocument/2006/relationships" xmlns:m="http://schemas.openxmlformats.org/officeDocument/2006/math" xmlns:v="urn:schemas-microsoft-com:vml" xmlns:wp14="http://schemas.microsoft.com/office/word/2010/wordprocessingDrawing" xmlns:wp="http://schemas.openxmlformats.org/drawingml/2006/wordprocessingDrawing" xmlns:w10="urn:schemas-microsoft-com:office:word" xmlns:w="http://schemas.openxmlformats.org/wordprocessingml/2006/main" xmlns:w14="http://schemas.microsoft.com/office/word/2010/wordml" xmlns:w15="http://schemas.microsoft.com/office/word/2012/wordml" xmlns:w16cex="http://schemas.microsoft.com/office/word/2018/wordml/cex" xmlns:w16cid="http://schemas.microsoft.com/office/word/2016/wordml/cid" xmlns:w16="http://schemas.microsoft.com/office/word/2018/wordml" xmlns:w16sdtdh="http://schemas.microsoft.com/office/word/2020/wordml/sdtdatahash" xmlns:w16se="http://schemas.microsoft.com/office/word/2015/wordml/symex" xmlns:wpg="http://schemas.microsoft.com/office/word/2010/wordprocessingGroup" xmlns:wpi="http://schemas.microsoft.com/office/word/2010/wordprocessingInk" xmlns:wne="http://schemas.microsoft.com/office/word/2006/wordml" xmlns:wps="http://schemas.microsoft.com/office/word/2010/wordprocessingShape" mc:Ignorable="w14 w15 w16se w16cid w16 w16cex w16sdtdh wp14">
+<w:numbering xmlns:wpc="http://schemas.microsoft.com/office/word/2010/wordprocessingCanvas" xmlns:cx="http://schemas.microsoft.com/office/drawing/2014/chartex" xmlns:cx1="http://schemas.microsoft.com/office/drawing/2015/9/8/chartex" xmlns:cx2="http://schemas.microsoft.com/office/drawing/2015/10/21/chartex" xmlns:cx3="http://schemas.microsoft.com/office/drawing/2016/5/9/chartex" xmlns:cx4="http://schemas.microsoft.com/office/drawing/2016/5/10/chartex" xmlns:cx5="http://schemas.microsoft.com/office/drawing/2016/5/11/chartex" xmlns:cx6="http://schemas.microsoft.com/office/drawing/2016/5/12/chartex" xmlns:cx7="http://schemas.microsoft.com/office/drawing/2016/5/13/chartex" xmlns:cx8="http://schemas.microsoft.com/office/drawing/2016/5/14/chartex" xmlns:mc="http://schemas.openxmlformats.org/markup-compatibility/2006" xmlns:aink="http://schemas.microsoft.com/office/drawing/2016/ink" xmlns:am3d="http://schemas.microsoft.com/office/drawing/2017/model3d" xmlns:o="urn:schemas-microsoft-com:office:office" xmlns:oel="http://schemas.microsoft.com/office/2019/extlst" xmlns:r="http://schemas.openxmlformats.org/officeDocument/2006/relationships" xmlns:m="http://schemas.openxmlformats.org/officeDocument/2006/math" xmlns:v="urn:schemas-microsoft-com:vml" xmlns:wp14="http://schemas.microsoft.com/office/word/2010/wordprocessingDrawing" xmlns:wp="http://schemas.openxmlformats.org/drawingml/2006/wordprocessingDrawing" xmlns:w10="urn:schemas-microsoft-com:office:word" xmlns:w="http://schemas.openxmlformats.org/wordprocessingml/2006/main" xmlns:w14="http://schemas.microsoft.com/office/word/2010/wordml" xmlns:w15="http://schemas.microsoft.com/office/word/2012/wordml" xmlns:w16cex="http://schemas.microsoft.com/office/word/2018/wordml/cex" xmlns:w16cid="http://schemas.microsoft.com/office/word/2016/wordml/cid" xmlns:w16="http://schemas.microsoft.com/office/word/2018/wordml" xmlns:w16sdtdh="http://schemas.microsoft.com/office/word/2020/wordml/sdtdatahash" xmlns:w16se="http://schemas.microsoft.com/office/word/2015/wordml/symex" xmlns:wpg="http://schemas.microsoft.com/office/word/2010/wordprocessingGroup" xmlns:wpi="http://schemas.microsoft.com/office/word/2010/wordprocessingInk" xmlns:wne="http://schemas.microsoft.com/office/word/2006/wordml" xmlns:wps="http://schemas.microsoft.com/office/word/2010/wordprocessingShape" mc:Ignorable="w14 w15 w16se w16cid w16 w16cex w16sdtdh wp14">
   <w:abstractNum w:abstractNumId="0" w15:restartNumberingAfterBreak="0">
     <w:nsid w:val="37725B23"/>
     <w:multiLevelType w:val="hybridMultilevel"/>
@@ -3699,7 +5423,7 @@
       </w:rPr>
     </w:lvl>
   </w:abstractNum>
-  <w:num w:numId="1">
+  <w:num w:numId="1" w16cid:durableId="1295211623">
     <w:abstractNumId w:val="0"/>
   </w:num>
 </w:numbering>
@@ -4103,6 +5827,7 @@
   <w:style w:type="paragraph" w:default="1" w:styleId="Normal">
     <w:name w:val="Normal"/>
     <w:qFormat/>
+    <w:rsid w:val="006A76E5"/>
   </w:style>
   <w:style w:type="paragraph" w:styleId="Heading1">
     <w:name w:val="heading 1"/>
@@ -4292,6 +6017,28 @@
       <w:color w:val="0563C1" w:themeColor="hyperlink"/>
       <w:u w:val="single"/>
     </w:rPr>
+  </w:style>
+  <w:style w:type="paragraph" w:styleId="Footer">
+    <w:name w:val="footer"/>
+    <w:basedOn w:val="Normal"/>
+    <w:link w:val="FooterChar"/>
+    <w:uiPriority w:val="99"/>
+    <w:unhideWhenUsed/>
+    <w:rsid w:val="006B0FA4"/>
+    <w:pPr>
+      <w:tabs>
+        <w:tab w:val="center" w:pos="4680"/>
+        <w:tab w:val="right" w:pos="9360"/>
+      </w:tabs>
+      <w:spacing w:after="0" w:line="240" w:lineRule="auto"/>
+    </w:pPr>
+  </w:style>
+  <w:style w:type="character" w:customStyle="1" w:styleId="FooterChar">
+    <w:name w:val="Footer Char"/>
+    <w:basedOn w:val="DefaultParagraphFont"/>
+    <w:link w:val="Footer"/>
+    <w:uiPriority w:val="99"/>
+    <w:rsid w:val="006B0FA4"/>
   </w:style>
 </w:styles>
 </file>

</xml_diff>

<commit_message>
Updating GPluins SDK Reference documentation. (#21)
</commit_message>
<xml_diff>
--- a/labview/docs/InstrumentStudio Plugin SDK Reference.docx
+++ b/labview/docs/InstrumentStudio Plugin SDK Reference.docx
@@ -1,18 +1,13 @@
 
 <file path=word/document.xml><?xml version="1.0" encoding="utf-8"?>
-<w:document xmlns:wpc="http://schemas.microsoft.com/office/word/2010/wordprocessingCanvas" xmlns:cx="http://schemas.microsoft.com/office/drawing/2014/chartex" xmlns:cx1="http://schemas.microsoft.com/office/drawing/2015/9/8/chartex" xmlns:cx2="http://schemas.microsoft.com/office/drawing/2015/10/21/chartex" xmlns:cx3="http://schemas.microsoft.com/office/drawing/2016/5/9/chartex" xmlns:cx4="http://schemas.microsoft.com/office/drawing/2016/5/10/chartex" xmlns:cx5="http://schemas.microsoft.com/office/drawing/2016/5/11/chartex" xmlns:cx6="http://schemas.microsoft.com/office/drawing/2016/5/12/chartex" xmlns:cx7="http://schemas.microsoft.com/office/drawing/2016/5/13/chartex" xmlns:cx8="http://schemas.microsoft.com/office/drawing/2016/5/14/chartex" xmlns:mc="http://schemas.openxmlformats.org/markup-compatibility/2006" xmlns:aink="http://schemas.microsoft.com/office/drawing/2016/ink" xmlns:am3d="http://schemas.microsoft.com/office/drawing/2017/model3d" xmlns:o="urn:schemas-microsoft-com:office:office" xmlns:r="http://schemas.openxmlformats.org/officeDocument/2006/relationships" xmlns:m="http://schemas.openxmlformats.org/officeDocument/2006/math" xmlns:v="urn:schemas-microsoft-com:vml" xmlns:wp14="http://schemas.microsoft.com/office/word/2010/wordprocessingDrawing" xmlns:wp="http://schemas.openxmlformats.org/drawingml/2006/wordprocessingDrawing" xmlns:w10="urn:schemas-microsoft-com:office:word" xmlns:w="http://schemas.openxmlformats.org/wordprocessingml/2006/main" xmlns:w14="http://schemas.microsoft.com/office/word/2010/wordml" xmlns:w15="http://schemas.microsoft.com/office/word/2012/wordml" xmlns:w16cex="http://schemas.microsoft.com/office/word/2018/wordml/cex" xmlns:w16cid="http://schemas.microsoft.com/office/word/2016/wordml/cid" xmlns:w16="http://schemas.microsoft.com/office/word/2018/wordml" xmlns:w16sdtdh="http://schemas.microsoft.com/office/word/2020/wordml/sdtdatahash" xmlns:w16se="http://schemas.microsoft.com/office/word/2015/wordml/symex" xmlns:wpg="http://schemas.microsoft.com/office/word/2010/wordprocessingGroup" xmlns:wpi="http://schemas.microsoft.com/office/word/2010/wordprocessingInk" xmlns:wne="http://schemas.microsoft.com/office/word/2006/wordml" xmlns:wps="http://schemas.microsoft.com/office/word/2010/wordprocessingShape" mc:Ignorable="w14 w15 w16se w16cid w16 w16cex w16sdtdh wp14">
+<w:document xmlns:wpc="http://schemas.microsoft.com/office/word/2010/wordprocessingCanvas" xmlns:cx="http://schemas.microsoft.com/office/drawing/2014/chartex" xmlns:cx1="http://schemas.microsoft.com/office/drawing/2015/9/8/chartex" xmlns:cx2="http://schemas.microsoft.com/office/drawing/2015/10/21/chartex" xmlns:cx3="http://schemas.microsoft.com/office/drawing/2016/5/9/chartex" xmlns:cx4="http://schemas.microsoft.com/office/drawing/2016/5/10/chartex" xmlns:cx5="http://schemas.microsoft.com/office/drawing/2016/5/11/chartex" xmlns:cx6="http://schemas.microsoft.com/office/drawing/2016/5/12/chartex" xmlns:cx7="http://schemas.microsoft.com/office/drawing/2016/5/13/chartex" xmlns:cx8="http://schemas.microsoft.com/office/drawing/2016/5/14/chartex" xmlns:mc="http://schemas.openxmlformats.org/markup-compatibility/2006" xmlns:aink="http://schemas.microsoft.com/office/drawing/2016/ink" xmlns:am3d="http://schemas.microsoft.com/office/drawing/2017/model3d" xmlns:o="urn:schemas-microsoft-com:office:office" xmlns:oel="http://schemas.microsoft.com/office/2019/extlst" xmlns:r="http://schemas.openxmlformats.org/officeDocument/2006/relationships" xmlns:m="http://schemas.openxmlformats.org/officeDocument/2006/math" xmlns:v="urn:schemas-microsoft-com:vml" xmlns:wp14="http://schemas.microsoft.com/office/word/2010/wordprocessingDrawing" xmlns:wp="http://schemas.openxmlformats.org/drawingml/2006/wordprocessingDrawing" xmlns:w10="urn:schemas-microsoft-com:office:word" xmlns:w="http://schemas.openxmlformats.org/wordprocessingml/2006/main" xmlns:w14="http://schemas.microsoft.com/office/word/2010/wordml" xmlns:w15="http://schemas.microsoft.com/office/word/2012/wordml" xmlns:w16cex="http://schemas.microsoft.com/office/word/2018/wordml/cex" xmlns:w16cid="http://schemas.microsoft.com/office/word/2016/wordml/cid" xmlns:w16="http://schemas.microsoft.com/office/word/2018/wordml" xmlns:w16sdtdh="http://schemas.microsoft.com/office/word/2020/wordml/sdtdatahash" xmlns:w16se="http://schemas.microsoft.com/office/word/2015/wordml/symex" xmlns:wpg="http://schemas.microsoft.com/office/word/2010/wordprocessingGroup" xmlns:wpi="http://schemas.microsoft.com/office/word/2010/wordprocessingInk" xmlns:wne="http://schemas.microsoft.com/office/word/2006/wordml" xmlns:wps="http://schemas.microsoft.com/office/word/2010/wordprocessingShape" mc:Ignorable="w14 w15 w16se w16cid w16 w16cex w16sdtdh wp14">
   <w:body>
     <w:p>
       <w:pPr>
         <w:pStyle w:val="Title"/>
       </w:pPr>
-      <w:proofErr w:type="spellStart"/>
-      <w:r>
-        <w:t>InstrumentStudio</w:t>
-      </w:r>
-      <w:proofErr w:type="spellEnd"/>
-      <w:r>
-        <w:t xml:space="preserve"> LV Plugin SDK Reference</w:t>
+      <w:r>
+        <w:t>InstrumentStudio LV Plugin SDK Reference</w:t>
       </w:r>
     </w:p>
     <w:sdt>
@@ -54,6 +49,8 @@
             <w:rPr>
               <w:rFonts w:eastAsiaTheme="minorEastAsia"/>
               <w:noProof/>
+              <w:kern w:val="2"/>
+              <w14:ligatures w14:val="standardContextual"/>
             </w:rPr>
           </w:pPr>
           <w:r>
@@ -65,7 +62,7 @@
           <w:r>
             <w:fldChar w:fldCharType="separate"/>
           </w:r>
-          <w:hyperlink w:anchor="_Toc67648913" w:history="1">
+          <w:hyperlink w:anchor="_Toc158034912" w:history="1">
             <w:r>
               <w:rPr>
                 <w:rStyle w:val="Hyperlink"/>
@@ -92,7 +89,7 @@
                 <w:noProof/>
                 <w:webHidden/>
               </w:rPr>
-              <w:instrText xml:space="preserve"> PAGEREF _Toc67648913 \h </w:instrText>
+              <w:instrText xml:space="preserve"> PAGEREF _Toc158034912 \h </w:instrText>
             </w:r>
             <w:r>
               <w:rPr>
@@ -132,9 +129,11 @@
             <w:rPr>
               <w:rFonts w:eastAsiaTheme="minorEastAsia"/>
               <w:noProof/>
+              <w:kern w:val="2"/>
+              <w14:ligatures w14:val="standardContextual"/>
             </w:rPr>
           </w:pPr>
-          <w:hyperlink w:anchor="_Toc67648914" w:history="1">
+          <w:hyperlink w:anchor="_Toc158034913" w:history="1">
             <w:r>
               <w:rPr>
                 <w:rStyle w:val="Hyperlink"/>
@@ -161,7 +160,7 @@
                 <w:noProof/>
                 <w:webHidden/>
               </w:rPr>
-              <w:instrText xml:space="preserve"> PAGEREF _Toc67648914 \h </w:instrText>
+              <w:instrText xml:space="preserve"> PAGEREF _Toc158034913 \h </w:instrText>
             </w:r>
             <w:r>
               <w:rPr>
@@ -201,9 +200,11 @@
             <w:rPr>
               <w:rFonts w:eastAsiaTheme="minorEastAsia"/>
               <w:noProof/>
+              <w:kern w:val="2"/>
+              <w14:ligatures w14:val="standardContextual"/>
             </w:rPr>
           </w:pPr>
-          <w:hyperlink w:anchor="_Toc67648915" w:history="1">
+          <w:hyperlink w:anchor="_Toc158034914" w:history="1">
             <w:r>
               <w:rPr>
                 <w:rStyle w:val="Hyperlink"/>
@@ -230,7 +231,7 @@
                 <w:noProof/>
                 <w:webHidden/>
               </w:rPr>
-              <w:instrText xml:space="preserve"> PAGEREF _Toc67648915 \h </w:instrText>
+              <w:instrText xml:space="preserve"> PAGEREF _Toc158034914 \h </w:instrText>
             </w:r>
             <w:r>
               <w:rPr>
@@ -270,15 +271,17 @@
             <w:rPr>
               <w:rFonts w:eastAsiaTheme="minorEastAsia"/>
               <w:noProof/>
+              <w:kern w:val="2"/>
+              <w14:ligatures w14:val="standardContextual"/>
             </w:rPr>
           </w:pPr>
-          <w:hyperlink w:anchor="_Toc67648916" w:history="1">
+          <w:hyperlink w:anchor="_Toc158034915" w:history="1">
             <w:r>
               <w:rPr>
                 <w:rStyle w:val="Hyperlink"/>
                 <w:noProof/>
               </w:rPr>
-              <w:t>Get Edit Time Configuration.vi</w:t>
+              <w:t>Read Edit Time Configuration.vi</w:t>
             </w:r>
             <w:r>
               <w:rPr>
@@ -299,7 +302,7 @@
                 <w:noProof/>
                 <w:webHidden/>
               </w:rPr>
-              <w:instrText xml:space="preserve"> PAGEREF _Toc67648916 \h </w:instrText>
+              <w:instrText xml:space="preserve"> PAGEREF _Toc158034915 \h </w:instrText>
             </w:r>
             <w:r>
               <w:rPr>
@@ -319,7 +322,7 @@
                 <w:noProof/>
                 <w:webHidden/>
               </w:rPr>
-              <w:t>2</w:t>
+              <w:t>3</w:t>
             </w:r>
             <w:r>
               <w:rPr>
@@ -339,9 +342,11 @@
             <w:rPr>
               <w:rFonts w:eastAsiaTheme="minorEastAsia"/>
               <w:noProof/>
+              <w:kern w:val="2"/>
+              <w14:ligatures w14:val="standardContextual"/>
             </w:rPr>
           </w:pPr>
-          <w:hyperlink w:anchor="_Toc67648917" w:history="1">
+          <w:hyperlink w:anchor="_Toc158034916" w:history="1">
             <w:r>
               <w:rPr>
                 <w:rStyle w:val="Hyperlink"/>
@@ -368,7 +373,7 @@
                 <w:noProof/>
                 <w:webHidden/>
               </w:rPr>
-              <w:instrText xml:space="preserve"> PAGEREF _Toc67648917 \h </w:instrText>
+              <w:instrText xml:space="preserve"> PAGEREF _Toc158034916 \h </w:instrText>
             </w:r>
             <w:r>
               <w:rPr>
@@ -408,9 +413,11 @@
             <w:rPr>
               <w:rFonts w:eastAsiaTheme="minorEastAsia"/>
               <w:noProof/>
+              <w:kern w:val="2"/>
+              <w14:ligatures w14:val="standardContextual"/>
             </w:rPr>
           </w:pPr>
-          <w:hyperlink w:anchor="_Toc67648918" w:history="1">
+          <w:hyperlink w:anchor="_Toc158034917" w:history="1">
             <w:r>
               <w:rPr>
                 <w:rStyle w:val="Hyperlink"/>
@@ -437,7 +444,7 @@
                 <w:noProof/>
                 <w:webHidden/>
               </w:rPr>
-              <w:instrText xml:space="preserve"> PAGEREF _Toc67648918 \h </w:instrText>
+              <w:instrText xml:space="preserve"> PAGEREF _Toc158034917 \h </w:instrText>
             </w:r>
             <w:r>
               <w:rPr>
@@ -477,15 +484,17 @@
             <w:rPr>
               <w:rFonts w:eastAsiaTheme="minorEastAsia"/>
               <w:noProof/>
+              <w:kern w:val="2"/>
+              <w14:ligatures w14:val="standardContextual"/>
             </w:rPr>
           </w:pPr>
-          <w:hyperlink w:anchor="_Toc67648919" w:history="1">
+          <w:hyperlink w:anchor="_Toc158034918" w:history="1">
             <w:r>
               <w:rPr>
                 <w:rStyle w:val="Hyperlink"/>
                 <w:noProof/>
               </w:rPr>
-              <w:t>Get Run Time Configuration.vi</w:t>
+              <w:t>Read Run Time Configuration.vi</w:t>
             </w:r>
             <w:r>
               <w:rPr>
@@ -506,7 +515,7 @@
                 <w:noProof/>
                 <w:webHidden/>
               </w:rPr>
-              <w:instrText xml:space="preserve"> PAGEREF _Toc67648919 \h </w:instrText>
+              <w:instrText xml:space="preserve"> PAGEREF _Toc158034918 \h </w:instrText>
             </w:r>
             <w:r>
               <w:rPr>
@@ -546,9 +555,11 @@
             <w:rPr>
               <w:rFonts w:eastAsiaTheme="minorEastAsia"/>
               <w:noProof/>
+              <w:kern w:val="2"/>
+              <w14:ligatures w14:val="standardContextual"/>
             </w:rPr>
           </w:pPr>
-          <w:hyperlink w:anchor="_Toc67648920" w:history="1">
+          <w:hyperlink w:anchor="_Toc158034919" w:history="1">
             <w:r>
               <w:rPr>
                 <w:rStyle w:val="Hyperlink"/>
@@ -575,7 +586,7 @@
                 <w:noProof/>
                 <w:webHidden/>
               </w:rPr>
-              <w:instrText xml:space="preserve"> PAGEREF _Toc67648920 \h </w:instrText>
+              <w:instrText xml:space="preserve"> PAGEREF _Toc158034919 \h </w:instrText>
             </w:r>
             <w:r>
               <w:rPr>
@@ -615,9 +626,11 @@
             <w:rPr>
               <w:rFonts w:eastAsiaTheme="minorEastAsia"/>
               <w:noProof/>
+              <w:kern w:val="2"/>
+              <w14:ligatures w14:val="standardContextual"/>
             </w:rPr>
           </w:pPr>
-          <w:hyperlink w:anchor="_Toc67648921" w:history="1">
+          <w:hyperlink w:anchor="_Toc158034920" w:history="1">
             <w:r>
               <w:rPr>
                 <w:rStyle w:val="Hyperlink"/>
@@ -644,7 +657,7 @@
                 <w:noProof/>
                 <w:webHidden/>
               </w:rPr>
-              <w:instrText xml:space="preserve"> PAGEREF _Toc67648921 \h </w:instrText>
+              <w:instrText xml:space="preserve"> PAGEREF _Toc158034920 \h </w:instrText>
             </w:r>
             <w:r>
               <w:rPr>
@@ -684,15 +697,17 @@
             <w:rPr>
               <w:rFonts w:eastAsiaTheme="minorEastAsia"/>
               <w:noProof/>
+              <w:kern w:val="2"/>
+              <w14:ligatures w14:val="standardContextual"/>
             </w:rPr>
           </w:pPr>
-          <w:hyperlink w:anchor="_Toc67648922" w:history="1">
+          <w:hyperlink w:anchor="_Toc158034921" w:history="1">
             <w:r>
               <w:rPr>
                 <w:rStyle w:val="Hyperlink"/>
                 <w:noProof/>
               </w:rPr>
-              <w:t>Set Edit Time Configuration.vi</w:t>
+              <w:t>Write Edit Time Configuration.vi</w:t>
             </w:r>
             <w:r>
               <w:rPr>
@@ -713,7 +728,7 @@
                 <w:noProof/>
                 <w:webHidden/>
               </w:rPr>
-              <w:instrText xml:space="preserve"> PAGEREF _Toc67648922 \h </w:instrText>
+              <w:instrText xml:space="preserve"> PAGEREF _Toc158034921 \h </w:instrText>
             </w:r>
             <w:r>
               <w:rPr>
@@ -753,9 +768,11 @@
             <w:rPr>
               <w:rFonts w:eastAsiaTheme="minorEastAsia"/>
               <w:noProof/>
+              <w:kern w:val="2"/>
+              <w14:ligatures w14:val="standardContextual"/>
             </w:rPr>
           </w:pPr>
-          <w:hyperlink w:anchor="_Toc67648923" w:history="1">
+          <w:hyperlink w:anchor="_Toc158034922" w:history="1">
             <w:r>
               <w:rPr>
                 <w:rStyle w:val="Hyperlink"/>
@@ -782,7 +799,7 @@
                 <w:noProof/>
                 <w:webHidden/>
               </w:rPr>
-              <w:instrText xml:space="preserve"> PAGEREF _Toc67648923 \h </w:instrText>
+              <w:instrText xml:space="preserve"> PAGEREF _Toc158034922 \h </w:instrText>
             </w:r>
             <w:r>
               <w:rPr>
@@ -802,7 +819,7 @@
                 <w:noProof/>
                 <w:webHidden/>
               </w:rPr>
-              <w:t>3</w:t>
+              <w:t>4</w:t>
             </w:r>
             <w:r>
               <w:rPr>
@@ -822,9 +839,11 @@
             <w:rPr>
               <w:rFonts w:eastAsiaTheme="minorEastAsia"/>
               <w:noProof/>
+              <w:kern w:val="2"/>
+              <w14:ligatures w14:val="standardContextual"/>
             </w:rPr>
           </w:pPr>
-          <w:hyperlink w:anchor="_Toc67648924" w:history="1">
+          <w:hyperlink w:anchor="_Toc158034923" w:history="1">
             <w:r>
               <w:rPr>
                 <w:rStyle w:val="Hyperlink"/>
@@ -851,7 +870,7 @@
                 <w:noProof/>
                 <w:webHidden/>
               </w:rPr>
-              <w:instrText xml:space="preserve"> PAGEREF _Toc67648924 \h </w:instrText>
+              <w:instrText xml:space="preserve"> PAGEREF _Toc158034923 \h </w:instrText>
             </w:r>
             <w:r>
               <w:rPr>
@@ -871,7 +890,7 @@
                 <w:noProof/>
                 <w:webHidden/>
               </w:rPr>
-              <w:t>3</w:t>
+              <w:t>4</w:t>
             </w:r>
             <w:r>
               <w:rPr>
@@ -891,15 +910,17 @@
             <w:rPr>
               <w:rFonts w:eastAsiaTheme="minorEastAsia"/>
               <w:noProof/>
+              <w:kern w:val="2"/>
+              <w14:ligatures w14:val="standardContextual"/>
             </w:rPr>
           </w:pPr>
-          <w:hyperlink w:anchor="_Toc67648925" w:history="1">
+          <w:hyperlink w:anchor="_Toc158034924" w:history="1">
             <w:r>
               <w:rPr>
                 <w:rStyle w:val="Hyperlink"/>
                 <w:noProof/>
               </w:rPr>
-              <w:t>Set Run Time Configuration.vi</w:t>
+              <w:t>Write Run Time Configuration.vi</w:t>
             </w:r>
             <w:r>
               <w:rPr>
@@ -920,7 +941,7 @@
                 <w:noProof/>
                 <w:webHidden/>
               </w:rPr>
-              <w:instrText xml:space="preserve"> PAGEREF _Toc67648925 \h </w:instrText>
+              <w:instrText xml:space="preserve"> PAGEREF _Toc158034924 \h </w:instrText>
             </w:r>
             <w:r>
               <w:rPr>
@@ -960,9 +981,11 @@
             <w:rPr>
               <w:rFonts w:eastAsiaTheme="minorEastAsia"/>
               <w:noProof/>
+              <w:kern w:val="2"/>
+              <w14:ligatures w14:val="standardContextual"/>
             </w:rPr>
           </w:pPr>
-          <w:hyperlink w:anchor="_Toc67648926" w:history="1">
+          <w:hyperlink w:anchor="_Toc158034925" w:history="1">
             <w:r>
               <w:rPr>
                 <w:rStyle w:val="Hyperlink"/>
@@ -989,7 +1012,7 @@
                 <w:noProof/>
                 <w:webHidden/>
               </w:rPr>
-              <w:instrText xml:space="preserve"> PAGEREF _Toc67648926 \h </w:instrText>
+              <w:instrText xml:space="preserve"> PAGEREF _Toc158034925 \h </w:instrText>
             </w:r>
             <w:r>
               <w:rPr>
@@ -1029,9 +1052,11 @@
             <w:rPr>
               <w:rFonts w:eastAsiaTheme="minorEastAsia"/>
               <w:noProof/>
+              <w:kern w:val="2"/>
+              <w14:ligatures w14:val="standardContextual"/>
             </w:rPr>
           </w:pPr>
-          <w:hyperlink w:anchor="_Toc67648927" w:history="1">
+          <w:hyperlink w:anchor="_Toc158034926" w:history="1">
             <w:r>
               <w:rPr>
                 <w:rStyle w:val="Hyperlink"/>
@@ -1058,7 +1083,7 @@
                 <w:noProof/>
                 <w:webHidden/>
               </w:rPr>
-              <w:instrText xml:space="preserve"> PAGEREF _Toc67648927 \h </w:instrText>
+              <w:instrText xml:space="preserve"> PAGEREF _Toc158034926 \h </w:instrText>
             </w:r>
             <w:r>
               <w:rPr>
@@ -1098,9 +1123,11 @@
             <w:rPr>
               <w:rFonts w:eastAsiaTheme="minorEastAsia"/>
               <w:noProof/>
+              <w:kern w:val="2"/>
+              <w14:ligatures w14:val="standardContextual"/>
             </w:rPr>
           </w:pPr>
-          <w:hyperlink w:anchor="_Toc67648928" w:history="1">
+          <w:hyperlink w:anchor="_Toc158034927" w:history="1">
             <w:r>
               <w:rPr>
                 <w:rStyle w:val="Hyperlink"/>
@@ -1127,7 +1154,7 @@
                 <w:noProof/>
                 <w:webHidden/>
               </w:rPr>
-              <w:instrText xml:space="preserve"> PAGEREF _Toc67648928 \h </w:instrText>
+              <w:instrText xml:space="preserve"> PAGEREF _Toc158034927 \h </w:instrText>
             </w:r>
             <w:r>
               <w:rPr>
@@ -1167,9 +1194,11 @@
             <w:rPr>
               <w:rFonts w:eastAsiaTheme="minorEastAsia"/>
               <w:noProof/>
+              <w:kern w:val="2"/>
+              <w14:ligatures w14:val="standardContextual"/>
             </w:rPr>
           </w:pPr>
-          <w:hyperlink w:anchor="_Toc67648929" w:history="1">
+          <w:hyperlink w:anchor="_Toc158034928" w:history="1">
             <w:r>
               <w:rPr>
                 <w:rStyle w:val="Hyperlink"/>
@@ -1196,7 +1225,7 @@
                 <w:noProof/>
                 <w:webHidden/>
               </w:rPr>
-              <w:instrText xml:space="preserve"> PAGEREF _Toc67648929 \h </w:instrText>
+              <w:instrText xml:space="preserve"> PAGEREF _Toc158034928 \h </w:instrText>
             </w:r>
             <w:r>
               <w:rPr>
@@ -1236,9 +1265,11 @@
             <w:rPr>
               <w:rFonts w:eastAsiaTheme="minorEastAsia"/>
               <w:noProof/>
+              <w:kern w:val="2"/>
+              <w14:ligatures w14:val="standardContextual"/>
             </w:rPr>
           </w:pPr>
-          <w:hyperlink w:anchor="_Toc67648930" w:history="1">
+          <w:hyperlink w:anchor="_Toc158034929" w:history="1">
             <w:r>
               <w:rPr>
                 <w:rStyle w:val="Hyperlink"/>
@@ -1265,7 +1296,7 @@
                 <w:noProof/>
                 <w:webHidden/>
               </w:rPr>
-              <w:instrText xml:space="preserve"> PAGEREF _Toc67648930 \h </w:instrText>
+              <w:instrText xml:space="preserve"> PAGEREF _Toc158034929 \h </w:instrText>
             </w:r>
             <w:r>
               <w:rPr>
@@ -1305,15 +1336,17 @@
             <w:rPr>
               <w:rFonts w:eastAsiaTheme="minorEastAsia"/>
               <w:noProof/>
+              <w:kern w:val="2"/>
+              <w14:ligatures w14:val="standardContextual"/>
             </w:rPr>
           </w:pPr>
-          <w:hyperlink w:anchor="_Toc67648931" w:history="1">
+          <w:hyperlink w:anchor="_Toc158034930" w:history="1">
             <w:r>
               <w:rPr>
                 <w:rStyle w:val="Hyperlink"/>
                 <w:noProof/>
               </w:rPr>
-              <w:t>Notify Project Saved Event Complete.vi</w:t>
+              <w:t>Notify Event Complete.vi</w:t>
             </w:r>
             <w:r>
               <w:rPr>
@@ -1334,7 +1367,7 @@
                 <w:noProof/>
                 <w:webHidden/>
               </w:rPr>
-              <w:instrText xml:space="preserve"> PAGEREF _Toc67648931 \h </w:instrText>
+              <w:instrText xml:space="preserve"> PAGEREF _Toc158034930 \h </w:instrText>
             </w:r>
             <w:r>
               <w:rPr>
@@ -1354,7 +1387,7 @@
                 <w:noProof/>
                 <w:webHidden/>
               </w:rPr>
-              <w:t>5</w:t>
+              <w:t>6</w:t>
             </w:r>
             <w:r>
               <w:rPr>
@@ -1374,9 +1407,11 @@
             <w:rPr>
               <w:rFonts w:eastAsiaTheme="minorEastAsia"/>
               <w:noProof/>
+              <w:kern w:val="2"/>
+              <w14:ligatures w14:val="standardContextual"/>
             </w:rPr>
           </w:pPr>
-          <w:hyperlink w:anchor="_Toc67648932" w:history="1">
+          <w:hyperlink w:anchor="_Toc158034931" w:history="1">
             <w:r>
               <w:rPr>
                 <w:rStyle w:val="Hyperlink"/>
@@ -1403,7 +1438,7 @@
                 <w:noProof/>
                 <w:webHidden/>
               </w:rPr>
-              <w:instrText xml:space="preserve"> PAGEREF _Toc67648932 \h </w:instrText>
+              <w:instrText xml:space="preserve"> PAGEREF _Toc158034931 \h </w:instrText>
             </w:r>
             <w:r>
               <w:rPr>
@@ -1443,9 +1478,11 @@
             <w:rPr>
               <w:rFonts w:eastAsiaTheme="minorEastAsia"/>
               <w:noProof/>
+              <w:kern w:val="2"/>
+              <w14:ligatures w14:val="standardContextual"/>
             </w:rPr>
           </w:pPr>
-          <w:hyperlink w:anchor="_Toc67648933" w:history="1">
+          <w:hyperlink w:anchor="_Toc158034932" w:history="1">
             <w:r>
               <w:rPr>
                 <w:rStyle w:val="Hyperlink"/>
@@ -1472,7 +1509,7 @@
                 <w:noProof/>
                 <w:webHidden/>
               </w:rPr>
-              <w:instrText xml:space="preserve"> PAGEREF _Toc67648933 \h </w:instrText>
+              <w:instrText xml:space="preserve"> PAGEREF _Toc158034932 \h </w:instrText>
             </w:r>
             <w:r>
               <w:rPr>
@@ -1512,15 +1549,17 @@
             <w:rPr>
               <w:rFonts w:eastAsiaTheme="minorEastAsia"/>
               <w:noProof/>
+              <w:kern w:val="2"/>
+              <w14:ligatures w14:val="standardContextual"/>
             </w:rPr>
           </w:pPr>
-          <w:hyperlink w:anchor="_Toc67648934" w:history="1">
+          <w:hyperlink w:anchor="_Toc158034933" w:history="1">
             <w:r>
               <w:rPr>
                 <w:rStyle w:val="Hyperlink"/>
                 <w:noProof/>
               </w:rPr>
-              <w:t>Get Project Path.vi</w:t>
+              <w:t>Read Project Path.vi</w:t>
             </w:r>
             <w:r>
               <w:rPr>
@@ -1541,7 +1580,7 @@
                 <w:noProof/>
                 <w:webHidden/>
               </w:rPr>
-              <w:instrText xml:space="preserve"> PAGEREF _Toc67648934 \h </w:instrText>
+              <w:instrText xml:space="preserve"> PAGEREF _Toc158034933 \h </w:instrText>
             </w:r>
             <w:r>
               <w:rPr>
@@ -1581,9 +1620,11 @@
             <w:rPr>
               <w:rFonts w:eastAsiaTheme="minorEastAsia"/>
               <w:noProof/>
+              <w:kern w:val="2"/>
+              <w14:ligatures w14:val="standardContextual"/>
             </w:rPr>
           </w:pPr>
-          <w:hyperlink w:anchor="_Toc67648935" w:history="1">
+          <w:hyperlink w:anchor="_Toc158034934" w:history="1">
             <w:r>
               <w:rPr>
                 <w:rStyle w:val="Hyperlink"/>
@@ -1610,7 +1651,7 @@
                 <w:noProof/>
                 <w:webHidden/>
               </w:rPr>
-              <w:instrText xml:space="preserve"> PAGEREF _Toc67648935 \h </w:instrText>
+              <w:instrText xml:space="preserve"> PAGEREF _Toc158034934 \h </w:instrText>
             </w:r>
             <w:r>
               <w:rPr>
@@ -1650,9 +1691,11 @@
             <w:rPr>
               <w:rFonts w:eastAsiaTheme="minorEastAsia"/>
               <w:noProof/>
+              <w:kern w:val="2"/>
+              <w14:ligatures w14:val="standardContextual"/>
             </w:rPr>
           </w:pPr>
-          <w:hyperlink w:anchor="_Toc67648936" w:history="1">
+          <w:hyperlink w:anchor="_Toc158034935" w:history="1">
             <w:r>
               <w:rPr>
                 <w:rStyle w:val="Hyperlink"/>
@@ -1679,7 +1722,7 @@
                 <w:noProof/>
                 <w:webHidden/>
               </w:rPr>
-              <w:instrText xml:space="preserve"> PAGEREF _Toc67648936 \h </w:instrText>
+              <w:instrText xml:space="preserve"> PAGEREF _Toc158034935 \h </w:instrText>
             </w:r>
             <w:r>
               <w:rPr>
@@ -1699,7 +1742,788 @@
                 <w:noProof/>
                 <w:webHidden/>
               </w:rPr>
-              <w:t>6</w:t>
+              <w:t>7</w:t>
+            </w:r>
+            <w:r>
+              <w:rPr>
+                <w:noProof/>
+                <w:webHidden/>
+              </w:rPr>
+              <w:fldChar w:fldCharType="end"/>
+            </w:r>
+          </w:hyperlink>
+        </w:p>
+        <w:p>
+          <w:pPr>
+            <w:pStyle w:val="TOC1"/>
+            <w:tabs>
+              <w:tab w:val="right" w:leader="dot" w:pos="9350"/>
+            </w:tabs>
+            <w:rPr>
+              <w:rFonts w:eastAsiaTheme="minorEastAsia"/>
+              <w:noProof/>
+              <w:kern w:val="2"/>
+              <w14:ligatures w14:val="standardContextual"/>
+            </w:rPr>
+          </w:pPr>
+          <w:hyperlink w:anchor="_Toc158034936" w:history="1">
+            <w:r>
+              <w:rPr>
+                <w:rStyle w:val="Hyperlink"/>
+                <w:noProof/>
+              </w:rPr>
+              <w:t>Update Running State.vi</w:t>
+            </w:r>
+            <w:r>
+              <w:rPr>
+                <w:noProof/>
+                <w:webHidden/>
+              </w:rPr>
+              <w:tab/>
+            </w:r>
+            <w:r>
+              <w:rPr>
+                <w:noProof/>
+                <w:webHidden/>
+              </w:rPr>
+              <w:fldChar w:fldCharType="begin"/>
+            </w:r>
+            <w:r>
+              <w:rPr>
+                <w:noProof/>
+                <w:webHidden/>
+              </w:rPr>
+              <w:instrText xml:space="preserve"> PAGEREF _Toc158034936 \h </w:instrText>
+            </w:r>
+            <w:r>
+              <w:rPr>
+                <w:noProof/>
+                <w:webHidden/>
+              </w:rPr>
+            </w:r>
+            <w:r>
+              <w:rPr>
+                <w:noProof/>
+                <w:webHidden/>
+              </w:rPr>
+              <w:fldChar w:fldCharType="separate"/>
+            </w:r>
+            <w:r>
+              <w:rPr>
+                <w:noProof/>
+                <w:webHidden/>
+              </w:rPr>
+              <w:t>7</w:t>
+            </w:r>
+            <w:r>
+              <w:rPr>
+                <w:noProof/>
+                <w:webHidden/>
+              </w:rPr>
+              <w:fldChar w:fldCharType="end"/>
+            </w:r>
+          </w:hyperlink>
+        </w:p>
+        <w:p>
+          <w:pPr>
+            <w:pStyle w:val="TOC2"/>
+            <w:tabs>
+              <w:tab w:val="right" w:leader="dot" w:pos="9350"/>
+            </w:tabs>
+            <w:rPr>
+              <w:rFonts w:eastAsiaTheme="minorEastAsia"/>
+              <w:noProof/>
+              <w:kern w:val="2"/>
+              <w14:ligatures w14:val="standardContextual"/>
+            </w:rPr>
+          </w:pPr>
+          <w:hyperlink w:anchor="_Toc158034937" w:history="1">
+            <w:r>
+              <w:rPr>
+                <w:rStyle w:val="Hyperlink"/>
+                <w:noProof/>
+              </w:rPr>
+              <w:t>Inputs</w:t>
+            </w:r>
+            <w:r>
+              <w:rPr>
+                <w:noProof/>
+                <w:webHidden/>
+              </w:rPr>
+              <w:tab/>
+            </w:r>
+            <w:r>
+              <w:rPr>
+                <w:noProof/>
+                <w:webHidden/>
+              </w:rPr>
+              <w:fldChar w:fldCharType="begin"/>
+            </w:r>
+            <w:r>
+              <w:rPr>
+                <w:noProof/>
+                <w:webHidden/>
+              </w:rPr>
+              <w:instrText xml:space="preserve"> PAGEREF _Toc158034937 \h </w:instrText>
+            </w:r>
+            <w:r>
+              <w:rPr>
+                <w:noProof/>
+                <w:webHidden/>
+              </w:rPr>
+            </w:r>
+            <w:r>
+              <w:rPr>
+                <w:noProof/>
+                <w:webHidden/>
+              </w:rPr>
+              <w:fldChar w:fldCharType="separate"/>
+            </w:r>
+            <w:r>
+              <w:rPr>
+                <w:noProof/>
+                <w:webHidden/>
+              </w:rPr>
+              <w:t>7</w:t>
+            </w:r>
+            <w:r>
+              <w:rPr>
+                <w:noProof/>
+                <w:webHidden/>
+              </w:rPr>
+              <w:fldChar w:fldCharType="end"/>
+            </w:r>
+          </w:hyperlink>
+        </w:p>
+        <w:p>
+          <w:pPr>
+            <w:pStyle w:val="TOC2"/>
+            <w:tabs>
+              <w:tab w:val="right" w:leader="dot" w:pos="9350"/>
+            </w:tabs>
+            <w:rPr>
+              <w:rFonts w:eastAsiaTheme="minorEastAsia"/>
+              <w:noProof/>
+              <w:kern w:val="2"/>
+              <w14:ligatures w14:val="standardContextual"/>
+            </w:rPr>
+          </w:pPr>
+          <w:hyperlink w:anchor="_Toc158034938" w:history="1">
+            <w:r>
+              <w:rPr>
+                <w:rStyle w:val="Hyperlink"/>
+                <w:noProof/>
+              </w:rPr>
+              <w:t>Outputs</w:t>
+            </w:r>
+            <w:r>
+              <w:rPr>
+                <w:noProof/>
+                <w:webHidden/>
+              </w:rPr>
+              <w:tab/>
+            </w:r>
+            <w:r>
+              <w:rPr>
+                <w:noProof/>
+                <w:webHidden/>
+              </w:rPr>
+              <w:fldChar w:fldCharType="begin"/>
+            </w:r>
+            <w:r>
+              <w:rPr>
+                <w:noProof/>
+                <w:webHidden/>
+              </w:rPr>
+              <w:instrText xml:space="preserve"> PAGEREF _Toc158034938 \h </w:instrText>
+            </w:r>
+            <w:r>
+              <w:rPr>
+                <w:noProof/>
+                <w:webHidden/>
+              </w:rPr>
+            </w:r>
+            <w:r>
+              <w:rPr>
+                <w:noProof/>
+                <w:webHidden/>
+              </w:rPr>
+              <w:fldChar w:fldCharType="separate"/>
+            </w:r>
+            <w:r>
+              <w:rPr>
+                <w:noProof/>
+                <w:webHidden/>
+              </w:rPr>
+              <w:t>7</w:t>
+            </w:r>
+            <w:r>
+              <w:rPr>
+                <w:noProof/>
+                <w:webHidden/>
+              </w:rPr>
+              <w:fldChar w:fldCharType="end"/>
+            </w:r>
+          </w:hyperlink>
+        </w:p>
+        <w:p>
+          <w:pPr>
+            <w:pStyle w:val="TOC1"/>
+            <w:tabs>
+              <w:tab w:val="right" w:leader="dot" w:pos="9350"/>
+            </w:tabs>
+            <w:rPr>
+              <w:rFonts w:eastAsiaTheme="minorEastAsia"/>
+              <w:noProof/>
+              <w:kern w:val="2"/>
+              <w14:ligatures w14:val="standardContextual"/>
+            </w:rPr>
+          </w:pPr>
+          <w:hyperlink w:anchor="_Toc158034939" w:history="1">
+            <w:r>
+              <w:rPr>
+                <w:rStyle w:val="Hyperlink"/>
+                <w:noProof/>
+              </w:rPr>
+              <w:t>Close Session.vi</w:t>
+            </w:r>
+            <w:r>
+              <w:rPr>
+                <w:noProof/>
+                <w:webHidden/>
+              </w:rPr>
+              <w:tab/>
+            </w:r>
+            <w:r>
+              <w:rPr>
+                <w:noProof/>
+                <w:webHidden/>
+              </w:rPr>
+              <w:fldChar w:fldCharType="begin"/>
+            </w:r>
+            <w:r>
+              <w:rPr>
+                <w:noProof/>
+                <w:webHidden/>
+              </w:rPr>
+              <w:instrText xml:space="preserve"> PAGEREF _Toc158034939 \h </w:instrText>
+            </w:r>
+            <w:r>
+              <w:rPr>
+                <w:noProof/>
+                <w:webHidden/>
+              </w:rPr>
+            </w:r>
+            <w:r>
+              <w:rPr>
+                <w:noProof/>
+                <w:webHidden/>
+              </w:rPr>
+              <w:fldChar w:fldCharType="separate"/>
+            </w:r>
+            <w:r>
+              <w:rPr>
+                <w:noProof/>
+                <w:webHidden/>
+              </w:rPr>
+              <w:t>7</w:t>
+            </w:r>
+            <w:r>
+              <w:rPr>
+                <w:noProof/>
+                <w:webHidden/>
+              </w:rPr>
+              <w:fldChar w:fldCharType="end"/>
+            </w:r>
+          </w:hyperlink>
+        </w:p>
+        <w:p>
+          <w:pPr>
+            <w:pStyle w:val="TOC2"/>
+            <w:tabs>
+              <w:tab w:val="right" w:leader="dot" w:pos="9350"/>
+            </w:tabs>
+            <w:rPr>
+              <w:rFonts w:eastAsiaTheme="minorEastAsia"/>
+              <w:noProof/>
+              <w:kern w:val="2"/>
+              <w14:ligatures w14:val="standardContextual"/>
+            </w:rPr>
+          </w:pPr>
+          <w:hyperlink w:anchor="_Toc158034940" w:history="1">
+            <w:r>
+              <w:rPr>
+                <w:rStyle w:val="Hyperlink"/>
+                <w:noProof/>
+              </w:rPr>
+              <w:t>Inputs</w:t>
+            </w:r>
+            <w:r>
+              <w:rPr>
+                <w:noProof/>
+                <w:webHidden/>
+              </w:rPr>
+              <w:tab/>
+            </w:r>
+            <w:r>
+              <w:rPr>
+                <w:noProof/>
+                <w:webHidden/>
+              </w:rPr>
+              <w:fldChar w:fldCharType="begin"/>
+            </w:r>
+            <w:r>
+              <w:rPr>
+                <w:noProof/>
+                <w:webHidden/>
+              </w:rPr>
+              <w:instrText xml:space="preserve"> PAGEREF _Toc158034940 \h </w:instrText>
+            </w:r>
+            <w:r>
+              <w:rPr>
+                <w:noProof/>
+                <w:webHidden/>
+              </w:rPr>
+            </w:r>
+            <w:r>
+              <w:rPr>
+                <w:noProof/>
+                <w:webHidden/>
+              </w:rPr>
+              <w:fldChar w:fldCharType="separate"/>
+            </w:r>
+            <w:r>
+              <w:rPr>
+                <w:noProof/>
+                <w:webHidden/>
+              </w:rPr>
+              <w:t>7</w:t>
+            </w:r>
+            <w:r>
+              <w:rPr>
+                <w:noProof/>
+                <w:webHidden/>
+              </w:rPr>
+              <w:fldChar w:fldCharType="end"/>
+            </w:r>
+          </w:hyperlink>
+        </w:p>
+        <w:p>
+          <w:pPr>
+            <w:pStyle w:val="TOC1"/>
+            <w:tabs>
+              <w:tab w:val="right" w:leader="dot" w:pos="9350"/>
+            </w:tabs>
+            <w:rPr>
+              <w:rFonts w:eastAsiaTheme="minorEastAsia"/>
+              <w:noProof/>
+              <w:kern w:val="2"/>
+              <w14:ligatures w14:val="standardContextual"/>
+            </w:rPr>
+          </w:pPr>
+          <w:hyperlink w:anchor="_Toc158034941" w:history="1">
+            <w:r>
+              <w:rPr>
+                <w:rStyle w:val="Hyperlink"/>
+                <w:noProof/>
+              </w:rPr>
+              <w:t>Get Active Pin Map Path.vi</w:t>
+            </w:r>
+            <w:r>
+              <w:rPr>
+                <w:noProof/>
+                <w:webHidden/>
+              </w:rPr>
+              <w:tab/>
+            </w:r>
+            <w:r>
+              <w:rPr>
+                <w:noProof/>
+                <w:webHidden/>
+              </w:rPr>
+              <w:fldChar w:fldCharType="begin"/>
+            </w:r>
+            <w:r>
+              <w:rPr>
+                <w:noProof/>
+                <w:webHidden/>
+              </w:rPr>
+              <w:instrText xml:space="preserve"> PAGEREF _Toc158034941 \h </w:instrText>
+            </w:r>
+            <w:r>
+              <w:rPr>
+                <w:noProof/>
+                <w:webHidden/>
+              </w:rPr>
+            </w:r>
+            <w:r>
+              <w:rPr>
+                <w:noProof/>
+                <w:webHidden/>
+              </w:rPr>
+              <w:fldChar w:fldCharType="separate"/>
+            </w:r>
+            <w:r>
+              <w:rPr>
+                <w:noProof/>
+                <w:webHidden/>
+              </w:rPr>
+              <w:t>7</w:t>
+            </w:r>
+            <w:r>
+              <w:rPr>
+                <w:noProof/>
+                <w:webHidden/>
+              </w:rPr>
+              <w:fldChar w:fldCharType="end"/>
+            </w:r>
+          </w:hyperlink>
+        </w:p>
+        <w:p>
+          <w:pPr>
+            <w:pStyle w:val="TOC2"/>
+            <w:tabs>
+              <w:tab w:val="right" w:leader="dot" w:pos="9350"/>
+            </w:tabs>
+            <w:rPr>
+              <w:rFonts w:eastAsiaTheme="minorEastAsia"/>
+              <w:noProof/>
+              <w:kern w:val="2"/>
+              <w14:ligatures w14:val="standardContextual"/>
+            </w:rPr>
+          </w:pPr>
+          <w:hyperlink w:anchor="_Toc158034942" w:history="1">
+            <w:r>
+              <w:rPr>
+                <w:rStyle w:val="Hyperlink"/>
+                <w:noProof/>
+              </w:rPr>
+              <w:t>Inputs</w:t>
+            </w:r>
+            <w:r>
+              <w:rPr>
+                <w:noProof/>
+                <w:webHidden/>
+              </w:rPr>
+              <w:tab/>
+            </w:r>
+            <w:r>
+              <w:rPr>
+                <w:noProof/>
+                <w:webHidden/>
+              </w:rPr>
+              <w:fldChar w:fldCharType="begin"/>
+            </w:r>
+            <w:r>
+              <w:rPr>
+                <w:noProof/>
+                <w:webHidden/>
+              </w:rPr>
+              <w:instrText xml:space="preserve"> PAGEREF _Toc158034942 \h </w:instrText>
+            </w:r>
+            <w:r>
+              <w:rPr>
+                <w:noProof/>
+                <w:webHidden/>
+              </w:rPr>
+            </w:r>
+            <w:r>
+              <w:rPr>
+                <w:noProof/>
+                <w:webHidden/>
+              </w:rPr>
+              <w:fldChar w:fldCharType="separate"/>
+            </w:r>
+            <w:r>
+              <w:rPr>
+                <w:noProof/>
+                <w:webHidden/>
+              </w:rPr>
+              <w:t>8</w:t>
+            </w:r>
+            <w:r>
+              <w:rPr>
+                <w:noProof/>
+                <w:webHidden/>
+              </w:rPr>
+              <w:fldChar w:fldCharType="end"/>
+            </w:r>
+          </w:hyperlink>
+        </w:p>
+        <w:p>
+          <w:pPr>
+            <w:pStyle w:val="TOC2"/>
+            <w:tabs>
+              <w:tab w:val="right" w:leader="dot" w:pos="9350"/>
+            </w:tabs>
+            <w:rPr>
+              <w:rFonts w:eastAsiaTheme="minorEastAsia"/>
+              <w:noProof/>
+              <w:kern w:val="2"/>
+              <w14:ligatures w14:val="standardContextual"/>
+            </w:rPr>
+          </w:pPr>
+          <w:hyperlink w:anchor="_Toc158034943" w:history="1">
+            <w:r>
+              <w:rPr>
+                <w:rStyle w:val="Hyperlink"/>
+                <w:noProof/>
+              </w:rPr>
+              <w:t>Outputs</w:t>
+            </w:r>
+            <w:r>
+              <w:rPr>
+                <w:noProof/>
+                <w:webHidden/>
+              </w:rPr>
+              <w:tab/>
+            </w:r>
+            <w:r>
+              <w:rPr>
+                <w:noProof/>
+                <w:webHidden/>
+              </w:rPr>
+              <w:fldChar w:fldCharType="begin"/>
+            </w:r>
+            <w:r>
+              <w:rPr>
+                <w:noProof/>
+                <w:webHidden/>
+              </w:rPr>
+              <w:instrText xml:space="preserve"> PAGEREF _Toc158034943 \h </w:instrText>
+            </w:r>
+            <w:r>
+              <w:rPr>
+                <w:noProof/>
+                <w:webHidden/>
+              </w:rPr>
+            </w:r>
+            <w:r>
+              <w:rPr>
+                <w:noProof/>
+                <w:webHidden/>
+              </w:rPr>
+              <w:fldChar w:fldCharType="separate"/>
+            </w:r>
+            <w:r>
+              <w:rPr>
+                <w:noProof/>
+                <w:webHidden/>
+              </w:rPr>
+              <w:t>8</w:t>
+            </w:r>
+            <w:r>
+              <w:rPr>
+                <w:noProof/>
+                <w:webHidden/>
+              </w:rPr>
+              <w:fldChar w:fldCharType="end"/>
+            </w:r>
+          </w:hyperlink>
+        </w:p>
+        <w:p>
+          <w:pPr>
+            <w:pStyle w:val="TOC1"/>
+            <w:tabs>
+              <w:tab w:val="right" w:leader="dot" w:pos="9350"/>
+            </w:tabs>
+            <w:rPr>
+              <w:rFonts w:eastAsiaTheme="minorEastAsia"/>
+              <w:noProof/>
+              <w:kern w:val="2"/>
+              <w14:ligatures w14:val="standardContextual"/>
+            </w:rPr>
+          </w:pPr>
+          <w:hyperlink w:anchor="_Toc158034944" w:history="1">
+            <w:r>
+              <w:rPr>
+                <w:rStyle w:val="Hyperlink"/>
+                <w:noProof/>
+              </w:rPr>
+              <w:t>Get Selected Sites.vi</w:t>
+            </w:r>
+            <w:r>
+              <w:rPr>
+                <w:noProof/>
+                <w:webHidden/>
+              </w:rPr>
+              <w:tab/>
+            </w:r>
+            <w:r>
+              <w:rPr>
+                <w:noProof/>
+                <w:webHidden/>
+              </w:rPr>
+              <w:fldChar w:fldCharType="begin"/>
+            </w:r>
+            <w:r>
+              <w:rPr>
+                <w:noProof/>
+                <w:webHidden/>
+              </w:rPr>
+              <w:instrText xml:space="preserve"> PAGEREF _Toc158034944 \h </w:instrText>
+            </w:r>
+            <w:r>
+              <w:rPr>
+                <w:noProof/>
+                <w:webHidden/>
+              </w:rPr>
+            </w:r>
+            <w:r>
+              <w:rPr>
+                <w:noProof/>
+                <w:webHidden/>
+              </w:rPr>
+              <w:fldChar w:fldCharType="separate"/>
+            </w:r>
+            <w:r>
+              <w:rPr>
+                <w:noProof/>
+                <w:webHidden/>
+              </w:rPr>
+              <w:t>8</w:t>
+            </w:r>
+            <w:r>
+              <w:rPr>
+                <w:noProof/>
+                <w:webHidden/>
+              </w:rPr>
+              <w:fldChar w:fldCharType="end"/>
+            </w:r>
+          </w:hyperlink>
+        </w:p>
+        <w:p>
+          <w:pPr>
+            <w:pStyle w:val="TOC2"/>
+            <w:tabs>
+              <w:tab w:val="right" w:leader="dot" w:pos="9350"/>
+            </w:tabs>
+            <w:rPr>
+              <w:rFonts w:eastAsiaTheme="minorEastAsia"/>
+              <w:noProof/>
+              <w:kern w:val="2"/>
+              <w14:ligatures w14:val="standardContextual"/>
+            </w:rPr>
+          </w:pPr>
+          <w:hyperlink w:anchor="_Toc158034945" w:history="1">
+            <w:r>
+              <w:rPr>
+                <w:rStyle w:val="Hyperlink"/>
+                <w:noProof/>
+              </w:rPr>
+              <w:t>Inputs</w:t>
+            </w:r>
+            <w:r>
+              <w:rPr>
+                <w:noProof/>
+                <w:webHidden/>
+              </w:rPr>
+              <w:tab/>
+            </w:r>
+            <w:r>
+              <w:rPr>
+                <w:noProof/>
+                <w:webHidden/>
+              </w:rPr>
+              <w:fldChar w:fldCharType="begin"/>
+            </w:r>
+            <w:r>
+              <w:rPr>
+                <w:noProof/>
+                <w:webHidden/>
+              </w:rPr>
+              <w:instrText xml:space="preserve"> PAGEREF _Toc158034945 \h </w:instrText>
+            </w:r>
+            <w:r>
+              <w:rPr>
+                <w:noProof/>
+                <w:webHidden/>
+              </w:rPr>
+            </w:r>
+            <w:r>
+              <w:rPr>
+                <w:noProof/>
+                <w:webHidden/>
+              </w:rPr>
+              <w:fldChar w:fldCharType="separate"/>
+            </w:r>
+            <w:r>
+              <w:rPr>
+                <w:noProof/>
+                <w:webHidden/>
+              </w:rPr>
+              <w:t>8</w:t>
+            </w:r>
+            <w:r>
+              <w:rPr>
+                <w:noProof/>
+                <w:webHidden/>
+              </w:rPr>
+              <w:fldChar w:fldCharType="end"/>
+            </w:r>
+          </w:hyperlink>
+        </w:p>
+        <w:p>
+          <w:pPr>
+            <w:pStyle w:val="TOC2"/>
+            <w:tabs>
+              <w:tab w:val="right" w:leader="dot" w:pos="9350"/>
+            </w:tabs>
+            <w:rPr>
+              <w:rFonts w:eastAsiaTheme="minorEastAsia"/>
+              <w:noProof/>
+              <w:kern w:val="2"/>
+              <w14:ligatures w14:val="standardContextual"/>
+            </w:rPr>
+          </w:pPr>
+          <w:hyperlink w:anchor="_Toc158034946" w:history="1">
+            <w:r>
+              <w:rPr>
+                <w:rStyle w:val="Hyperlink"/>
+                <w:noProof/>
+              </w:rPr>
+              <w:t>Outputs</w:t>
+            </w:r>
+            <w:r>
+              <w:rPr>
+                <w:noProof/>
+                <w:webHidden/>
+              </w:rPr>
+              <w:tab/>
+            </w:r>
+            <w:r>
+              <w:rPr>
+                <w:noProof/>
+                <w:webHidden/>
+              </w:rPr>
+              <w:fldChar w:fldCharType="begin"/>
+            </w:r>
+            <w:r>
+              <w:rPr>
+                <w:noProof/>
+                <w:webHidden/>
+              </w:rPr>
+              <w:instrText xml:space="preserve"> PAGEREF _Toc158034946 \h </w:instrText>
+            </w:r>
+            <w:r>
+              <w:rPr>
+                <w:noProof/>
+                <w:webHidden/>
+              </w:rPr>
+            </w:r>
+            <w:r>
+              <w:rPr>
+                <w:noProof/>
+                <w:webHidden/>
+              </w:rPr>
+              <w:fldChar w:fldCharType="separate"/>
+            </w:r>
+            <w:r>
+              <w:rPr>
+                <w:noProof/>
+                <w:webHidden/>
+              </w:rPr>
+              <w:t>8</w:t>
             </w:r>
             <w:r>
               <w:rPr>
@@ -1727,9 +2551,8 @@
       <w:pPr>
         <w:pStyle w:val="Heading1"/>
       </w:pPr>
-      <w:bookmarkStart w:id="0" w:name="_Toc67648913"/>
-      <w:r>
-        <w:lastRenderedPageBreak/>
+      <w:bookmarkStart w:id="0" w:name="_Toc158034912"/>
+      <w:r>
         <w:t>Create Session</w:t>
       </w:r>
       <w:r>
@@ -1760,7 +2583,7 @@
                     </pic:cNvPicPr>
                   </pic:nvPicPr>
                   <pic:blipFill>
-                    <a:blip r:embed="rId6">
+                    <a:blip r:embed="rId8">
                       <a:extLst>
                         <a:ext uri="{28A0092B-C50C-407E-A947-70E740481C1C}">
                           <a14:useLocalDpi xmlns:a14="http://schemas.microsoft.com/office/drawing/2010/main" val="0"/>
@@ -1902,7 +2725,7 @@
       <w:pPr>
         <w:pStyle w:val="Heading2"/>
       </w:pPr>
-      <w:bookmarkStart w:id="1" w:name="_Toc67648914"/>
+      <w:bookmarkStart w:id="1" w:name="_Toc158034913"/>
       <w:r>
         <w:t>Inputs</w:t>
       </w:r>
@@ -1929,11 +2752,16 @@
         <w:t xml:space="preserve">– the </w:t>
       </w:r>
       <w:r>
-        <w:t>Session Id from the plugin panel’s front panel. This is filled in by the framework when the</w:t>
+        <w:t xml:space="preserve">Session Id from the plugin panel’s front panel. This is filled in by the framework when </w:t>
+      </w:r>
+      <w:proofErr w:type="gramStart"/>
+      <w:r>
+        <w:t>the</w:t>
       </w:r>
       <w:r>
         <w:t xml:space="preserve"> plugin</w:t>
       </w:r>
+      <w:proofErr w:type="gramEnd"/>
       <w:r>
         <w:t xml:space="preserve"> VI is run.</w:t>
       </w:r>
@@ -1947,14 +2775,19 @@
         <w:t>Session Id</w:t>
       </w:r>
       <w:r>
-        <w:t>’ control on the front panel which should be wired into this input</w:t>
-      </w:r>
+        <w:t xml:space="preserve">’ control on the front panel which should be wired into this </w:t>
+      </w:r>
+      <w:proofErr w:type="gramStart"/>
+      <w:r>
+        <w:t>input</w:t>
+      </w:r>
+      <w:proofErr w:type="gramEnd"/>
     </w:p>
     <w:p>
       <w:pPr>
         <w:pStyle w:val="Heading2"/>
       </w:pPr>
-      <w:bookmarkStart w:id="2" w:name="_Toc67648915"/>
+      <w:bookmarkStart w:id="2" w:name="_Toc158034914"/>
       <w:r>
         <w:t>Outputs</w:t>
       </w:r>
@@ -1969,9 +2802,6 @@
         </w:numPr>
       </w:pPr>
       <w:r>
-        <w:t xml:space="preserve">Plugin </w:t>
-      </w:r>
-      <w:r>
         <w:t xml:space="preserve">Session </w:t>
       </w:r>
       <w:r>
@@ -2034,7 +2864,15 @@
         </w:numPr>
       </w:pPr>
       <w:r>
-        <w:t>Panel Size – the size for the plugin panel selected by the user. This is either ‘Large’ or ‘Small’</w:t>
+        <w:t>Panel Size – the size for the plugin panel selected by the user. This is either ‘Large’ or ‘</w:t>
+      </w:r>
+      <w:proofErr w:type="gramStart"/>
+      <w:r>
+        <w:t>Small</w:t>
+      </w:r>
+      <w:proofErr w:type="gramEnd"/>
+      <w:r>
+        <w:t>’</w:t>
       </w:r>
     </w:p>
     <w:p/>
@@ -2042,7 +2880,7 @@
       <w:pPr>
         <w:pStyle w:val="Heading1"/>
       </w:pPr>
-      <w:bookmarkStart w:id="3" w:name="_Toc67648916"/>
+      <w:bookmarkStart w:id="3" w:name="_Toc158034915"/>
       <w:r>
         <w:t xml:space="preserve">Read </w:t>
       </w:r>
@@ -2086,7 +2924,7 @@
                     </pic:cNvPicPr>
                   </pic:nvPicPr>
                   <pic:blipFill>
-                    <a:blip r:embed="rId7">
+                    <a:blip r:embed="rId9">
                       <a:extLst>
                         <a:ext uri="{28A0092B-C50C-407E-A947-70E740481C1C}">
                           <a14:useLocalDpi xmlns:a14="http://schemas.microsoft.com/office/drawing/2010/main" val="0"/>
@@ -2125,7 +2963,6 @@
         </w:rPr>
       </w:pPr>
       <w:r>
-        <w:lastRenderedPageBreak/>
         <w:t>Call this VI to read the edit-time configuration string for your plugin panel.</w:t>
       </w:r>
     </w:p>
@@ -2133,7 +2970,7 @@
       <w:pPr>
         <w:pStyle w:val="Heading2"/>
       </w:pPr>
-      <w:bookmarkStart w:id="4" w:name="_Toc67648917"/>
+      <w:bookmarkStart w:id="4" w:name="_Toc158034916"/>
       <w:r>
         <w:t>Inputs</w:t>
       </w:r>
@@ -2148,14 +2985,14 @@
         </w:numPr>
       </w:pPr>
       <w:r>
-        <w:t>Plugin Session in (required) – the plugin session instance for the plugin panel.</w:t>
+        <w:t>Session in (required) – the plugin session instance for the plugin panel.</w:t>
       </w:r>
     </w:p>
     <w:p>
       <w:pPr>
         <w:pStyle w:val="Heading2"/>
       </w:pPr>
-      <w:bookmarkStart w:id="5" w:name="_Toc67648918"/>
+      <w:bookmarkStart w:id="5" w:name="_Toc158034917"/>
       <w:r>
         <w:t>Outputs</w:t>
       </w:r>
@@ -2170,7 +3007,7 @@
         </w:numPr>
       </w:pPr>
       <w:r>
-        <w:t xml:space="preserve">Plugin Session out – the duplicated plugin session instance to be used when calling </w:t>
+        <w:t xml:space="preserve">Session out – the duplicated plugin session instance to be used when calling </w:t>
       </w:r>
       <w:proofErr w:type="gramStart"/>
       <w:r>
@@ -2190,14 +3027,19 @@
         </w:numPr>
       </w:pPr>
       <w:r>
-        <w:t>Edit Time Configuration – the current value of the edit-time configuration for the plugin panel</w:t>
-      </w:r>
+        <w:t xml:space="preserve">Edit Time Configuration – the current value of the edit-time configuration for the plugin </w:t>
+      </w:r>
+      <w:proofErr w:type="gramStart"/>
+      <w:r>
+        <w:t>panel</w:t>
+      </w:r>
+      <w:proofErr w:type="gramEnd"/>
     </w:p>
     <w:p>
       <w:pPr>
         <w:pStyle w:val="Heading1"/>
       </w:pPr>
-      <w:bookmarkStart w:id="6" w:name="_Toc67648919"/>
+      <w:bookmarkStart w:id="6" w:name="_Toc158034918"/>
       <w:r>
         <w:t>Read</w:t>
       </w:r>
@@ -2244,7 +3086,7 @@
                     </pic:cNvPicPr>
                   </pic:nvPicPr>
                   <pic:blipFill>
-                    <a:blip r:embed="rId8">
+                    <a:blip r:embed="rId10">
                       <a:extLst>
                         <a:ext uri="{28A0092B-C50C-407E-A947-70E740481C1C}">
                           <a14:useLocalDpi xmlns:a14="http://schemas.microsoft.com/office/drawing/2010/main" val="0"/>
@@ -2285,7 +3127,7 @@
       <w:pPr>
         <w:pStyle w:val="Heading2"/>
       </w:pPr>
-      <w:bookmarkStart w:id="7" w:name="_Toc67648920"/>
+      <w:bookmarkStart w:id="7" w:name="_Toc158034919"/>
       <w:r>
         <w:t>Inputs</w:t>
       </w:r>
@@ -2300,14 +3142,14 @@
         </w:numPr>
       </w:pPr>
       <w:r>
-        <w:t>Plugin Session in (required) – the plugin session instance for the plugin panel.</w:t>
+        <w:t>Session in (required) – the plugin session instance for the plugin panel.</w:t>
       </w:r>
     </w:p>
     <w:p>
       <w:pPr>
         <w:pStyle w:val="Heading2"/>
       </w:pPr>
-      <w:bookmarkStart w:id="8" w:name="_Toc67648921"/>
+      <w:bookmarkStart w:id="8" w:name="_Toc158034920"/>
       <w:r>
         <w:t>Outputs</w:t>
       </w:r>
@@ -2322,7 +3164,7 @@
         </w:numPr>
       </w:pPr>
       <w:r>
-        <w:t xml:space="preserve">Plugin Session out – the duplicated plugin session instance to be used when calling </w:t>
+        <w:t xml:space="preserve">Session out – the duplicated plugin session instance to be used when calling </w:t>
       </w:r>
       <w:proofErr w:type="gramStart"/>
       <w:r>
@@ -2342,14 +3184,19 @@
         </w:numPr>
       </w:pPr>
       <w:r>
-        <w:t>Run Time Configuration – the current value of the run-time configuration for the plugin panel</w:t>
-      </w:r>
+        <w:t xml:space="preserve">Run Time Configuration – the current value of the run-time configuration for the plugin </w:t>
+      </w:r>
+      <w:proofErr w:type="gramStart"/>
+      <w:r>
+        <w:t>panel</w:t>
+      </w:r>
+      <w:proofErr w:type="gramEnd"/>
     </w:p>
     <w:p>
       <w:pPr>
         <w:pStyle w:val="Heading1"/>
       </w:pPr>
-      <w:bookmarkStart w:id="9" w:name="_Toc67648922"/>
+      <w:bookmarkStart w:id="9" w:name="_Toc158034921"/>
       <w:r>
         <w:t>Write</w:t>
       </w:r>
@@ -2396,7 +3243,7 @@
                     </pic:cNvPicPr>
                   </pic:nvPicPr>
                   <pic:blipFill>
-                    <a:blip r:embed="rId9">
+                    <a:blip r:embed="rId11">
                       <a:extLst>
                         <a:ext uri="{28A0092B-C50C-407E-A947-70E740481C1C}">
                           <a14:useLocalDpi xmlns:a14="http://schemas.microsoft.com/office/drawing/2010/main" val="0"/>
@@ -2437,8 +3284,9 @@
       <w:pPr>
         <w:pStyle w:val="Heading2"/>
       </w:pPr>
-      <w:bookmarkStart w:id="10" w:name="_Toc67648923"/>
-      <w:r>
+      <w:bookmarkStart w:id="10" w:name="_Toc158034922"/>
+      <w:r>
+        <w:lastRenderedPageBreak/>
         <w:t>Inputs</w:t>
       </w:r>
       <w:bookmarkEnd w:id="10"/>
@@ -2452,7 +3300,7 @@
         </w:numPr>
       </w:pPr>
       <w:r>
-        <w:t>Plugin Session in (required) – the plugin session instance for the plugin panel.</w:t>
+        <w:t>Session in (required) – the plugin session instance for the plugin panel.</w:t>
       </w:r>
     </w:p>
     <w:p>
@@ -2464,14 +3312,19 @@
         </w:numPr>
       </w:pPr>
       <w:r>
-        <w:t>Edit Time Configuration – the new value for the edit-time configuration for the plugin panel</w:t>
-      </w:r>
+        <w:t xml:space="preserve">Edit Time Configuration – the new value for the edit-time configuration for the plugin </w:t>
+      </w:r>
+      <w:proofErr w:type="gramStart"/>
+      <w:r>
+        <w:t>panel</w:t>
+      </w:r>
+      <w:proofErr w:type="gramEnd"/>
     </w:p>
     <w:p>
       <w:pPr>
         <w:pStyle w:val="Heading2"/>
       </w:pPr>
-      <w:bookmarkStart w:id="11" w:name="_Toc67648924"/>
+      <w:bookmarkStart w:id="11" w:name="_Toc158034923"/>
       <w:r>
         <w:t>Outputs</w:t>
       </w:r>
@@ -2486,7 +3339,7 @@
         </w:numPr>
       </w:pPr>
       <w:r>
-        <w:t xml:space="preserve">Plugin Session out – the duplicated plugin session instance to be used when calling </w:t>
+        <w:t xml:space="preserve">Session out – the duplicated plugin session instance to be used when calling </w:t>
       </w:r>
       <w:proofErr w:type="gramStart"/>
       <w:r>
@@ -2501,9 +3354,8 @@
       <w:pPr>
         <w:pStyle w:val="Heading1"/>
       </w:pPr>
-      <w:bookmarkStart w:id="12" w:name="_Toc67648925"/>
-      <w:r>
-        <w:lastRenderedPageBreak/>
+      <w:bookmarkStart w:id="12" w:name="_Toc158034924"/>
+      <w:r>
         <w:t>Write</w:t>
       </w:r>
       <w:r>
@@ -2549,7 +3401,7 @@
                     </pic:cNvPicPr>
                   </pic:nvPicPr>
                   <pic:blipFill>
-                    <a:blip r:embed="rId10">
+                    <a:blip r:embed="rId12">
                       <a:extLst>
                         <a:ext uri="{28A0092B-C50C-407E-A947-70E740481C1C}">
                           <a14:useLocalDpi xmlns:a14="http://schemas.microsoft.com/office/drawing/2010/main" val="0"/>
@@ -2595,7 +3447,7 @@
       <w:pPr>
         <w:pStyle w:val="Heading2"/>
       </w:pPr>
-      <w:bookmarkStart w:id="13" w:name="_Toc67648926"/>
+      <w:bookmarkStart w:id="13" w:name="_Toc158034925"/>
       <w:r>
         <w:t>Inputs</w:t>
       </w:r>
@@ -2610,7 +3462,7 @@
         </w:numPr>
       </w:pPr>
       <w:r>
-        <w:t>Plugin Session in (required) – the plugin session instance for the plugin panel.</w:t>
+        <w:t>Session in (required) – the plugin session instance for the plugin panel.</w:t>
       </w:r>
     </w:p>
     <w:p>
@@ -2622,14 +3474,19 @@
         </w:numPr>
       </w:pPr>
       <w:r>
-        <w:t>Run Time Configuration – the new value for the run-time configuration for the plugin panel</w:t>
-      </w:r>
+        <w:t xml:space="preserve">Run Time Configuration – the new value for the run-time configuration for the plugin </w:t>
+      </w:r>
+      <w:proofErr w:type="gramStart"/>
+      <w:r>
+        <w:t>panel</w:t>
+      </w:r>
+      <w:proofErr w:type="gramEnd"/>
     </w:p>
     <w:p>
       <w:pPr>
         <w:pStyle w:val="Heading2"/>
       </w:pPr>
-      <w:bookmarkStart w:id="14" w:name="_Toc67648927"/>
+      <w:bookmarkStart w:id="14" w:name="_Toc158034926"/>
       <w:r>
         <w:t>Outputs</w:t>
       </w:r>
@@ -2644,7 +3501,7 @@
         </w:numPr>
       </w:pPr>
       <w:r>
-        <w:t xml:space="preserve">Plugin Session out – the duplicated plugin session instance to be used when calling </w:t>
+        <w:t xml:space="preserve">Session out – the duplicated plugin session instance to be used when calling </w:t>
       </w:r>
       <w:proofErr w:type="gramStart"/>
       <w:r>
@@ -2659,17 +3516,12 @@
       <w:pPr>
         <w:pStyle w:val="Heading1"/>
       </w:pPr>
-      <w:bookmarkStart w:id="15" w:name="_Toc67648928"/>
+      <w:bookmarkStart w:id="15" w:name="_Toc158034927"/>
       <w:r>
         <w:t xml:space="preserve">Register </w:t>
       </w:r>
-      <w:proofErr w:type="gramStart"/>
-      <w:r>
-        <w:t>For</w:t>
-      </w:r>
-      <w:proofErr w:type="gramEnd"/>
-      <w:r>
-        <w:t xml:space="preserve"> Events</w:t>
+      <w:r>
+        <w:t>For Events</w:t>
       </w:r>
       <w:r>
         <w:t>.vi</w:t>
@@ -2682,10 +3534,10 @@
           <w:noProof/>
         </w:rPr>
         <w:drawing>
-          <wp:inline distT="0" distB="0" distL="0" distR="0" wp14:anchorId="6633C8CC" wp14:editId="6BAB2CAC">
-            <wp:extent cx="3262630" cy="914400"/>
+          <wp:inline distT="0" distB="0" distL="0" distR="0" wp14:anchorId="639DD0CA" wp14:editId="44A83647">
+            <wp:extent cx="3009900" cy="819150"/>
             <wp:effectExtent l="0" t="0" r="0" b="0"/>
-            <wp:docPr id="12" name="Picture 12"/>
+            <wp:docPr id="1031230405" name="Picture 1"/>
             <wp:cNvGraphicFramePr>
               <a:graphicFrameLocks xmlns:a="http://schemas.openxmlformats.org/drawingml/2006/main" noChangeAspect="1"/>
             </wp:cNvGraphicFramePr>
@@ -2693,13 +3545,13 @@
               <a:graphicData uri="http://schemas.openxmlformats.org/drawingml/2006/picture">
                 <pic:pic xmlns:pic="http://schemas.openxmlformats.org/drawingml/2006/picture">
                   <pic:nvPicPr>
-                    <pic:cNvPr id="0" name="Picture 3"/>
+                    <pic:cNvPr id="0" name="Picture 1"/>
                     <pic:cNvPicPr>
                       <a:picLocks noChangeAspect="1" noChangeArrowheads="1"/>
                     </pic:cNvPicPr>
                   </pic:nvPicPr>
                   <pic:blipFill>
-                    <a:blip r:embed="rId11">
+                    <a:blip r:embed="rId13">
                       <a:extLst>
                         <a:ext uri="{28A0092B-C50C-407E-A947-70E740481C1C}">
                           <a14:useLocalDpi xmlns:a14="http://schemas.microsoft.com/office/drawing/2010/main" val="0"/>
@@ -2714,7 +3566,7 @@
                   <pic:spPr bwMode="auto">
                     <a:xfrm>
                       <a:off x="0" y="0"/>
-                      <a:ext cx="3262630" cy="914400"/>
+                      <a:ext cx="3009900" cy="819150"/>
                     </a:xfrm>
                     <a:prstGeom prst="rect">
                       <a:avLst/>
@@ -2733,7 +3585,15 @@
     </w:p>
     <w:p>
       <w:r>
-        <w:t xml:space="preserve">Call this VI to let the framework know which events you want to get notifications for. Only pass in events that you are going to handle in your event structure. </w:t>
+        <w:t xml:space="preserve">Call this VI to let the framework know which events you want to get notifications for. Only pass </w:t>
+      </w:r>
+      <w:proofErr w:type="gramStart"/>
+      <w:r>
+        <w:t>in</w:t>
+      </w:r>
+      <w:proofErr w:type="gramEnd"/>
+      <w:r>
+        <w:t xml:space="preserve"> events that you are going to handle in your event structure. </w:t>
       </w:r>
       <w:r>
         <w:t>The following events are available</w:t>
@@ -2790,23 +3650,77 @@
         <w:t>The Shutdown event is fired when the document containing the plugin is closed, the project containing the plugin is closed, or the plugin panel is removed from the document using the Edit Layout dialog.</w:t>
       </w:r>
       <w:r>
-        <w:t xml:space="preserve">  </w:t>
-      </w:r>
-      <w:r>
-        <w:lastRenderedPageBreak/>
-        <w:t>Failure to stop execution of the plugin in response to this event will prevent the project from closing or a force abort of the plugin.  Plugins should always register for this event.</w:t>
-      </w:r>
-    </w:p>
-    <w:p>
-      <w:r>
-        <w:t>All events except the Shutdown event pass a Completion ID as part of the event data.  You must call Notify Event Complete with this Completion Id to let the framework know when processing of the event is complete. Failure to do this may result in a UI hang or freeze.</w:t>
+        <w:t xml:space="preserve">  Failure to stop execution of the plugin in response to this event will prevent the project from closing or a force abort of the plugin.  Plugins should always register for this event.</w:t>
+      </w:r>
+    </w:p>
+    <w:p/>
+    <w:p>
+      <w:r>
+        <w:t>Active Pin Map Changed</w:t>
+      </w:r>
+    </w:p>
+    <w:p>
+      <w:r>
+        <w:t>The Active Pin Map Changed event is fired when the active pin map in InstrumentStudio changes</w:t>
+      </w:r>
+      <w:r>
+        <w:t xml:space="preserve">. It notifies the plugin that it should update any pin-centric </w:t>
+      </w:r>
+      <w:r>
+        <w:t>elements</w:t>
+      </w:r>
+      <w:r>
+        <w:t xml:space="preserve"> to reflect the new active pin map.</w:t>
+      </w:r>
+    </w:p>
+    <w:p/>
+    <w:p>
+      <w:r>
+        <w:t>Selected Sites Changed</w:t>
+      </w:r>
+    </w:p>
+    <w:p>
+      <w:r>
+        <w:t>The Selected Sites Changed event is fired when the selected sites in InstrumentStudio change</w:t>
+      </w:r>
+      <w:r>
+        <w:t>s</w:t>
+      </w:r>
+      <w:r>
+        <w:t>.</w:t>
+      </w:r>
+      <w:r>
+        <w:t xml:space="preserve"> It notifies the plugin that it should </w:t>
+      </w:r>
+      <w:r>
+        <w:t xml:space="preserve">update </w:t>
+      </w:r>
+      <w:r>
+        <w:t xml:space="preserve">any </w:t>
+      </w:r>
+      <w:r>
+        <w:t>pin-centric elements to reflect the new set of selected sites.</w:t>
+      </w:r>
+    </w:p>
+    <w:p/>
+    <w:p>
+      <w:r>
+        <w:t xml:space="preserve">All events except the Shutdown event pass a Completion ID as part of the event data.  You must call Notify Event Complete with this Completion Id to let the framework know when processing of the event is complete. Failure to do this may result in a UI </w:t>
+      </w:r>
+      <w:proofErr w:type="gramStart"/>
+      <w:r>
+        <w:t>hang</w:t>
+      </w:r>
+      <w:proofErr w:type="gramEnd"/>
+      <w:r>
+        <w:t xml:space="preserve"> or freeze.</w:t>
       </w:r>
     </w:p>
     <w:p>
       <w:pPr>
         <w:pStyle w:val="Heading2"/>
       </w:pPr>
-      <w:bookmarkStart w:id="16" w:name="_Toc67648929"/>
+      <w:bookmarkStart w:id="16" w:name="_Toc158034928"/>
       <w:r>
         <w:t>Inputs</w:t>
       </w:r>
@@ -2821,7 +3735,7 @@
         </w:numPr>
       </w:pPr>
       <w:r>
-        <w:t>Plugin Session in (required) – the plugin session instance for the plugin panel.</w:t>
+        <w:t>Session in (required) – the plugin session instance for the plugin panel.</w:t>
       </w:r>
     </w:p>
     <w:p>
@@ -2833,15 +3747,15 @@
         </w:numPr>
       </w:pPr>
       <w:r>
-        <w:t xml:space="preserve">Events </w:t>
+        <w:t xml:space="preserve">Events To Register (required) – an array of events which will be </w:t>
       </w:r>
       <w:proofErr w:type="gramStart"/>
       <w:r>
-        <w:t>To</w:t>
+        <w:t>registered</w:t>
       </w:r>
       <w:proofErr w:type="gramEnd"/>
       <w:r>
-        <w:t xml:space="preserve"> Register (required) – an array of events which will be registered and which will fire events to the event structure. Pass one array element for each event you wish to </w:t>
+        <w:t xml:space="preserve"> and which will fire events to the event structure. Pass one array element for each event you wish to </w:t>
       </w:r>
       <w:r>
         <w:t>observe</w:t>
@@ -2854,7 +3768,7 @@
       <w:pPr>
         <w:pStyle w:val="Heading2"/>
       </w:pPr>
-      <w:bookmarkStart w:id="17" w:name="_Toc67648930"/>
+      <w:bookmarkStart w:id="17" w:name="_Toc158034929"/>
       <w:r>
         <w:t>Outputs</w:t>
       </w:r>
@@ -2869,7 +3783,7 @@
         </w:numPr>
       </w:pPr>
       <w:r>
-        <w:t xml:space="preserve">Plugin Session out – the duplicated plugin session instance to be used when calling </w:t>
+        <w:t xml:space="preserve">Session out – the duplicated plugin session instance to be used when calling </w:t>
       </w:r>
       <w:proofErr w:type="gramStart"/>
       <w:r>
@@ -2906,8 +3820,13 @@
         <w:t xml:space="preserve">within the </w:t>
       </w:r>
       <w:r>
-        <w:t>event structure</w:t>
-      </w:r>
+        <w:t xml:space="preserve">event </w:t>
+      </w:r>
+      <w:proofErr w:type="gramStart"/>
+      <w:r>
+        <w:t>structure</w:t>
+      </w:r>
+      <w:proofErr w:type="gramEnd"/>
     </w:p>
     <w:p>
       <w:pPr>
@@ -2966,6 +3885,7 @@
         <w:rPr>
           <w:noProof/>
         </w:rPr>
+        <w:lastRenderedPageBreak/>
         <w:drawing>
           <wp:inline distT="0" distB="0" distL="0" distR="0" wp14:anchorId="580AB698" wp14:editId="00E276BA">
             <wp:extent cx="5941060" cy="2463165"/>
@@ -2984,7 +3904,7 @@
                     </pic:cNvPicPr>
                   </pic:nvPicPr>
                   <pic:blipFill>
-                    <a:blip r:embed="rId12">
+                    <a:blip r:embed="rId14">
                       <a:extLst>
                         <a:ext uri="{28A0092B-C50C-407E-A947-70E740481C1C}">
                           <a14:useLocalDpi xmlns:a14="http://schemas.microsoft.com/office/drawing/2010/main" val="0"/>
@@ -3020,7 +3940,7 @@
       <w:pPr>
         <w:pStyle w:val="Heading1"/>
       </w:pPr>
-      <w:bookmarkStart w:id="18" w:name="_Toc67648931"/>
+      <w:bookmarkStart w:id="18" w:name="_Toc158034930"/>
       <w:r>
         <w:t xml:space="preserve">Notify </w:t>
       </w:r>
@@ -3055,7 +3975,7 @@
                     </pic:cNvPicPr>
                   </pic:nvPicPr>
                   <pic:blipFill>
-                    <a:blip r:embed="rId13">
+                    <a:blip r:embed="rId15">
                       <a:extLst>
                         <a:ext uri="{28A0092B-C50C-407E-A947-70E740481C1C}">
                           <a14:useLocalDpi xmlns:a14="http://schemas.microsoft.com/office/drawing/2010/main" val="0"/>
@@ -3108,9 +4028,8 @@
       <w:pPr>
         <w:pStyle w:val="Heading2"/>
       </w:pPr>
-      <w:bookmarkStart w:id="19" w:name="_Toc67648932"/>
-      <w:r>
-        <w:lastRenderedPageBreak/>
+      <w:bookmarkStart w:id="19" w:name="_Toc158034931"/>
+      <w:r>
         <w:t>Inputs</w:t>
       </w:r>
       <w:bookmarkEnd w:id="19"/>
@@ -3124,7 +4043,7 @@
         </w:numPr>
       </w:pPr>
       <w:r>
-        <w:t>Plugin Session in (required) – the plugin session instance for the plugin panel.</w:t>
+        <w:t>Session in (required) – the plugin session instance for the plugin panel.</w:t>
       </w:r>
     </w:p>
     <w:p>
@@ -3154,7 +4073,7 @@
       <w:pPr>
         <w:pStyle w:val="Heading2"/>
       </w:pPr>
-      <w:bookmarkStart w:id="20" w:name="_Toc67648933"/>
+      <w:bookmarkStart w:id="20" w:name="_Toc158034932"/>
       <w:r>
         <w:t>Outputs</w:t>
       </w:r>
@@ -3169,7 +4088,7 @@
         </w:numPr>
       </w:pPr>
       <w:r>
-        <w:t xml:space="preserve">Plugin Session out – the duplicated plugin session instance to be used when calling </w:t>
+        <w:t xml:space="preserve">Session out – the duplicated plugin session instance to be used when calling </w:t>
       </w:r>
       <w:proofErr w:type="gramStart"/>
       <w:r>
@@ -3184,7 +4103,7 @@
       <w:pPr>
         <w:pStyle w:val="Heading1"/>
       </w:pPr>
-      <w:bookmarkStart w:id="21" w:name="_Toc67648934"/>
+      <w:bookmarkStart w:id="21" w:name="_Toc158034933"/>
       <w:r>
         <w:t>Read</w:t>
       </w:r>
@@ -3216,7 +4135,7 @@
                     </pic:cNvPicPr>
                   </pic:nvPicPr>
                   <pic:blipFill>
-                    <a:blip r:embed="rId14">
+                    <a:blip r:embed="rId16">
                       <a:extLst>
                         <a:ext uri="{28A0092B-C50C-407E-A947-70E740481C1C}">
                           <a14:useLocalDpi xmlns:a14="http://schemas.microsoft.com/office/drawing/2010/main" val="0"/>
@@ -3250,15 +4169,7 @@
     </w:p>
     <w:p>
       <w:r>
-        <w:t xml:space="preserve">Call this VI to retrieve the absolute path of the </w:t>
-      </w:r>
-      <w:proofErr w:type="spellStart"/>
-      <w:r>
-        <w:t>InstrumentStudio</w:t>
-      </w:r>
-      <w:proofErr w:type="spellEnd"/>
-      <w:r>
-        <w:t xml:space="preserve"> project file on disk</w:t>
+        <w:t>Call this VI to retrieve the absolute path of the InstrumentStudio project file on disk</w:t>
       </w:r>
       <w:r>
         <w:t>.</w:t>
@@ -3268,7 +4179,7 @@
       <w:pPr>
         <w:pStyle w:val="Heading2"/>
       </w:pPr>
-      <w:bookmarkStart w:id="22" w:name="_Toc67648935"/>
+      <w:bookmarkStart w:id="22" w:name="_Toc158034934"/>
       <w:r>
         <w:t>Inputs</w:t>
       </w:r>
@@ -3283,15 +4194,16 @@
         </w:numPr>
       </w:pPr>
       <w:r>
-        <w:t>Plugin Session in (required) – the plugin session instance for the plugin panel.</w:t>
+        <w:t>Session in (required) – the plugin session instance for the plugin panel.</w:t>
       </w:r>
     </w:p>
     <w:p>
       <w:pPr>
         <w:pStyle w:val="Heading2"/>
       </w:pPr>
-      <w:bookmarkStart w:id="23" w:name="_Toc67648936"/>
-      <w:r>
+      <w:bookmarkStart w:id="23" w:name="_Toc158034935"/>
+      <w:r>
+        <w:lastRenderedPageBreak/>
         <w:t>Outputs</w:t>
       </w:r>
       <w:bookmarkEnd w:id="23"/>
@@ -3305,7 +4217,7 @@
         </w:numPr>
       </w:pPr>
       <w:r>
-        <w:t xml:space="preserve">Plugin Session out – the duplicated plugin session instance to be used when calling </w:t>
+        <w:t xml:space="preserve">Session out – the duplicated plugin session instance to be used when calling </w:t>
       </w:r>
       <w:proofErr w:type="gramStart"/>
       <w:r>
@@ -3345,6 +4257,7 @@
       <w:pPr>
         <w:pStyle w:val="Heading1"/>
       </w:pPr>
+      <w:bookmarkStart w:id="24" w:name="_Toc158034936"/>
       <w:r>
         <w:t>Update Running Stat</w:t>
       </w:r>
@@ -3354,6 +4267,7 @@
       <w:r>
         <w:t>.vi</w:t>
       </w:r>
+      <w:bookmarkEnd w:id="24"/>
     </w:p>
     <w:p>
       <w:r>
@@ -3378,7 +4292,7 @@
                     </pic:cNvPicPr>
                   </pic:nvPicPr>
                   <pic:blipFill>
-                    <a:blip r:embed="rId15">
+                    <a:blip r:embed="rId17">
                       <a:extLst>
                         <a:ext uri="{28A0092B-C50C-407E-A947-70E740481C1C}">
                           <a14:useLocalDpi xmlns:a14="http://schemas.microsoft.com/office/drawing/2010/main" val="0"/>
@@ -3419,9 +4333,11 @@
       <w:pPr>
         <w:pStyle w:val="Heading2"/>
       </w:pPr>
+      <w:bookmarkStart w:id="25" w:name="_Toc158034937"/>
       <w:r>
         <w:t>Inputs</w:t>
       </w:r>
+      <w:bookmarkEnd w:id="25"/>
     </w:p>
     <w:p>
       <w:pPr>
@@ -3432,8 +4348,13 @@
         </w:numPr>
       </w:pPr>
       <w:r>
-        <w:t>Plugin Session in (required) – the plugin session instance for the plugin panel</w:t>
-      </w:r>
+        <w:t xml:space="preserve">Plugin Session in (required) – the plugin session instance for the plugin </w:t>
+      </w:r>
+      <w:proofErr w:type="gramStart"/>
+      <w:r>
+        <w:t>panel</w:t>
+      </w:r>
+      <w:proofErr w:type="gramEnd"/>
     </w:p>
     <w:p>
       <w:pPr>
@@ -3444,16 +4365,23 @@
         </w:numPr>
       </w:pPr>
       <w:r>
-        <w:t>Is Running – pass true if the plugin panel is currently running or false if it is stopped</w:t>
-      </w:r>
+        <w:t xml:space="preserve">Is Running – pass true if the plugin panel is currently running or false if it is </w:t>
+      </w:r>
+      <w:proofErr w:type="gramStart"/>
+      <w:r>
+        <w:t>stopped</w:t>
+      </w:r>
+      <w:proofErr w:type="gramEnd"/>
     </w:p>
     <w:p>
       <w:pPr>
         <w:pStyle w:val="Heading2"/>
       </w:pPr>
+      <w:bookmarkStart w:id="26" w:name="_Toc158034938"/>
       <w:r>
         <w:t>Outputs</w:t>
       </w:r>
+      <w:bookmarkEnd w:id="26"/>
     </w:p>
     <w:p>
       <w:pPr>
@@ -3479,10 +4407,11 @@
       <w:pPr>
         <w:pStyle w:val="Heading1"/>
       </w:pPr>
-      <w:r>
-        <w:lastRenderedPageBreak/>
+      <w:bookmarkStart w:id="27" w:name="_Toc158034939"/>
+      <w:r>
         <w:t>Close Session.vi</w:t>
       </w:r>
+      <w:bookmarkEnd w:id="27"/>
     </w:p>
     <w:p>
       <w:r>
@@ -3507,7 +4436,7 @@
                     </pic:cNvPicPr>
                   </pic:nvPicPr>
                   <pic:blipFill>
-                    <a:blip r:embed="rId16">
+                    <a:blip r:embed="rId18">
                       <a:extLst>
                         <a:ext uri="{28A0092B-C50C-407E-A947-70E740481C1C}">
                           <a14:useLocalDpi xmlns:a14="http://schemas.microsoft.com/office/drawing/2010/main" val="0"/>
@@ -3559,9 +4488,11 @@
       <w:pPr>
         <w:pStyle w:val="Heading2"/>
       </w:pPr>
+      <w:bookmarkStart w:id="28" w:name="_Toc158034940"/>
       <w:r>
         <w:t>Inputs</w:t>
       </w:r>
+      <w:bookmarkEnd w:id="28"/>
     </w:p>
     <w:p>
       <w:pPr>
@@ -3572,10 +4503,363 @@
         </w:numPr>
       </w:pPr>
       <w:r>
-        <w:t>Plugin Session in (required) – the plugin session instance for the plugin panel which is being close.</w:t>
+        <w:t xml:space="preserve">Session in (required) – the plugin session instance for the plugin panel which is being </w:t>
+      </w:r>
+      <w:proofErr w:type="gramStart"/>
+      <w:r>
+        <w:t>close</w:t>
+      </w:r>
+      <w:proofErr w:type="gramEnd"/>
+      <w:r>
+        <w:t>.</w:t>
+      </w:r>
+    </w:p>
+    <w:p>
+      <w:pPr>
+        <w:pStyle w:val="Heading1"/>
+      </w:pPr>
+      <w:bookmarkStart w:id="29" w:name="_Toc158034941"/>
+      <w:r>
+        <w:t>Get Active Pin Map Path.vi</w:t>
+      </w:r>
+      <w:bookmarkEnd w:id="29"/>
+    </w:p>
+    <w:p>
+      <w:r>
+        <w:rPr>
+          <w:noProof/>
+        </w:rPr>
+        <w:drawing>
+          <wp:inline distT="0" distB="0" distL="0" distR="0" wp14:anchorId="49252729" wp14:editId="723FEAAF">
+            <wp:extent cx="3228975" cy="762000"/>
+            <wp:effectExtent l="0" t="0" r="9525" b="0"/>
+            <wp:docPr id="87013940" name="Picture 3"/>
+            <wp:cNvGraphicFramePr>
+              <a:graphicFrameLocks xmlns:a="http://schemas.openxmlformats.org/drawingml/2006/main" noChangeAspect="1"/>
+            </wp:cNvGraphicFramePr>
+            <a:graphic xmlns:a="http://schemas.openxmlformats.org/drawingml/2006/main">
+              <a:graphicData uri="http://schemas.openxmlformats.org/drawingml/2006/picture">
+                <pic:pic xmlns:pic="http://schemas.openxmlformats.org/drawingml/2006/picture">
+                  <pic:nvPicPr>
+                    <pic:cNvPr id="0" name="Picture 3"/>
+                    <pic:cNvPicPr>
+                      <a:picLocks noChangeAspect="1" noChangeArrowheads="1"/>
+                    </pic:cNvPicPr>
+                  </pic:nvPicPr>
+                  <pic:blipFill>
+                    <a:blip r:embed="rId19">
+                      <a:extLst>
+                        <a:ext uri="{28A0092B-C50C-407E-A947-70E740481C1C}">
+                          <a14:useLocalDpi xmlns:a14="http://schemas.microsoft.com/office/drawing/2010/main" val="0"/>
+                        </a:ext>
+                      </a:extLst>
+                    </a:blip>
+                    <a:srcRect/>
+                    <a:stretch>
+                      <a:fillRect/>
+                    </a:stretch>
+                  </pic:blipFill>
+                  <pic:spPr bwMode="auto">
+                    <a:xfrm>
+                      <a:off x="0" y="0"/>
+                      <a:ext cx="3228975" cy="762000"/>
+                    </a:xfrm>
+                    <a:prstGeom prst="rect">
+                      <a:avLst/>
+                    </a:prstGeom>
+                    <a:noFill/>
+                    <a:ln>
+                      <a:noFill/>
+                    </a:ln>
+                  </pic:spPr>
+                </pic:pic>
+              </a:graphicData>
+            </a:graphic>
+          </wp:inline>
+        </w:drawing>
+      </w:r>
+    </w:p>
+    <w:p>
+      <w:r>
+        <w:lastRenderedPageBreak/>
+        <w:t xml:space="preserve">Call this VI to read the active pin map path in InstrumentStudio. If the active pin map does not exist or is invalid, an empty </w:t>
+      </w:r>
+      <w:r>
+        <w:t>path</w:t>
+      </w:r>
+      <w:r>
+        <w:t xml:space="preserve"> will be returned</w:t>
+      </w:r>
+      <w:r>
+        <w:t>.</w:t>
+      </w:r>
+    </w:p>
+    <w:p>
+      <w:pPr>
+        <w:pStyle w:val="Heading2"/>
+      </w:pPr>
+      <w:bookmarkStart w:id="30" w:name="_Toc158034942"/>
+      <w:r>
+        <w:t>Inputs</w:t>
+      </w:r>
+      <w:bookmarkEnd w:id="30"/>
+    </w:p>
+    <w:p>
+      <w:pPr>
+        <w:pStyle w:val="ListParagraph"/>
+        <w:numPr>
+          <w:ilvl w:val="0"/>
+          <w:numId w:val="1"/>
+        </w:numPr>
+      </w:pPr>
+      <w:r>
+        <w:t>Session in (required) – the plugin session instance for the plugin panel.</w:t>
+      </w:r>
+    </w:p>
+    <w:p>
+      <w:pPr>
+        <w:pStyle w:val="Heading2"/>
+      </w:pPr>
+      <w:bookmarkStart w:id="31" w:name="_Toc158034943"/>
+      <w:r>
+        <w:t>Outputs</w:t>
+      </w:r>
+      <w:bookmarkEnd w:id="31"/>
+    </w:p>
+    <w:p>
+      <w:pPr>
+        <w:pStyle w:val="ListParagraph"/>
+        <w:numPr>
+          <w:ilvl w:val="0"/>
+          <w:numId w:val="1"/>
+        </w:numPr>
+      </w:pPr>
+      <w:r>
+        <w:t xml:space="preserve">Session out – the duplicated plugin session instance to be used when calling </w:t>
+      </w:r>
+      <w:proofErr w:type="gramStart"/>
+      <w:r>
+        <w:t>other</w:t>
+      </w:r>
+      <w:proofErr w:type="gramEnd"/>
+      <w:r>
+        <w:t xml:space="preserve"> downstream SDK VIs</w:t>
+      </w:r>
+    </w:p>
+    <w:p>
+      <w:pPr>
+        <w:pStyle w:val="ListParagraph"/>
+        <w:numPr>
+          <w:ilvl w:val="0"/>
+          <w:numId w:val="1"/>
+        </w:numPr>
+      </w:pPr>
+      <w:r>
+        <w:t>Active Pin Map</w:t>
+      </w:r>
+      <w:r>
+        <w:t xml:space="preserve"> Path – the absolute path to </w:t>
+      </w:r>
+      <w:r>
+        <w:t xml:space="preserve">the </w:t>
+      </w:r>
+      <w:r>
+        <w:t>active pin map</w:t>
+      </w:r>
+      <w:r>
+        <w:t xml:space="preserve"> </w:t>
+      </w:r>
+      <w:r>
+        <w:t xml:space="preserve">file from </w:t>
+      </w:r>
+      <w:r>
+        <w:t>InstrumentStudio</w:t>
+      </w:r>
+      <w:r>
+        <w:t xml:space="preserve"> </w:t>
+      </w:r>
+      <w:r>
+        <w:t xml:space="preserve">on </w:t>
+      </w:r>
+      <w:r>
+        <w:t xml:space="preserve">disk. Returns an empty </w:t>
+      </w:r>
+      <w:r>
+        <w:t>path</w:t>
+      </w:r>
+      <w:r>
+        <w:t xml:space="preserve"> if </w:t>
+      </w:r>
+      <w:r>
+        <w:t>there is no active pin map or the active pin map is invalid</w:t>
+      </w:r>
+      <w:r>
+        <w:t>.</w:t>
+      </w:r>
+    </w:p>
+    <w:p/>
+    <w:p>
+      <w:pPr>
+        <w:pStyle w:val="Heading1"/>
+      </w:pPr>
+      <w:bookmarkStart w:id="32" w:name="_Toc158034944"/>
+      <w:r>
+        <w:t>Get Selected Sites.vi</w:t>
+      </w:r>
+      <w:bookmarkEnd w:id="32"/>
+    </w:p>
+    <w:p>
+      <w:r>
+        <w:rPr>
+          <w:noProof/>
+        </w:rPr>
+        <w:drawing>
+          <wp:inline distT="0" distB="0" distL="0" distR="0" wp14:anchorId="346E32FA" wp14:editId="78B7F890">
+            <wp:extent cx="2867025" cy="819150"/>
+            <wp:effectExtent l="0" t="0" r="9525" b="0"/>
+            <wp:docPr id="1545802026" name="Picture 2"/>
+            <wp:cNvGraphicFramePr>
+              <a:graphicFrameLocks xmlns:a="http://schemas.openxmlformats.org/drawingml/2006/main" noChangeAspect="1"/>
+            </wp:cNvGraphicFramePr>
+            <a:graphic xmlns:a="http://schemas.openxmlformats.org/drawingml/2006/main">
+              <a:graphicData uri="http://schemas.openxmlformats.org/drawingml/2006/picture">
+                <pic:pic xmlns:pic="http://schemas.openxmlformats.org/drawingml/2006/picture">
+                  <pic:nvPicPr>
+                    <pic:cNvPr id="0" name="Picture 2"/>
+                    <pic:cNvPicPr>
+                      <a:picLocks noChangeAspect="1" noChangeArrowheads="1"/>
+                    </pic:cNvPicPr>
+                  </pic:nvPicPr>
+                  <pic:blipFill>
+                    <a:blip r:embed="rId20">
+                      <a:extLst>
+                        <a:ext uri="{28A0092B-C50C-407E-A947-70E740481C1C}">
+                          <a14:useLocalDpi xmlns:a14="http://schemas.microsoft.com/office/drawing/2010/main" val="0"/>
+                        </a:ext>
+                      </a:extLst>
+                    </a:blip>
+                    <a:srcRect/>
+                    <a:stretch>
+                      <a:fillRect/>
+                    </a:stretch>
+                  </pic:blipFill>
+                  <pic:spPr bwMode="auto">
+                    <a:xfrm>
+                      <a:off x="0" y="0"/>
+                      <a:ext cx="2867025" cy="819150"/>
+                    </a:xfrm>
+                    <a:prstGeom prst="rect">
+                      <a:avLst/>
+                    </a:prstGeom>
+                    <a:noFill/>
+                    <a:ln>
+                      <a:noFill/>
+                    </a:ln>
+                  </pic:spPr>
+                </pic:pic>
+              </a:graphicData>
+            </a:graphic>
+          </wp:inline>
+        </w:drawing>
+      </w:r>
+    </w:p>
+    <w:p>
+      <w:r>
+        <w:t>Call this VI to read the list of selected sites being displayed within InstrumentStudio. If the active pin map does not exist or is invalid, an empty list will be returned</w:t>
+      </w:r>
+      <w:r>
+        <w:t>.</w:t>
+      </w:r>
+    </w:p>
+    <w:p>
+      <w:pPr>
+        <w:pStyle w:val="Heading2"/>
+      </w:pPr>
+      <w:bookmarkStart w:id="33" w:name="_Toc158034945"/>
+      <w:r>
+        <w:t>Inputs</w:t>
+      </w:r>
+      <w:bookmarkEnd w:id="33"/>
+    </w:p>
+    <w:p>
+      <w:pPr>
+        <w:pStyle w:val="ListParagraph"/>
+        <w:numPr>
+          <w:ilvl w:val="0"/>
+          <w:numId w:val="1"/>
+        </w:numPr>
+      </w:pPr>
+      <w:r>
+        <w:t>Session in (required) – the plugin session instance for the plugin panel.</w:t>
+      </w:r>
+    </w:p>
+    <w:p>
+      <w:pPr>
+        <w:pStyle w:val="Heading2"/>
+      </w:pPr>
+      <w:bookmarkStart w:id="34" w:name="_Toc158034946"/>
+      <w:r>
+        <w:t>Outputs</w:t>
+      </w:r>
+      <w:bookmarkEnd w:id="34"/>
+    </w:p>
+    <w:p>
+      <w:pPr>
+        <w:pStyle w:val="ListParagraph"/>
+        <w:numPr>
+          <w:ilvl w:val="0"/>
+          <w:numId w:val="1"/>
+        </w:numPr>
+      </w:pPr>
+      <w:r>
+        <w:t xml:space="preserve">Session out – the duplicated plugin session instance to be used when calling </w:t>
+      </w:r>
+      <w:proofErr w:type="gramStart"/>
+      <w:r>
+        <w:t>other</w:t>
+      </w:r>
+      <w:proofErr w:type="gramEnd"/>
+      <w:r>
+        <w:t xml:space="preserve"> downstream SDK VIs</w:t>
+      </w:r>
+    </w:p>
+    <w:p>
+      <w:pPr>
+        <w:pStyle w:val="ListParagraph"/>
+        <w:numPr>
+          <w:ilvl w:val="0"/>
+          <w:numId w:val="1"/>
+        </w:numPr>
+      </w:pPr>
+      <w:r>
+        <w:t>Selected Sites</w:t>
+      </w:r>
+      <w:r>
+        <w:t xml:space="preserve"> – </w:t>
+      </w:r>
+      <w:r>
+        <w:t>the</w:t>
+      </w:r>
+      <w:r>
+        <w:t xml:space="preserve"> array of selected sites.</w:t>
+      </w:r>
+      <w:r>
+        <w:t xml:space="preserve"> Returns an empty </w:t>
+      </w:r>
+      <w:r>
+        <w:t xml:space="preserve">list if the active </w:t>
+      </w:r>
+      <w:r>
+        <w:t>pin</w:t>
+      </w:r>
+      <w:r>
+        <w:t xml:space="preserve"> map does not exist or is invalid.</w:t>
       </w:r>
     </w:p>
     <w:sectPr>
+      <w:footerReference w:type="even" r:id="rId21"/>
+      <w:footerReference w:type="default" r:id="rId22"/>
+      <w:footerReference w:type="first" r:id="rId23"/>
       <w:pgSz w:w="12240" w:h="15840"/>
       <w:pgMar w:top="1440" w:right="1440" w:bottom="1440" w:left="1440" w:header="720" w:footer="720" w:gutter="0"/>
       <w:cols w:space="720"/>
@@ -3585,8 +4869,448 @@
 </w:document>
 </file>
 
+<file path=word/endnotes.xml><?xml version="1.0" encoding="utf-8"?>
+<w:endnotes xmlns:wpc="http://schemas.microsoft.com/office/word/2010/wordprocessingCanvas" xmlns:cx="http://schemas.microsoft.com/office/drawing/2014/chartex" xmlns:cx1="http://schemas.microsoft.com/office/drawing/2015/9/8/chartex" xmlns:cx2="http://schemas.microsoft.com/office/drawing/2015/10/21/chartex" xmlns:cx3="http://schemas.microsoft.com/office/drawing/2016/5/9/chartex" xmlns:cx4="http://schemas.microsoft.com/office/drawing/2016/5/10/chartex" xmlns:cx5="http://schemas.microsoft.com/office/drawing/2016/5/11/chartex" xmlns:cx6="http://schemas.microsoft.com/office/drawing/2016/5/12/chartex" xmlns:cx7="http://schemas.microsoft.com/office/drawing/2016/5/13/chartex" xmlns:cx8="http://schemas.microsoft.com/office/drawing/2016/5/14/chartex" xmlns:mc="http://schemas.openxmlformats.org/markup-compatibility/2006" xmlns:aink="http://schemas.microsoft.com/office/drawing/2016/ink" xmlns:am3d="http://schemas.microsoft.com/office/drawing/2017/model3d" xmlns:o="urn:schemas-microsoft-com:office:office" xmlns:oel="http://schemas.microsoft.com/office/2019/extlst" xmlns:r="http://schemas.openxmlformats.org/officeDocument/2006/relationships" xmlns:m="http://schemas.openxmlformats.org/officeDocument/2006/math" xmlns:v="urn:schemas-microsoft-com:vml" xmlns:wp14="http://schemas.microsoft.com/office/word/2010/wordprocessingDrawing" xmlns:wp="http://schemas.openxmlformats.org/drawingml/2006/wordprocessingDrawing" xmlns:w10="urn:schemas-microsoft-com:office:word" xmlns:w="http://schemas.openxmlformats.org/wordprocessingml/2006/main" xmlns:w14="http://schemas.microsoft.com/office/word/2010/wordml" xmlns:w15="http://schemas.microsoft.com/office/word/2012/wordml" xmlns:w16cex="http://schemas.microsoft.com/office/word/2018/wordml/cex" xmlns:w16cid="http://schemas.microsoft.com/office/word/2016/wordml/cid" xmlns:w16="http://schemas.microsoft.com/office/word/2018/wordml" xmlns:w16sdtdh="http://schemas.microsoft.com/office/word/2020/wordml/sdtdatahash" xmlns:w16se="http://schemas.microsoft.com/office/word/2015/wordml/symex" xmlns:wpg="http://schemas.microsoft.com/office/word/2010/wordprocessingGroup" xmlns:wpi="http://schemas.microsoft.com/office/word/2010/wordprocessingInk" xmlns:wne="http://schemas.microsoft.com/office/word/2006/wordml" xmlns:wps="http://schemas.microsoft.com/office/word/2010/wordprocessingShape" mc:Ignorable="w14 w15 w16se w16cid w16 w16cex w16sdtdh wp14">
+  <w:endnote w:type="separator" w:id="-1">
+    <w:p>
+      <w:pPr>
+        <w:spacing w:after="0" w:line="240" w:lineRule="auto"/>
+      </w:pPr>
+      <w:r>
+        <w:separator/>
+      </w:r>
+    </w:p>
+  </w:endnote>
+  <w:endnote w:type="continuationSeparator" w:id="0">
+    <w:p>
+      <w:pPr>
+        <w:spacing w:after="0" w:line="240" w:lineRule="auto"/>
+      </w:pPr>
+      <w:r>
+        <w:continuationSeparator/>
+      </w:r>
+    </w:p>
+  </w:endnote>
+</w:endnotes>
+</file>
+
+<file path=word/footer1.xml><?xml version="1.0" encoding="utf-8"?>
+<w:ftr xmlns:wpc="http://schemas.microsoft.com/office/word/2010/wordprocessingCanvas" xmlns:cx="http://schemas.microsoft.com/office/drawing/2014/chartex" xmlns:cx1="http://schemas.microsoft.com/office/drawing/2015/9/8/chartex" xmlns:cx2="http://schemas.microsoft.com/office/drawing/2015/10/21/chartex" xmlns:cx3="http://schemas.microsoft.com/office/drawing/2016/5/9/chartex" xmlns:cx4="http://schemas.microsoft.com/office/drawing/2016/5/10/chartex" xmlns:cx5="http://schemas.microsoft.com/office/drawing/2016/5/11/chartex" xmlns:cx6="http://schemas.microsoft.com/office/drawing/2016/5/12/chartex" xmlns:cx7="http://schemas.microsoft.com/office/drawing/2016/5/13/chartex" xmlns:cx8="http://schemas.microsoft.com/office/drawing/2016/5/14/chartex" xmlns:mc="http://schemas.openxmlformats.org/markup-compatibility/2006" xmlns:aink="http://schemas.microsoft.com/office/drawing/2016/ink" xmlns:am3d="http://schemas.microsoft.com/office/drawing/2017/model3d" xmlns:o="urn:schemas-microsoft-com:office:office" xmlns:oel="http://schemas.microsoft.com/office/2019/extlst" xmlns:r="http://schemas.openxmlformats.org/officeDocument/2006/relationships" xmlns:m="http://schemas.openxmlformats.org/officeDocument/2006/math" xmlns:v="urn:schemas-microsoft-com:vml" xmlns:wp14="http://schemas.microsoft.com/office/word/2010/wordprocessingDrawing" xmlns:wp="http://schemas.openxmlformats.org/drawingml/2006/wordprocessingDrawing" xmlns:w10="urn:schemas-microsoft-com:office:word" xmlns:w="http://schemas.openxmlformats.org/wordprocessingml/2006/main" xmlns:w14="http://schemas.microsoft.com/office/word/2010/wordml" xmlns:w15="http://schemas.microsoft.com/office/word/2012/wordml" xmlns:w16cex="http://schemas.microsoft.com/office/word/2018/wordml/cex" xmlns:w16cid="http://schemas.microsoft.com/office/word/2016/wordml/cid" xmlns:w16="http://schemas.microsoft.com/office/word/2018/wordml" xmlns:w16sdtdh="http://schemas.microsoft.com/office/word/2020/wordml/sdtdatahash" xmlns:w16se="http://schemas.microsoft.com/office/word/2015/wordml/symex" xmlns:wpg="http://schemas.microsoft.com/office/word/2010/wordprocessingGroup" xmlns:wpi="http://schemas.microsoft.com/office/word/2010/wordprocessingInk" xmlns:wne="http://schemas.microsoft.com/office/word/2006/wordml" xmlns:wps="http://schemas.microsoft.com/office/word/2010/wordprocessingShape" mc:Ignorable="w14 w15 w16se w16cid w16 w16cex w16sdtdh wp14">
+  <w:p>
+    <w:pPr>
+      <w:pStyle w:val="Footer"/>
+    </w:pPr>
+    <w:r>
+      <w:rPr>
+        <w:noProof/>
+      </w:rPr>
+      <mc:AlternateContent>
+        <mc:Choice Requires="wps">
+          <w:drawing>
+            <wp:anchor distT="0" distB="0" distL="0" distR="0" simplePos="0" relativeHeight="251659264" behindDoc="0" locked="0" layoutInCell="1" allowOverlap="1" wp14:anchorId="6E14182E" wp14:editId="04EBD924">
+              <wp:simplePos x="635" y="635"/>
+              <wp:positionH relativeFrom="page">
+                <wp:align>left</wp:align>
+              </wp:positionH>
+              <wp:positionV relativeFrom="page">
+                <wp:align>bottom</wp:align>
+              </wp:positionV>
+              <wp:extent cx="443865" cy="443865"/>
+              <wp:effectExtent l="0" t="0" r="14605" b="0"/>
+              <wp:wrapNone/>
+              <wp:docPr id="233175824" name="Text Box 5" descr="INTERNAL - NI CONFIDENTIAL">
+                <a:extLst xmlns:a="http://schemas.openxmlformats.org/drawingml/2006/main">
+                  <a:ext uri="{5AE41FA2-C0FF-4470-9BD4-5FADCA87CBE2}">
+                    <aclsh:classification xmlns:aclsh="http://schemas.microsoft.com/office/drawing/2020/classificationShape" classificationOutcomeType="ftr"/>
+                  </a:ext>
+                </a:extLst>
+              </wp:docPr>
+              <wp:cNvGraphicFramePr/>
+              <a:graphic xmlns:a="http://schemas.openxmlformats.org/drawingml/2006/main">
+                <a:graphicData uri="http://schemas.microsoft.com/office/word/2010/wordprocessingShape">
+                  <wps:wsp>
+                    <wps:cNvSpPr txBox="1"/>
+                    <wps:spPr>
+                      <a:xfrm>
+                        <a:off x="0" y="0"/>
+                        <a:ext cx="443865" cy="443865"/>
+                      </a:xfrm>
+                      <a:prstGeom prst="rect">
+                        <a:avLst/>
+                      </a:prstGeom>
+                      <a:noFill/>
+                      <a:ln>
+                        <a:noFill/>
+                      </a:ln>
+                    </wps:spPr>
+                    <wps:txbx>
+                      <w:txbxContent>
+                        <w:p>
+                          <w:pPr>
+                            <w:spacing w:after="0"/>
+                            <w:rPr>
+                              <w:rFonts w:ascii="Calibri" w:eastAsia="Calibri" w:hAnsi="Calibri" w:cs="Calibri"/>
+                              <w:noProof/>
+                              <w:color w:val="000000"/>
+                              <w:sz w:val="20"/>
+                              <w:szCs w:val="20"/>
+                            </w:rPr>
+                          </w:pPr>
+                          <w:r>
+                            <w:rPr>
+                              <w:rFonts w:ascii="Calibri" w:eastAsia="Calibri" w:hAnsi="Calibri" w:cs="Calibri"/>
+                              <w:noProof/>
+                              <w:color w:val="000000"/>
+                              <w:sz w:val="20"/>
+                              <w:szCs w:val="20"/>
+                            </w:rPr>
+                            <w:t>INTERNAL - NI CONFIDENTIAL</w:t>
+                          </w:r>
+                        </w:p>
+                      </w:txbxContent>
+                    </wps:txbx>
+                    <wps:bodyPr rot="0" spcFirstLastPara="0" vertOverflow="overflow" horzOverflow="overflow" vert="horz" wrap="none" lIns="254000" tIns="0" rIns="0" bIns="190500" numCol="1" spcCol="0" rtlCol="0" fromWordArt="0" anchor="b" anchorCtr="0" forceAA="0" compatLnSpc="1">
+                      <a:prstTxWarp prst="textNoShape">
+                        <a:avLst/>
+                      </a:prstTxWarp>
+                      <a:spAutoFit/>
+                    </wps:bodyPr>
+                  </wps:wsp>
+                </a:graphicData>
+              </a:graphic>
+            </wp:anchor>
+          </w:drawing>
+        </mc:Choice>
+        <mc:Fallback>
+          <w:pict>
+            <v:shapetype w14:anchorId="6E14182E" id="_x0000_t202" coordsize="21600,21600" o:spt="202" path="m,l,21600r21600,l21600,xe">
+              <v:stroke joinstyle="miter"/>
+              <v:path gradientshapeok="t" o:connecttype="rect"/>
+            </v:shapetype>
+            <v:shape id="Text Box 5" o:spid="_x0000_s1026" type="#_x0000_t202" alt="INTERNAL - NI CONFIDENTIAL" style="position:absolute;margin-left:0;margin-top:0;width:34.95pt;height:34.95pt;z-index:251659264;visibility:visible;mso-wrap-style:none;mso-wrap-distance-left:0;mso-wrap-distance-top:0;mso-wrap-distance-right:0;mso-wrap-distance-bottom:0;mso-position-horizontal:left;mso-position-horizontal-relative:page;mso-position-vertical:bottom;mso-position-vertical-relative:page;v-text-anchor:bottom" o:gfxdata="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" filled="f" stroked="f">
+              <v:textbox style="mso-fit-shape-to-text:t" inset="20pt,0,0,15pt">
+                <w:txbxContent>
+                  <w:p>
+                    <w:pPr>
+                      <w:spacing w:after="0"/>
+                      <w:rPr>
+                        <w:rFonts w:ascii="Calibri" w:eastAsia="Calibri" w:hAnsi="Calibri" w:cs="Calibri"/>
+                        <w:noProof/>
+                        <w:color w:val="000000"/>
+                        <w:sz w:val="20"/>
+                        <w:szCs w:val="20"/>
+                      </w:rPr>
+                    </w:pPr>
+                    <w:r>
+                      <w:rPr>
+                        <w:rFonts w:ascii="Calibri" w:eastAsia="Calibri" w:hAnsi="Calibri" w:cs="Calibri"/>
+                        <w:noProof/>
+                        <w:color w:val="000000"/>
+                        <w:sz w:val="20"/>
+                        <w:szCs w:val="20"/>
+                      </w:rPr>
+                      <w:t>INTERNAL - NI CONFIDENTIAL</w:t>
+                    </w:r>
+                  </w:p>
+                </w:txbxContent>
+              </v:textbox>
+              <w10:wrap anchorx="page" anchory="page"/>
+            </v:shape>
+          </w:pict>
+        </mc:Fallback>
+      </mc:AlternateContent>
+    </w:r>
+  </w:p>
+</w:ftr>
+</file>
+
+<file path=word/footer2.xml><?xml version="1.0" encoding="utf-8"?>
+<w:ftr xmlns:wpc="http://schemas.microsoft.com/office/word/2010/wordprocessingCanvas" xmlns:cx="http://schemas.microsoft.com/office/drawing/2014/chartex" xmlns:cx1="http://schemas.microsoft.com/office/drawing/2015/9/8/chartex" xmlns:cx2="http://schemas.microsoft.com/office/drawing/2015/10/21/chartex" xmlns:cx3="http://schemas.microsoft.com/office/drawing/2016/5/9/chartex" xmlns:cx4="http://schemas.microsoft.com/office/drawing/2016/5/10/chartex" xmlns:cx5="http://schemas.microsoft.com/office/drawing/2016/5/11/chartex" xmlns:cx6="http://schemas.microsoft.com/office/drawing/2016/5/12/chartex" xmlns:cx7="http://schemas.microsoft.com/office/drawing/2016/5/13/chartex" xmlns:cx8="http://schemas.microsoft.com/office/drawing/2016/5/14/chartex" xmlns:mc="http://schemas.openxmlformats.org/markup-compatibility/2006" xmlns:aink="http://schemas.microsoft.com/office/drawing/2016/ink" xmlns:am3d="http://schemas.microsoft.com/office/drawing/2017/model3d" xmlns:o="urn:schemas-microsoft-com:office:office" xmlns:oel="http://schemas.microsoft.com/office/2019/extlst" xmlns:r="http://schemas.openxmlformats.org/officeDocument/2006/relationships" xmlns:m="http://schemas.openxmlformats.org/officeDocument/2006/math" xmlns:v="urn:schemas-microsoft-com:vml" xmlns:wp14="http://schemas.microsoft.com/office/word/2010/wordprocessingDrawing" xmlns:wp="http://schemas.openxmlformats.org/drawingml/2006/wordprocessingDrawing" xmlns:w10="urn:schemas-microsoft-com:office:word" xmlns:w="http://schemas.openxmlformats.org/wordprocessingml/2006/main" xmlns:w14="http://schemas.microsoft.com/office/word/2010/wordml" xmlns:w15="http://schemas.microsoft.com/office/word/2012/wordml" xmlns:w16cex="http://schemas.microsoft.com/office/word/2018/wordml/cex" xmlns:w16cid="http://schemas.microsoft.com/office/word/2016/wordml/cid" xmlns:w16="http://schemas.microsoft.com/office/word/2018/wordml" xmlns:w16sdtdh="http://schemas.microsoft.com/office/word/2020/wordml/sdtdatahash" xmlns:w16se="http://schemas.microsoft.com/office/word/2015/wordml/symex" xmlns:wpg="http://schemas.microsoft.com/office/word/2010/wordprocessingGroup" xmlns:wpi="http://schemas.microsoft.com/office/word/2010/wordprocessingInk" xmlns:wne="http://schemas.microsoft.com/office/word/2006/wordml" xmlns:wps="http://schemas.microsoft.com/office/word/2010/wordprocessingShape" mc:Ignorable="w14 w15 w16se w16cid w16 w16cex w16sdtdh wp14">
+  <w:p>
+    <w:pPr>
+      <w:pStyle w:val="Footer"/>
+    </w:pPr>
+    <w:r>
+      <w:rPr>
+        <w:noProof/>
+      </w:rPr>
+      <mc:AlternateContent>
+        <mc:Choice Requires="wps">
+          <w:drawing>
+            <wp:anchor distT="0" distB="0" distL="0" distR="0" simplePos="0" relativeHeight="251660288" behindDoc="0" locked="0" layoutInCell="1" allowOverlap="1" wp14:anchorId="71BDFEAC" wp14:editId="46E56926">
+              <wp:simplePos x="914400" y="9429750"/>
+              <wp:positionH relativeFrom="page">
+                <wp:align>left</wp:align>
+              </wp:positionH>
+              <wp:positionV relativeFrom="page">
+                <wp:align>bottom</wp:align>
+              </wp:positionV>
+              <wp:extent cx="443865" cy="443865"/>
+              <wp:effectExtent l="0" t="0" r="14605" b="0"/>
+              <wp:wrapNone/>
+              <wp:docPr id="530794529" name="Text Box 6" descr="INTERNAL - NI CONFIDENTIAL">
+                <a:extLst xmlns:a="http://schemas.openxmlformats.org/drawingml/2006/main">
+                  <a:ext uri="{5AE41FA2-C0FF-4470-9BD4-5FADCA87CBE2}">
+                    <aclsh:classification xmlns:aclsh="http://schemas.microsoft.com/office/drawing/2020/classificationShape" classificationOutcomeType="ftr"/>
+                  </a:ext>
+                </a:extLst>
+              </wp:docPr>
+              <wp:cNvGraphicFramePr/>
+              <a:graphic xmlns:a="http://schemas.openxmlformats.org/drawingml/2006/main">
+                <a:graphicData uri="http://schemas.microsoft.com/office/word/2010/wordprocessingShape">
+                  <wps:wsp>
+                    <wps:cNvSpPr txBox="1"/>
+                    <wps:spPr>
+                      <a:xfrm>
+                        <a:off x="0" y="0"/>
+                        <a:ext cx="443865" cy="443865"/>
+                      </a:xfrm>
+                      <a:prstGeom prst="rect">
+                        <a:avLst/>
+                      </a:prstGeom>
+                      <a:noFill/>
+                      <a:ln>
+                        <a:noFill/>
+                      </a:ln>
+                    </wps:spPr>
+                    <wps:txbx>
+                      <w:txbxContent>
+                        <w:p>
+                          <w:pPr>
+                            <w:spacing w:after="0"/>
+                            <w:rPr>
+                              <w:rFonts w:ascii="Calibri" w:eastAsia="Calibri" w:hAnsi="Calibri" w:cs="Calibri"/>
+                              <w:noProof/>
+                              <w:color w:val="000000"/>
+                              <w:sz w:val="20"/>
+                              <w:szCs w:val="20"/>
+                            </w:rPr>
+                          </w:pPr>
+                          <w:r>
+                            <w:rPr>
+                              <w:rFonts w:ascii="Calibri" w:eastAsia="Calibri" w:hAnsi="Calibri" w:cs="Calibri"/>
+                              <w:noProof/>
+                              <w:color w:val="000000"/>
+                              <w:sz w:val="20"/>
+                              <w:szCs w:val="20"/>
+                            </w:rPr>
+                            <w:t>INTERNAL - NI CONFIDENTIAL</w:t>
+                          </w:r>
+                        </w:p>
+                      </w:txbxContent>
+                    </wps:txbx>
+                    <wps:bodyPr rot="0" spcFirstLastPara="0" vertOverflow="overflow" horzOverflow="overflow" vert="horz" wrap="none" lIns="254000" tIns="0" rIns="0" bIns="190500" numCol="1" spcCol="0" rtlCol="0" fromWordArt="0" anchor="b" anchorCtr="0" forceAA="0" compatLnSpc="1">
+                      <a:prstTxWarp prst="textNoShape">
+                        <a:avLst/>
+                      </a:prstTxWarp>
+                      <a:spAutoFit/>
+                    </wps:bodyPr>
+                  </wps:wsp>
+                </a:graphicData>
+              </a:graphic>
+            </wp:anchor>
+          </w:drawing>
+        </mc:Choice>
+        <mc:Fallback>
+          <w:pict>
+            <v:shapetype w14:anchorId="71BDFEAC" id="_x0000_t202" coordsize="21600,21600" o:spt="202" path="m,l,21600r21600,l21600,xe">
+              <v:stroke joinstyle="miter"/>
+              <v:path gradientshapeok="t" o:connecttype="rect"/>
+            </v:shapetype>
+            <v:shape id="Text Box 6" o:spid="_x0000_s1027" type="#_x0000_t202" alt="INTERNAL - NI CONFIDENTIAL" style="position:absolute;margin-left:0;margin-top:0;width:34.95pt;height:34.95pt;z-index:251660288;visibility:visible;mso-wrap-style:none;mso-wrap-distance-left:0;mso-wrap-distance-top:0;mso-wrap-distance-right:0;mso-wrap-distance-bottom:0;mso-position-horizontal:left;mso-position-horizontal-relative:page;mso-position-vertical:bottom;mso-position-vertical-relative:page;v-text-anchor:bottom" o:gfxdata="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" filled="f" stroked="f">
+              <v:textbox style="mso-fit-shape-to-text:t" inset="20pt,0,0,15pt">
+                <w:txbxContent>
+                  <w:p>
+                    <w:pPr>
+                      <w:spacing w:after="0"/>
+                      <w:rPr>
+                        <w:rFonts w:ascii="Calibri" w:eastAsia="Calibri" w:hAnsi="Calibri" w:cs="Calibri"/>
+                        <w:noProof/>
+                        <w:color w:val="000000"/>
+                        <w:sz w:val="20"/>
+                        <w:szCs w:val="20"/>
+                      </w:rPr>
+                    </w:pPr>
+                    <w:r>
+                      <w:rPr>
+                        <w:rFonts w:ascii="Calibri" w:eastAsia="Calibri" w:hAnsi="Calibri" w:cs="Calibri"/>
+                        <w:noProof/>
+                        <w:color w:val="000000"/>
+                        <w:sz w:val="20"/>
+                        <w:szCs w:val="20"/>
+                      </w:rPr>
+                      <w:t>INTERNAL - NI CONFIDENTIAL</w:t>
+                    </w:r>
+                  </w:p>
+                </w:txbxContent>
+              </v:textbox>
+              <w10:wrap anchorx="page" anchory="page"/>
+            </v:shape>
+          </w:pict>
+        </mc:Fallback>
+      </mc:AlternateContent>
+    </w:r>
+  </w:p>
+</w:ftr>
+</file>
+
+<file path=word/footer3.xml><?xml version="1.0" encoding="utf-8"?>
+<w:ftr xmlns:wpc="http://schemas.microsoft.com/office/word/2010/wordprocessingCanvas" xmlns:cx="http://schemas.microsoft.com/office/drawing/2014/chartex" xmlns:cx1="http://schemas.microsoft.com/office/drawing/2015/9/8/chartex" xmlns:cx2="http://schemas.microsoft.com/office/drawing/2015/10/21/chartex" xmlns:cx3="http://schemas.microsoft.com/office/drawing/2016/5/9/chartex" xmlns:cx4="http://schemas.microsoft.com/office/drawing/2016/5/10/chartex" xmlns:cx5="http://schemas.microsoft.com/office/drawing/2016/5/11/chartex" xmlns:cx6="http://schemas.microsoft.com/office/drawing/2016/5/12/chartex" xmlns:cx7="http://schemas.microsoft.com/office/drawing/2016/5/13/chartex" xmlns:cx8="http://schemas.microsoft.com/office/drawing/2016/5/14/chartex" xmlns:mc="http://schemas.openxmlformats.org/markup-compatibility/2006" xmlns:aink="http://schemas.microsoft.com/office/drawing/2016/ink" xmlns:am3d="http://schemas.microsoft.com/office/drawing/2017/model3d" xmlns:o="urn:schemas-microsoft-com:office:office" xmlns:oel="http://schemas.microsoft.com/office/2019/extlst" xmlns:r="http://schemas.openxmlformats.org/officeDocument/2006/relationships" xmlns:m="http://schemas.openxmlformats.org/officeDocument/2006/math" xmlns:v="urn:schemas-microsoft-com:vml" xmlns:wp14="http://schemas.microsoft.com/office/word/2010/wordprocessingDrawing" xmlns:wp="http://schemas.openxmlformats.org/drawingml/2006/wordprocessingDrawing" xmlns:w10="urn:schemas-microsoft-com:office:word" xmlns:w="http://schemas.openxmlformats.org/wordprocessingml/2006/main" xmlns:w14="http://schemas.microsoft.com/office/word/2010/wordml" xmlns:w15="http://schemas.microsoft.com/office/word/2012/wordml" xmlns:w16cex="http://schemas.microsoft.com/office/word/2018/wordml/cex" xmlns:w16cid="http://schemas.microsoft.com/office/word/2016/wordml/cid" xmlns:w16="http://schemas.microsoft.com/office/word/2018/wordml" xmlns:w16sdtdh="http://schemas.microsoft.com/office/word/2020/wordml/sdtdatahash" xmlns:w16se="http://schemas.microsoft.com/office/word/2015/wordml/symex" xmlns:wpg="http://schemas.microsoft.com/office/word/2010/wordprocessingGroup" xmlns:wpi="http://schemas.microsoft.com/office/word/2010/wordprocessingInk" xmlns:wne="http://schemas.microsoft.com/office/word/2006/wordml" xmlns:wps="http://schemas.microsoft.com/office/word/2010/wordprocessingShape" mc:Ignorable="w14 w15 w16se w16cid w16 w16cex w16sdtdh wp14">
+  <w:p>
+    <w:pPr>
+      <w:pStyle w:val="Footer"/>
+    </w:pPr>
+    <w:r>
+      <w:rPr>
+        <w:noProof/>
+      </w:rPr>
+      <mc:AlternateContent>
+        <mc:Choice Requires="wps">
+          <w:drawing>
+            <wp:anchor distT="0" distB="0" distL="0" distR="0" simplePos="0" relativeHeight="251658240" behindDoc="0" locked="0" layoutInCell="1" allowOverlap="1" wp14:anchorId="532CA4DA" wp14:editId="43A2BDFE">
+              <wp:simplePos x="635" y="635"/>
+              <wp:positionH relativeFrom="page">
+                <wp:align>left</wp:align>
+              </wp:positionH>
+              <wp:positionV relativeFrom="page">
+                <wp:align>bottom</wp:align>
+              </wp:positionV>
+              <wp:extent cx="443865" cy="443865"/>
+              <wp:effectExtent l="0" t="0" r="14605" b="0"/>
+              <wp:wrapNone/>
+              <wp:docPr id="1277584772" name="Text Box 4" descr="INTERNAL - NI CONFIDENTIAL">
+                <a:extLst xmlns:a="http://schemas.openxmlformats.org/drawingml/2006/main">
+                  <a:ext uri="{5AE41FA2-C0FF-4470-9BD4-5FADCA87CBE2}">
+                    <aclsh:classification xmlns:aclsh="http://schemas.microsoft.com/office/drawing/2020/classificationShape" classificationOutcomeType="ftr"/>
+                  </a:ext>
+                </a:extLst>
+              </wp:docPr>
+              <wp:cNvGraphicFramePr/>
+              <a:graphic xmlns:a="http://schemas.openxmlformats.org/drawingml/2006/main">
+                <a:graphicData uri="http://schemas.microsoft.com/office/word/2010/wordprocessingShape">
+                  <wps:wsp>
+                    <wps:cNvSpPr txBox="1"/>
+                    <wps:spPr>
+                      <a:xfrm>
+                        <a:off x="0" y="0"/>
+                        <a:ext cx="443865" cy="443865"/>
+                      </a:xfrm>
+                      <a:prstGeom prst="rect">
+                        <a:avLst/>
+                      </a:prstGeom>
+                      <a:noFill/>
+                      <a:ln>
+                        <a:noFill/>
+                      </a:ln>
+                    </wps:spPr>
+                    <wps:txbx>
+                      <w:txbxContent>
+                        <w:p>
+                          <w:pPr>
+                            <w:spacing w:after="0"/>
+                            <w:rPr>
+                              <w:rFonts w:ascii="Calibri" w:eastAsia="Calibri" w:hAnsi="Calibri" w:cs="Calibri"/>
+                              <w:noProof/>
+                              <w:color w:val="000000"/>
+                              <w:sz w:val="20"/>
+                              <w:szCs w:val="20"/>
+                            </w:rPr>
+                          </w:pPr>
+                          <w:r>
+                            <w:rPr>
+                              <w:rFonts w:ascii="Calibri" w:eastAsia="Calibri" w:hAnsi="Calibri" w:cs="Calibri"/>
+                              <w:noProof/>
+                              <w:color w:val="000000"/>
+                              <w:sz w:val="20"/>
+                              <w:szCs w:val="20"/>
+                            </w:rPr>
+                            <w:t>INTERNAL - NI CONFIDENTIAL</w:t>
+                          </w:r>
+                        </w:p>
+                      </w:txbxContent>
+                    </wps:txbx>
+                    <wps:bodyPr rot="0" spcFirstLastPara="0" vertOverflow="overflow" horzOverflow="overflow" vert="horz" wrap="none" lIns="254000" tIns="0" rIns="0" bIns="190500" numCol="1" spcCol="0" rtlCol="0" fromWordArt="0" anchor="b" anchorCtr="0" forceAA="0" compatLnSpc="1">
+                      <a:prstTxWarp prst="textNoShape">
+                        <a:avLst/>
+                      </a:prstTxWarp>
+                      <a:spAutoFit/>
+                    </wps:bodyPr>
+                  </wps:wsp>
+                </a:graphicData>
+              </a:graphic>
+            </wp:anchor>
+          </w:drawing>
+        </mc:Choice>
+        <mc:Fallback>
+          <w:pict>
+            <v:shapetype w14:anchorId="532CA4DA" id="_x0000_t202" coordsize="21600,21600" o:spt="202" path="m,l,21600r21600,l21600,xe">
+              <v:stroke joinstyle="miter"/>
+              <v:path gradientshapeok="t" o:connecttype="rect"/>
+            </v:shapetype>
+            <v:shape id="Text Box 4" o:spid="_x0000_s1028" type="#_x0000_t202" alt="INTERNAL - NI CONFIDENTIAL" style="position:absolute;margin-left:0;margin-top:0;width:34.95pt;height:34.95pt;z-index:251658240;visibility:visible;mso-wrap-style:none;mso-wrap-distance-left:0;mso-wrap-distance-top:0;mso-wrap-distance-right:0;mso-wrap-distance-bottom:0;mso-position-horizontal:left;mso-position-horizontal-relative:page;mso-position-vertical:bottom;mso-position-vertical-relative:page;v-text-anchor:bottom" o:gfxdata="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" filled="f" stroked="f">
+              <v:textbox style="mso-fit-shape-to-text:t" inset="20pt,0,0,15pt">
+                <w:txbxContent>
+                  <w:p>
+                    <w:pPr>
+                      <w:spacing w:after="0"/>
+                      <w:rPr>
+                        <w:rFonts w:ascii="Calibri" w:eastAsia="Calibri" w:hAnsi="Calibri" w:cs="Calibri"/>
+                        <w:noProof/>
+                        <w:color w:val="000000"/>
+                        <w:sz w:val="20"/>
+                        <w:szCs w:val="20"/>
+                      </w:rPr>
+                    </w:pPr>
+                    <w:r>
+                      <w:rPr>
+                        <w:rFonts w:ascii="Calibri" w:eastAsia="Calibri" w:hAnsi="Calibri" w:cs="Calibri"/>
+                        <w:noProof/>
+                        <w:color w:val="000000"/>
+                        <w:sz w:val="20"/>
+                        <w:szCs w:val="20"/>
+                      </w:rPr>
+                      <w:t>INTERNAL - NI CONFIDENTIAL</w:t>
+                    </w:r>
+                  </w:p>
+                </w:txbxContent>
+              </v:textbox>
+              <w10:wrap anchorx="page" anchory="page"/>
+            </v:shape>
+          </w:pict>
+        </mc:Fallback>
+      </mc:AlternateContent>
+    </w:r>
+  </w:p>
+</w:ftr>
+</file>
+
+<file path=word/footnotes.xml><?xml version="1.0" encoding="utf-8"?>
+<w:footnotes xmlns:wpc="http://schemas.microsoft.com/office/word/2010/wordprocessingCanvas" xmlns:cx="http://schemas.microsoft.com/office/drawing/2014/chartex" xmlns:cx1="http://schemas.microsoft.com/office/drawing/2015/9/8/chartex" xmlns:cx2="http://schemas.microsoft.com/office/drawing/2015/10/21/chartex" xmlns:cx3="http://schemas.microsoft.com/office/drawing/2016/5/9/chartex" xmlns:cx4="http://schemas.microsoft.com/office/drawing/2016/5/10/chartex" xmlns:cx5="http://schemas.microsoft.com/office/drawing/2016/5/11/chartex" xmlns:cx6="http://schemas.microsoft.com/office/drawing/2016/5/12/chartex" xmlns:cx7="http://schemas.microsoft.com/office/drawing/2016/5/13/chartex" xmlns:cx8="http://schemas.microsoft.com/office/drawing/2016/5/14/chartex" xmlns:mc="http://schemas.openxmlformats.org/markup-compatibility/2006" xmlns:aink="http://schemas.microsoft.com/office/drawing/2016/ink" xmlns:am3d="http://schemas.microsoft.com/office/drawing/2017/model3d" xmlns:o="urn:schemas-microsoft-com:office:office" xmlns:oel="http://schemas.microsoft.com/office/2019/extlst" xmlns:r="http://schemas.openxmlformats.org/officeDocument/2006/relationships" xmlns:m="http://schemas.openxmlformats.org/officeDocument/2006/math" xmlns:v="urn:schemas-microsoft-com:vml" xmlns:wp14="http://schemas.microsoft.com/office/word/2010/wordprocessingDrawing" xmlns:wp="http://schemas.openxmlformats.org/drawingml/2006/wordprocessingDrawing" xmlns:w10="urn:schemas-microsoft-com:office:word" xmlns:w="http://schemas.openxmlformats.org/wordprocessingml/2006/main" xmlns:w14="http://schemas.microsoft.com/office/word/2010/wordml" xmlns:w15="http://schemas.microsoft.com/office/word/2012/wordml" xmlns:w16cex="http://schemas.microsoft.com/office/word/2018/wordml/cex" xmlns:w16cid="http://schemas.microsoft.com/office/word/2016/wordml/cid" xmlns:w16="http://schemas.microsoft.com/office/word/2018/wordml" xmlns:w16sdtdh="http://schemas.microsoft.com/office/word/2020/wordml/sdtdatahash" xmlns:w16se="http://schemas.microsoft.com/office/word/2015/wordml/symex" xmlns:wpg="http://schemas.microsoft.com/office/word/2010/wordprocessingGroup" xmlns:wpi="http://schemas.microsoft.com/office/word/2010/wordprocessingInk" xmlns:wne="http://schemas.microsoft.com/office/word/2006/wordml" xmlns:wps="http://schemas.microsoft.com/office/word/2010/wordprocessingShape" mc:Ignorable="w14 w15 w16se w16cid w16 w16cex w16sdtdh wp14">
+  <w:footnote w:type="separator" w:id="-1">
+    <w:p>
+      <w:pPr>
+        <w:spacing w:after="0" w:line="240" w:lineRule="auto"/>
+      </w:pPr>
+      <w:r>
+        <w:separator/>
+      </w:r>
+    </w:p>
+  </w:footnote>
+  <w:footnote w:type="continuationSeparator" w:id="0">
+    <w:p>
+      <w:pPr>
+        <w:spacing w:after="0" w:line="240" w:lineRule="auto"/>
+      </w:pPr>
+      <w:r>
+        <w:continuationSeparator/>
+      </w:r>
+    </w:p>
+  </w:footnote>
+</w:footnotes>
+</file>
+
 <file path=word/numbering.xml><?xml version="1.0" encoding="utf-8"?>
-<w:numbering xmlns:wpc="http://schemas.microsoft.com/office/word/2010/wordprocessingCanvas" xmlns:cx="http://schemas.microsoft.com/office/drawing/2014/chartex" xmlns:cx1="http://schemas.microsoft.com/office/drawing/2015/9/8/chartex" xmlns:cx2="http://schemas.microsoft.com/office/drawing/2015/10/21/chartex" xmlns:cx3="http://schemas.microsoft.com/office/drawing/2016/5/9/chartex" xmlns:cx4="http://schemas.microsoft.com/office/drawing/2016/5/10/chartex" xmlns:cx5="http://schemas.microsoft.com/office/drawing/2016/5/11/chartex" xmlns:cx6="http://schemas.microsoft.com/office/drawing/2016/5/12/chartex" xmlns:cx7="http://schemas.microsoft.com/office/drawing/2016/5/13/chartex" xmlns:cx8="http://schemas.microsoft.com/office/drawing/2016/5/14/chartex" xmlns:mc="http://schemas.openxmlformats.org/markup-compatibility/2006" xmlns:aink="http://schemas.microsoft.com/office/drawing/2016/ink" xmlns:am3d="http://schemas.microsoft.com/office/drawing/2017/model3d" xmlns:o="urn:schemas-microsoft-com:office:office" xmlns:r="http://schemas.openxmlformats.org/officeDocument/2006/relationships" xmlns:m="http://schemas.openxmlformats.org/officeDocument/2006/math" xmlns:v="urn:schemas-microsoft-com:vml" xmlns:wp14="http://schemas.microsoft.com/office/word/2010/wordprocessingDrawing" xmlns:wp="http://schemas.openxmlformats.org/drawingml/2006/wordprocessingDrawing" xmlns:w10="urn:schemas-microsoft-com:office:word" xmlns:w="http://schemas.openxmlformats.org/wordprocessingml/2006/main" xmlns:w14="http://schemas.microsoft.com/office/word/2010/wordml" xmlns:w15="http://schemas.microsoft.com/office/word/2012/wordml" xmlns:w16cex="http://schemas.microsoft.com/office/word/2018/wordml/cex" xmlns:w16cid="http://schemas.microsoft.com/office/word/2016/wordml/cid" xmlns:w16="http://schemas.microsoft.com/office/word/2018/wordml" xmlns:w16sdtdh="http://schemas.microsoft.com/office/word/2020/wordml/sdtdatahash" xmlns:w16se="http://schemas.microsoft.com/office/word/2015/wordml/symex" xmlns:wpg="http://schemas.microsoft.com/office/word/2010/wordprocessingGroup" xmlns:wpi="http://schemas.microsoft.com/office/word/2010/wordprocessingInk" xmlns:wne="http://schemas.microsoft.com/office/word/2006/wordml" xmlns:wps="http://schemas.microsoft.com/office/word/2010/wordprocessingShape" mc:Ignorable="w14 w15 w16se w16cid w16 w16cex w16sdtdh wp14">
+<w:numbering xmlns:wpc="http://schemas.microsoft.com/office/word/2010/wordprocessingCanvas" xmlns:cx="http://schemas.microsoft.com/office/drawing/2014/chartex" xmlns:cx1="http://schemas.microsoft.com/office/drawing/2015/9/8/chartex" xmlns:cx2="http://schemas.microsoft.com/office/drawing/2015/10/21/chartex" xmlns:cx3="http://schemas.microsoft.com/office/drawing/2016/5/9/chartex" xmlns:cx4="http://schemas.microsoft.com/office/drawing/2016/5/10/chartex" xmlns:cx5="http://schemas.microsoft.com/office/drawing/2016/5/11/chartex" xmlns:cx6="http://schemas.microsoft.com/office/drawing/2016/5/12/chartex" xmlns:cx7="http://schemas.microsoft.com/office/drawing/2016/5/13/chartex" xmlns:cx8="http://schemas.microsoft.com/office/drawing/2016/5/14/chartex" xmlns:mc="http://schemas.openxmlformats.org/markup-compatibility/2006" xmlns:aink="http://schemas.microsoft.com/office/drawing/2016/ink" xmlns:am3d="http://schemas.microsoft.com/office/drawing/2017/model3d" xmlns:o="urn:schemas-microsoft-com:office:office" xmlns:oel="http://schemas.microsoft.com/office/2019/extlst" xmlns:r="http://schemas.openxmlformats.org/officeDocument/2006/relationships" xmlns:m="http://schemas.openxmlformats.org/officeDocument/2006/math" xmlns:v="urn:schemas-microsoft-com:vml" xmlns:wp14="http://schemas.microsoft.com/office/word/2010/wordprocessingDrawing" xmlns:wp="http://schemas.openxmlformats.org/drawingml/2006/wordprocessingDrawing" xmlns:w10="urn:schemas-microsoft-com:office:word" xmlns:w="http://schemas.openxmlformats.org/wordprocessingml/2006/main" xmlns:w14="http://schemas.microsoft.com/office/word/2010/wordml" xmlns:w15="http://schemas.microsoft.com/office/word/2012/wordml" xmlns:w16cex="http://schemas.microsoft.com/office/word/2018/wordml/cex" xmlns:w16cid="http://schemas.microsoft.com/office/word/2016/wordml/cid" xmlns:w16="http://schemas.microsoft.com/office/word/2018/wordml" xmlns:w16sdtdh="http://schemas.microsoft.com/office/word/2020/wordml/sdtdatahash" xmlns:w16se="http://schemas.microsoft.com/office/word/2015/wordml/symex" xmlns:wpg="http://schemas.microsoft.com/office/word/2010/wordprocessingGroup" xmlns:wpi="http://schemas.microsoft.com/office/word/2010/wordprocessingInk" xmlns:wne="http://schemas.microsoft.com/office/word/2006/wordml" xmlns:wps="http://schemas.microsoft.com/office/word/2010/wordprocessingShape" mc:Ignorable="w14 w15 w16se w16cid w16 w16cex w16sdtdh wp14">
   <w:abstractNum w:abstractNumId="0" w15:restartNumberingAfterBreak="0">
     <w:nsid w:val="37725B23"/>
     <w:multiLevelType w:val="hybridMultilevel"/>
@@ -3699,7 +5423,7 @@
       </w:rPr>
     </w:lvl>
   </w:abstractNum>
-  <w:num w:numId="1">
+  <w:num w:numId="1" w16cid:durableId="1295211623">
     <w:abstractNumId w:val="0"/>
   </w:num>
 </w:numbering>
@@ -4103,6 +5827,7 @@
   <w:style w:type="paragraph" w:default="1" w:styleId="Normal">
     <w:name w:val="Normal"/>
     <w:qFormat/>
+    <w:rsid w:val="006A76E5"/>
   </w:style>
   <w:style w:type="paragraph" w:styleId="Heading1">
     <w:name w:val="heading 1"/>
@@ -4292,6 +6017,28 @@
       <w:color w:val="0563C1" w:themeColor="hyperlink"/>
       <w:u w:val="single"/>
     </w:rPr>
+  </w:style>
+  <w:style w:type="paragraph" w:styleId="Footer">
+    <w:name w:val="footer"/>
+    <w:basedOn w:val="Normal"/>
+    <w:link w:val="FooterChar"/>
+    <w:uiPriority w:val="99"/>
+    <w:unhideWhenUsed/>
+    <w:rsid w:val="006B0FA4"/>
+    <w:pPr>
+      <w:tabs>
+        <w:tab w:val="center" w:pos="4680"/>
+        <w:tab w:val="right" w:pos="9360"/>
+      </w:tabs>
+      <w:spacing w:after="0" w:line="240" w:lineRule="auto"/>
+    </w:pPr>
+  </w:style>
+  <w:style w:type="character" w:customStyle="1" w:styleId="FooterChar">
+    <w:name w:val="Footer Char"/>
+    <w:basedOn w:val="DefaultParagraphFont"/>
+    <w:link w:val="Footer"/>
+    <w:uiPriority w:val="99"/>
+    <w:rsid w:val="006B0FA4"/>
   </w:style>
 </w:styles>
 </file>

</xml_diff>